<commit_message>
Rédaction du rapport final & bilan de l'itération 5
</commit_message>
<xml_diff>
--- a/doc/rapport final/Rapport final.docx
+++ b/doc/rapport final/Rapport final.docx
@@ -15,6 +15,7 @@
           <w:r>
             <w:rPr>
               <w:noProof/>
+              <w:lang w:eastAsia="fr-CH"/>
             </w:rPr>
             <mc:AlternateContent>
               <mc:Choice Requires="wpg">
@@ -911,8 +912,36 @@
                                     <w:sz w:val="28"/>
                                     <w:szCs w:val="36"/>
                                   </w:rPr>
-                                  <w:t>Amel Dussier, Bastien Clément, Antoine Drabble et Guillaume Serneels</w:t>
+                                  <w:t xml:space="preserve">Amel Dussier, Bastien Clément, Antoine </w:t>
                                 </w:r>
+                                <w:proofErr w:type="spellStart"/>
+                                <w:r>
+                                  <w:rPr>
+                                    <w:color w:val="5B9BD5" w:themeColor="accent1"/>
+                                    <w:sz w:val="28"/>
+                                    <w:szCs w:val="36"/>
+                                  </w:rPr>
+                                  <w:t>Drabble</w:t>
+                                </w:r>
+                                <w:proofErr w:type="spellEnd"/>
+                                <w:r>
+                                  <w:rPr>
+                                    <w:color w:val="5B9BD5" w:themeColor="accent1"/>
+                                    <w:sz w:val="28"/>
+                                    <w:szCs w:val="36"/>
+                                  </w:rPr>
+                                  <w:t xml:space="preserve"> et Guillaume </w:t>
+                                </w:r>
+                                <w:proofErr w:type="spellStart"/>
+                                <w:r>
+                                  <w:rPr>
+                                    <w:color w:val="5B9BD5" w:themeColor="accent1"/>
+                                    <w:sz w:val="28"/>
+                                    <w:szCs w:val="36"/>
+                                  </w:rPr>
+                                  <w:t>Serneels</w:t>
+                                </w:r>
+                                <w:proofErr w:type="spellEnd"/>
                               </w:p>
                             </w:txbxContent>
                           </wps:txbx>
@@ -953,8 +982,36 @@
                               <w:sz w:val="28"/>
                               <w:szCs w:val="36"/>
                             </w:rPr>
-                            <w:t>Amel Dussier, Bastien Clément, Antoine Drabble et Guillaume Serneels</w:t>
+                            <w:t xml:space="preserve">Amel Dussier, Bastien Clément, Antoine </w:t>
                           </w:r>
+                          <w:proofErr w:type="spellStart"/>
+                          <w:r>
+                            <w:rPr>
+                              <w:color w:val="5B9BD5" w:themeColor="accent1"/>
+                              <w:sz w:val="28"/>
+                              <w:szCs w:val="36"/>
+                            </w:rPr>
+                            <w:t>Drabble</w:t>
+                          </w:r>
+                          <w:proofErr w:type="spellEnd"/>
+                          <w:r>
+                            <w:rPr>
+                              <w:color w:val="5B9BD5" w:themeColor="accent1"/>
+                              <w:sz w:val="28"/>
+                              <w:szCs w:val="36"/>
+                            </w:rPr>
+                            <w:t xml:space="preserve"> et Guillaume </w:t>
+                          </w:r>
+                          <w:proofErr w:type="spellStart"/>
+                          <w:r>
+                            <w:rPr>
+                              <w:color w:val="5B9BD5" w:themeColor="accent1"/>
+                              <w:sz w:val="28"/>
+                              <w:szCs w:val="36"/>
+                            </w:rPr>
+                            <w:t>Serneels</w:t>
+                          </w:r>
+                          <w:proofErr w:type="spellEnd"/>
                         </w:p>
                       </w:txbxContent>
                     </v:textbox>
@@ -972,7 +1029,11 @@
     <w:sdt>
       <w:sdtPr>
         <w:rPr>
-          <w:lang w:val="fr-FR"/>
+          <w:rFonts w:asciiTheme="minorHAnsi" w:eastAsiaTheme="minorHAnsi" w:hAnsiTheme="minorHAnsi" w:cstheme="minorBidi"/>
+          <w:color w:val="auto"/>
+          <w:sz w:val="22"/>
+          <w:szCs w:val="22"/>
+          <w:lang w:val="fr-FR" w:eastAsia="en-US"/>
         </w:rPr>
         <w:id w:val="737833152"/>
         <w:docPartObj>
@@ -982,13 +1043,8 @@
       </w:sdtPr>
       <w:sdtEndPr>
         <w:rPr>
-          <w:rFonts w:asciiTheme="minorHAnsi" w:eastAsiaTheme="minorHAnsi" w:hAnsiTheme="minorHAnsi" w:cstheme="minorBidi"/>
           <w:b/>
           <w:bCs/>
-          <w:color w:val="auto"/>
-          <w:sz w:val="22"/>
-          <w:szCs w:val="22"/>
-          <w:lang w:eastAsia="en-US"/>
         </w:rPr>
       </w:sdtEndPr>
       <w:sdtContent>
@@ -4914,13 +4970,119 @@
         <w:jc w:val="both"/>
       </w:pPr>
       <w:r>
-        <w:t xml:space="preserve">Nous allons réaliser une application de chat client-serveur ressemblant à Whatsapp et Telegram. La première fonction sera la création de compte, ou simplement la </w:t>
-      </w:r>
-      <w:r>
-        <w:t>connexion</w:t>
-      </w:r>
-      <w:r>
-        <w:t xml:space="preserve"> à un compte existant (en fournissant un nom d’utilisateur et un mot de passe). Il y aura ensuite trois types de chat possible :</w:t>
+        <w:t>Dans le cadre de notre projet de Génie Logiciel, n</w:t>
+      </w:r>
+      <w:r>
+        <w:t>ous allons réaliser une application de chat client-serveur ress</w:t>
+      </w:r>
+      <w:r>
+        <w:t xml:space="preserve">emblant à </w:t>
+      </w:r>
+      <w:proofErr w:type="spellStart"/>
+      <w:r>
+        <w:t>Whatsapp</w:t>
+      </w:r>
+      <w:proofErr w:type="spellEnd"/>
+      <w:r>
+        <w:t xml:space="preserve"> et </w:t>
+      </w:r>
+      <w:proofErr w:type="spellStart"/>
+      <w:r>
+        <w:t>Telegram</w:t>
+      </w:r>
+      <w:proofErr w:type="spellEnd"/>
+      <w:r>
+        <w:t>.</w:t>
+      </w:r>
+    </w:p>
+    <w:p>
+      <w:r>
+        <w:t>…</w:t>
+      </w:r>
+      <w:r>
+        <w:br w:type="page"/>
+      </w:r>
+    </w:p>
+    <w:p/>
+    <w:p>
+      <w:pPr>
+        <w:pStyle w:val="Titre1"/>
+      </w:pPr>
+      <w:bookmarkStart w:id="1" w:name="_Toc452920368"/>
+      <w:r>
+        <w:t>Analyse</w:t>
+      </w:r>
+      <w:bookmarkEnd w:id="1"/>
+    </w:p>
+    <w:p/>
+    <w:p>
+      <w:pPr>
+        <w:pStyle w:val="Titre2"/>
+      </w:pPr>
+      <w:r>
+        <w:t>Fonctionnalités</w:t>
+      </w:r>
+    </w:p>
+    <w:p/>
+    <w:p>
+      <w:pPr>
+        <w:jc w:val="both"/>
+      </w:pPr>
+      <w:r>
+        <w:t>La première fonction</w:t>
+      </w:r>
+      <w:r>
+        <w:t>nalité</w:t>
+      </w:r>
+      <w:r>
+        <w:t xml:space="preserve"> </w:t>
+      </w:r>
+      <w:r>
+        <w:t xml:space="preserve">proposée à l’utilisateur </w:t>
+      </w:r>
+      <w:r>
+        <w:t>sera</w:t>
+      </w:r>
+      <w:r>
+        <w:t xml:space="preserve"> bien sûr</w:t>
+      </w:r>
+      <w:r>
+        <w:t xml:space="preserve"> la création d</w:t>
+      </w:r>
+      <w:r>
+        <w:t>’un</w:t>
+      </w:r>
+      <w:r>
+        <w:t xml:space="preserve"> compte</w:t>
+      </w:r>
+      <w:r>
+        <w:t xml:space="preserve">, avec un login unique et un mot de passe. Ce compte lui permettra de </w:t>
+      </w:r>
+      <w:r>
+        <w:t>s’authentifier dans l’application, et sera lié à toutes les données de l’utilisateur (contacts, messages, etc.).</w:t>
+      </w:r>
+    </w:p>
+    <w:p>
+      <w:pPr>
+        <w:jc w:val="both"/>
+      </w:pPr>
+      <w:r>
+        <w:t xml:space="preserve">Une fois connecté, l’utilisateur </w:t>
+      </w:r>
+      <w:r>
+        <w:t xml:space="preserve">aura </w:t>
+      </w:r>
+      <w:r>
+        <w:t>le choix entre</w:t>
+      </w:r>
+      <w:r>
+        <w:t xml:space="preserve"> trois types de chat </w:t>
+      </w:r>
+      <w:r>
+        <w:t>différents</w:t>
+      </w:r>
+      <w:r>
+        <w:t xml:space="preserve"> :</w:t>
       </w:r>
     </w:p>
     <w:p>
@@ -4931,10 +5093,75 @@
           <w:numId w:val="1"/>
         </w:numPr>
         <w:jc w:val="both"/>
-      </w:pPr>
-      <w:r>
-        <w:t>Un chat privé 1 à 1 qui permettra de communiquer avec ces contacts. La première version permettra de communiquer par message texte puis si le temps le permet, nous étudierons la possibilité d’implémenter la communication audio et les discussions chiffrée de bout en bout avec un système utilisant des clés publiques/privées. Les contacts pourront être ajoutés en les recherchant par leur nom d’utilisateur.</w:t>
-      </w:r>
+        <w:rPr>
+          <w:b/>
+        </w:rPr>
+      </w:pPr>
+      <w:r>
+        <w:rPr>
+          <w:b/>
+        </w:rPr>
+        <w:t>Chat privé</w:t>
+      </w:r>
+    </w:p>
+    <w:p>
+      <w:pPr>
+        <w:pStyle w:val="Paragraphedeliste"/>
+        <w:ind w:left="1065"/>
+        <w:jc w:val="both"/>
+      </w:pPr>
+      <w:r>
+        <w:t>Ce chat</w:t>
+      </w:r>
+      <w:r>
+        <w:t xml:space="preserve"> permettra de communiquer avec </w:t>
+      </w:r>
+      <w:r>
+        <w:t xml:space="preserve">un </w:t>
+      </w:r>
+      <w:r>
+        <w:t>contact</w:t>
+      </w:r>
+      <w:r>
+        <w:t xml:space="preserve"> de </w:t>
+      </w:r>
+      <w:r>
+        <w:t>s</w:t>
+      </w:r>
+      <w:r>
+        <w:t>on choix</w:t>
+      </w:r>
+      <w:r>
+        <w:t>. La première version permettra de communiquer par message texte puis</w:t>
+      </w:r>
+      <w:r>
+        <w:t>,</w:t>
+      </w:r>
+      <w:r>
+        <w:t xml:space="preserve"> si le temps le permet, nous étudierons la possibilité d’implémenter</w:t>
+      </w:r>
+      <w:r>
+        <w:t xml:space="preserve"> des fonctionnalités supplémentaires (</w:t>
+      </w:r>
+      <w:r>
+        <w:t xml:space="preserve">la communication </w:t>
+      </w:r>
+      <w:r>
+        <w:t>audio, d</w:t>
+      </w:r>
+      <w:r>
+        <w:t>es discussions chiffrée de bout en bout avec un système utilis</w:t>
+      </w:r>
+      <w:r>
+        <w:t>ant des clés publiques/privées, etc.).</w:t>
+      </w:r>
+    </w:p>
+    <w:p>
+      <w:pPr>
+        <w:pStyle w:val="Paragraphedeliste"/>
+        <w:ind w:left="1065"/>
+        <w:jc w:val="both"/>
+      </w:pPr>
     </w:p>
     <w:p>
       <w:pPr>
@@ -4944,34 +5171,194 @@
           <w:numId w:val="1"/>
         </w:numPr>
         <w:jc w:val="both"/>
-      </w:pPr>
-      <w:r>
-        <w:t xml:space="preserve"> Un chat privé de groupe. Un utilisateur pourra créer un groupe avec plusieurs de ses contacts et nommer le groupe. Toutes les personnes ajoutées pourront envoyer des messages dans ce groupe qui seront lisible par tous les membres. Le créateur du groupe en sera l’administrateur et pourra y ajouter/supprimer des membres.</w:t>
-      </w:r>
-    </w:p>
-    <w:p>
-      <w:pPr>
+        <w:rPr>
+          <w:b/>
+        </w:rPr>
+      </w:pPr>
+      <w:r>
+        <w:rPr>
+          <w:b/>
+        </w:rPr>
+        <w:t>C</w:t>
+      </w:r>
+      <w:r>
+        <w:rPr>
+          <w:b/>
+        </w:rPr>
+        <w:t>hat groupe</w:t>
+      </w:r>
+    </w:p>
+    <w:p>
+      <w:pPr>
+        <w:pStyle w:val="Paragraphedeliste"/>
+        <w:ind w:left="1065"/>
         <w:jc w:val="both"/>
       </w:pPr>
       <w:r>
-        <w:t xml:space="preserve">Finalement, il y aura une fonctionnalité de report de messages qui permettra aux utilisateurs de reporter un message abusif. Tous les reports seront envoyés à l’administrateur de l’application et à l’administrateur du groupe si ce n’est pas une discussion 1 à 1. Les reports envoyés à l’administrateur seront stockés dans une base de données SQL et seront accessible via une interface web. </w:t>
-      </w:r>
-    </w:p>
-    <w:p>
-      <w:pPr>
+        <w:t xml:space="preserve">Ce chat permettra de communiquer avec </w:t>
+      </w:r>
+      <w:r>
+        <w:t>plusieurs</w:t>
+      </w:r>
+      <w:r>
+        <w:t xml:space="preserve"> contact</w:t>
+      </w:r>
+      <w:r>
+        <w:t xml:space="preserve">s en même temps. </w:t>
+      </w:r>
+      <w:r>
+        <w:t>Un utilisateur pourra créer un group</w:t>
+      </w:r>
+      <w:r>
+        <w:t>e et lui donner un nom</w:t>
+      </w:r>
+      <w:r>
+        <w:t>.</w:t>
+      </w:r>
+      <w:r>
+        <w:t xml:space="preserve"> Il pourra y inviter les contacts de son choix.</w:t>
+      </w:r>
+      <w:r>
+        <w:t xml:space="preserve"> Toutes les personnes ajoutée</w:t>
+      </w:r>
+      <w:r>
+        <w:t xml:space="preserve">s pourront envoyer des messages, </w:t>
+      </w:r>
+      <w:r>
+        <w:t>qui seront lisible</w:t>
+      </w:r>
+      <w:r>
+        <w:t>s</w:t>
+      </w:r>
+      <w:r>
+        <w:t xml:space="preserve"> par tous les membres</w:t>
+      </w:r>
+      <w:r>
+        <w:t xml:space="preserve"> du groupe</w:t>
+      </w:r>
+      <w:r>
+        <w:t>. Le créateur du groupe en sera l’administrateur et pourra y ajouter</w:t>
+      </w:r>
+      <w:r>
+        <w:t xml:space="preserve"> ou </w:t>
+      </w:r>
+      <w:r>
+        <w:t>supprimer des membres.</w:t>
+      </w:r>
+      <w:r>
+        <w:t xml:space="preserve"> Il pourra également désigner d’autres administrateurs pour ce groupe.</w:t>
+      </w:r>
+    </w:p>
+    <w:p>
+      <w:pPr>
+        <w:pStyle w:val="Paragraphedeliste"/>
+        <w:ind w:left="1065"/>
         <w:jc w:val="both"/>
       </w:pPr>
-      <w:r>
-        <w:t>Un utilisateur pourra en bloquer un autre afin de ne plus recevoir de messages de sa part.</w:t>
-      </w:r>
-    </w:p>
-    <w:p>
-      <w:pPr>
+    </w:p>
+    <w:p>
+      <w:pPr>
+        <w:pStyle w:val="Paragraphedeliste"/>
+        <w:numPr>
+          <w:ilvl w:val="0"/>
+          <w:numId w:val="1"/>
+        </w:numPr>
         <w:jc w:val="both"/>
-      </w:pPr>
-      <w:r>
-        <w:t>L’application serveur sera codée en Scala, l’application client sera sur Android et les informations seront stockées à l’aide d’une base de données SQL.</w:t>
-      </w:r>
+        <w:rPr>
+          <w:b/>
+        </w:rPr>
+      </w:pPr>
+      <w:r>
+        <w:rPr>
+          <w:b/>
+        </w:rPr>
+        <w:t>Chat publique</w:t>
+      </w:r>
+    </w:p>
+    <w:p>
+      <w:pPr>
+        <w:pStyle w:val="Paragraphedeliste"/>
+        <w:ind w:left="1065"/>
+        <w:jc w:val="both"/>
+      </w:pPr>
+      <w:r>
+        <w:t xml:space="preserve">Ce chat est similaire au chat de groupe, mais il a la particularité d’être ouvert à tout le monde. Les membres ne sont pas invités mais </w:t>
+      </w:r>
+      <w:r>
+        <w:t xml:space="preserve">créent ou </w:t>
+      </w:r>
+      <w:r>
+        <w:t xml:space="preserve">rejoignent eux-mêmes </w:t>
+      </w:r>
+      <w:r>
+        <w:t>un</w:t>
+      </w:r>
+      <w:r>
+        <w:t xml:space="preserve"> </w:t>
+      </w:r>
+      <w:r>
+        <w:t>chat public existant</w:t>
+      </w:r>
+      <w:r>
+        <w:t>.</w:t>
+      </w:r>
+    </w:p>
+    <w:p>
+      <w:pPr>
+        <w:pStyle w:val="Paragraphedeliste"/>
+        <w:ind w:left="1065"/>
+        <w:jc w:val="both"/>
+      </w:pPr>
+    </w:p>
+    <w:p>
+      <w:pPr>
+        <w:jc w:val="both"/>
+      </w:pPr>
+      <w:r>
+        <w:t>En cas de problème</w:t>
+      </w:r>
+      <w:r>
+        <w:t xml:space="preserve">, une fonctionnalité de report de messages permettra aux utilisateurs de </w:t>
+      </w:r>
+      <w:r>
+        <w:t>signaler</w:t>
+      </w:r>
+      <w:r>
+        <w:t xml:space="preserve"> un message abusif. Tous les reports seront envoyés à l’administrateur de l’application et à l’administrateur du groupe </w:t>
+      </w:r>
+      <w:r>
+        <w:t>s’il ne s’agit pas d’un chat privé</w:t>
+      </w:r>
+      <w:r>
+        <w:t>. Les reports envoyés à l’administrateur seront stockés dans une base de données et seront accessible</w:t>
+      </w:r>
+      <w:r>
+        <w:t>s</w:t>
+      </w:r>
+      <w:r>
+        <w:t xml:space="preserve"> via une interface web. </w:t>
+      </w:r>
+    </w:p>
+    <w:p>
+      <w:pPr>
+        <w:jc w:val="both"/>
+      </w:pPr>
+      <w:r>
+        <w:t>Un utilisateur pourra</w:t>
+      </w:r>
+      <w:r>
+        <w:t xml:space="preserve"> également</w:t>
+      </w:r>
+      <w:r>
+        <w:t xml:space="preserve"> en bloquer un autre afin de ne plus recevoir de messages de sa part.</w:t>
+      </w:r>
+    </w:p>
+    <w:p>
+      <w:pPr>
+        <w:jc w:val="both"/>
+      </w:pPr>
+    </w:p>
+    <w:p>
       <w:r>
         <w:br w:type="page"/>
       </w:r>
@@ -4979,101 +5366,187 @@
     <w:p/>
     <w:p>
       <w:pPr>
-        <w:pStyle w:val="Titre1"/>
-      </w:pPr>
-      <w:bookmarkStart w:id="1" w:name="_Toc452920368"/>
-      <w:r>
-        <w:t>Analyse</w:t>
-      </w:r>
-      <w:bookmarkEnd w:id="1"/>
+        <w:pStyle w:val="Titre2"/>
+      </w:pPr>
+      <w:bookmarkStart w:id="2" w:name="_Toc452920370"/>
+      <w:r>
+        <w:t xml:space="preserve">Partage des responsabilités entre le serveur et le </w:t>
+      </w:r>
+      <w:r>
+        <w:t>client</w:t>
+      </w:r>
+      <w:bookmarkEnd w:id="2"/>
     </w:p>
     <w:p/>
     <w:p>
       <w:pPr>
+        <w:jc w:val="both"/>
+      </w:pPr>
+      <w:r>
+        <w:t>Le serveur s’occupe de gérer l’ensemble des opérations, le client n’est qu’une vue des données du système. Il affiche les informations que l’utilisateur demande et transmet les actions qu’il souhaite effectuer. Le serveur s’assure qu’il en ait l’autorisation.</w:t>
+      </w:r>
+    </w:p>
+    <w:p>
+      <w:pPr>
+        <w:jc w:val="both"/>
+      </w:pPr>
+      <w:r>
+        <w:t>Le serveur fonctionne en permanence. Le client peut à tout moment s’y connecter en démarrant l’application et en fournissant ses informations de conne</w:t>
+      </w:r>
+      <w:r>
+        <w:t>xion</w:t>
+      </w:r>
+      <w:r>
+        <w:t xml:space="preserve"> (nom d’utilisateur et mot de passe). </w:t>
+      </w:r>
+    </w:p>
+    <w:p>
+      <w:pPr>
+        <w:jc w:val="both"/>
+      </w:pPr>
+      <w:r>
+        <w:t>Si l’application n’est pas lancée, l’utilisateur est considéré comme déconnecté. Après la première connexion, le client maintient un cookie (</w:t>
+      </w:r>
+      <w:proofErr w:type="spellStart"/>
+      <w:r>
+        <w:t>token</w:t>
+      </w:r>
+      <w:proofErr w:type="spellEnd"/>
+      <w:r>
+        <w:t>) de session lui permettant de se reconnecter rapidement</w:t>
+      </w:r>
+      <w:r>
+        <w:t>.</w:t>
+      </w:r>
+    </w:p>
+    <w:p>
+      <w:r>
+        <w:br w:type="page"/>
+      </w:r>
+    </w:p>
+    <w:p/>
+    <w:p>
+      <w:pPr>
         <w:pStyle w:val="Titre2"/>
       </w:pPr>
-      <w:bookmarkStart w:id="2" w:name="_Toc452920369"/>
-      <w:r>
-        <w:t>Règles du jeu (ou de l’applicatif)</w:t>
-      </w:r>
-      <w:bookmarkEnd w:id="2"/>
+      <w:bookmarkStart w:id="3" w:name="_Toc452920371"/>
+      <w:r>
+        <w:t>Un diagramme d’activité général</w:t>
+      </w:r>
+      <w:bookmarkEnd w:id="3"/>
     </w:p>
     <w:p/>
     <w:p>
+      <w:r>
+        <w:t>Le schéma ci-dessous montre l’architecture générale de notre solution, ainsi que la répartition des différentes responsabilités :</w:t>
+      </w:r>
+    </w:p>
+    <w:p>
+      <w:pPr>
+        <w:keepNext/>
+        <w:jc w:val="center"/>
+      </w:pPr>
+      <w:r>
+        <w:rPr>
+          <w:noProof/>
+          <w:lang w:eastAsia="fr-CH"/>
+        </w:rPr>
+        <w:drawing>
+          <wp:inline distT="0" distB="0" distL="0" distR="0">
+            <wp:extent cx="5760720" cy="5145405"/>
+            <wp:effectExtent l="0" t="0" r="0" b="0"/>
+            <wp:docPr id="4" name="Image 4"/>
+            <wp:cNvGraphicFramePr>
+              <a:graphicFrameLocks xmlns:a="http://schemas.openxmlformats.org/drawingml/2006/main" noChangeAspect="1"/>
+            </wp:cNvGraphicFramePr>
+            <a:graphic xmlns:a="http://schemas.openxmlformats.org/drawingml/2006/main">
+              <a:graphicData uri="http://schemas.openxmlformats.org/drawingml/2006/picture">
+                <pic:pic xmlns:pic="http://schemas.openxmlformats.org/drawingml/2006/picture">
+                  <pic:nvPicPr>
+                    <pic:cNvPr id="4" name="diagramme_general.png"/>
+                    <pic:cNvPicPr/>
+                  </pic:nvPicPr>
+                  <pic:blipFill>
+                    <a:blip r:embed="rId8">
+                      <a:extLst>
+                        <a:ext uri="{28A0092B-C50C-407E-A947-70E740481C1C}">
+                          <a14:useLocalDpi xmlns:a14="http://schemas.microsoft.com/office/drawing/2010/main" val="0"/>
+                        </a:ext>
+                      </a:extLst>
+                    </a:blip>
+                    <a:stretch>
+                      <a:fillRect/>
+                    </a:stretch>
+                  </pic:blipFill>
+                  <pic:spPr>
+                    <a:xfrm>
+                      <a:off x="0" y="0"/>
+                      <a:ext cx="5760720" cy="5145405"/>
+                    </a:xfrm>
+                    <a:prstGeom prst="rect">
+                      <a:avLst/>
+                    </a:prstGeom>
+                  </pic:spPr>
+                </pic:pic>
+              </a:graphicData>
+            </a:graphic>
+          </wp:inline>
+        </w:drawing>
+      </w:r>
+    </w:p>
+    <w:p>
+      <w:pPr>
+        <w:pStyle w:val="Lgende"/>
+        <w:jc w:val="center"/>
+      </w:pPr>
+      <w:r>
+        <w:t xml:space="preserve">Figure </w:t>
+      </w:r>
+      <w:fldSimple w:instr=" SEQ Figure \* ARABIC ">
+        <w:r>
+          <w:rPr>
+            <w:noProof/>
+          </w:rPr>
+          <w:t>1</w:t>
+        </w:r>
+      </w:fldSimple>
+      <w:r>
+        <w:t xml:space="preserve"> : Diagramme d'activité général</w:t>
+      </w:r>
+    </w:p>
+    <w:p/>
+    <w:p>
+      <w:pPr>
+        <w:jc w:val="both"/>
+      </w:pPr>
+      <w:r>
+        <w:t>Le client permettra aux utilisateurs d’accéder à de nombreuses fonctionnalités. Seules les principales ont été mentionnées sur ce diagramme afin de ne pas le surcharger.</w:t>
+      </w:r>
+      <w:r>
+        <w:br w:type="page"/>
+      </w:r>
+    </w:p>
+    <w:p/>
+    <w:p>
       <w:pPr>
         <w:pStyle w:val="Titre2"/>
       </w:pPr>
-      <w:bookmarkStart w:id="3" w:name="_Toc452920370"/>
-      <w:r>
-        <w:t xml:space="preserve">Partage des responsabilités entre le serveur et le </w:t>
-      </w:r>
-      <w:r>
-        <w:t>client</w:t>
-      </w:r>
-      <w:bookmarkEnd w:id="3"/>
+      <w:bookmarkStart w:id="4" w:name="_Toc452920372"/>
+      <w:r>
+        <w:t>Cas d’utilisation</w:t>
+      </w:r>
+      <w:bookmarkEnd w:id="4"/>
     </w:p>
     <w:p/>
     <w:p>
       <w:pPr>
-        <w:jc w:val="both"/>
-      </w:pPr>
-      <w:r>
-        <w:t>Le serveur s’occupe de gérer l’ensemble des opérations, le client n’est qu’une vue des données du système. Il affiche les informations que l’utilisateur demande et transmet les actions qu’il souhaite effectuer. Le serveur s’assure qu’il en ait l’autorisation.</w:t>
-      </w:r>
-    </w:p>
-    <w:p>
-      <w:pPr>
-        <w:jc w:val="both"/>
-      </w:pPr>
-      <w:r>
-        <w:t xml:space="preserve">Le serveur fonctionne en permanence. Le client peut à tout moment s’y connecter en démarrant l’application et en fournissant ses informations de connections (nom d’utilisateur et mot de passe). </w:t>
-      </w:r>
-    </w:p>
-    <w:p>
-      <w:pPr>
-        <w:jc w:val="both"/>
-      </w:pPr>
-      <w:r>
-        <w:t>Si l’application n’est pas lancée, l’utilisateur est considéré comme déconnecté. Après la première connexion, le client maintient un cookie (token) de session lui permettant de se reconnecter rapidement</w:t>
-      </w:r>
-    </w:p>
-    <w:p/>
-    <w:p>
-      <w:pPr>
-        <w:pStyle w:val="Titre2"/>
-      </w:pPr>
-      <w:bookmarkStart w:id="4" w:name="_Toc452920371"/>
-      <w:r>
-        <w:t>Un diagramme d’activité général, illustrant le partage des responsabilités entre le serveur et le client.</w:t>
-      </w:r>
-      <w:bookmarkEnd w:id="4"/>
-    </w:p>
-    <w:p>
-      <w:r>
-        <w:br w:type="page"/>
-      </w:r>
-    </w:p>
-    <w:p/>
-    <w:p>
-      <w:pPr>
-        <w:pStyle w:val="Titre2"/>
-      </w:pPr>
-      <w:bookmarkStart w:id="5" w:name="_Toc452920372"/>
-      <w:r>
-        <w:t>Cas d’utilisation</w:t>
+        <w:pStyle w:val="Titre3"/>
+      </w:pPr>
+      <w:bookmarkStart w:id="5" w:name="_Toc452920373"/>
+      <w:r>
+        <w:t>Diagramme général de contexte</w:t>
       </w:r>
       <w:bookmarkEnd w:id="5"/>
-    </w:p>
-    <w:p/>
-    <w:p>
-      <w:pPr>
-        <w:pStyle w:val="Titre3"/>
-      </w:pPr>
-      <w:bookmarkStart w:id="6" w:name="_Toc452920373"/>
-      <w:r>
-        <w:t>Diagramme général de contexte</w:t>
-      </w:r>
-      <w:bookmarkEnd w:id="6"/>
     </w:p>
     <w:p/>
     <w:p>
@@ -5107,7 +5580,7 @@
                     <pic:cNvPicPr/>
                   </pic:nvPicPr>
                   <pic:blipFill>
-                    <a:blip r:embed="rId8" cstate="print">
+                    <a:blip r:embed="rId9" cstate="print">
                       <a:extLst>
                         <a:ext uri="{28A0092B-C50C-407E-A947-70E740481C1C}">
                           <a14:useLocalDpi xmlns:a14="http://schemas.microsoft.com/office/drawing/2010/main" val="0"/>
@@ -5139,48 +5612,38 @@
         <w:pStyle w:val="Lgende"/>
         <w:jc w:val="center"/>
       </w:pPr>
-      <w:bookmarkStart w:id="7" w:name="_Toc452916344"/>
+      <w:bookmarkStart w:id="6" w:name="_Toc452916344"/>
       <w:r>
         <w:t xml:space="preserve">Figure </w:t>
       </w:r>
-      <w:r>
-        <w:fldChar w:fldCharType="begin"/>
-      </w:r>
-      <w:r>
-        <w:instrText xml:space="preserve"> SEQ Figure \* ARABIC </w:instrText>
-      </w:r>
-      <w:r>
-        <w:fldChar w:fldCharType="separate"/>
-      </w:r>
-      <w:r>
-        <w:rPr>
-          <w:noProof/>
-        </w:rPr>
-        <w:t>1</w:t>
-      </w:r>
-      <w:r>
-        <w:fldChar w:fldCharType="end"/>
-      </w:r>
+      <w:fldSimple w:instr=" SEQ Figure \* ARABIC ">
+        <w:r>
+          <w:rPr>
+            <w:noProof/>
+          </w:rPr>
+          <w:t>2</w:t>
+        </w:r>
+      </w:fldSimple>
       <w:r>
         <w:t xml:space="preserve"> : Diagramme de contexte général</w:t>
       </w:r>
+      <w:bookmarkEnd w:id="6"/>
+    </w:p>
+    <w:p>
+      <w:r>
+        <w:br w:type="page"/>
+      </w:r>
+    </w:p>
+    <w:p/>
+    <w:p>
+      <w:pPr>
+        <w:pStyle w:val="Titre3"/>
+      </w:pPr>
+      <w:bookmarkStart w:id="7" w:name="_Toc452920374"/>
+      <w:r>
+        <w:t>Description des acteurs</w:t>
+      </w:r>
       <w:bookmarkEnd w:id="7"/>
-    </w:p>
-    <w:p>
-      <w:r>
-        <w:br w:type="page"/>
-      </w:r>
-    </w:p>
-    <w:p/>
-    <w:p>
-      <w:pPr>
-        <w:pStyle w:val="Titre3"/>
-      </w:pPr>
-      <w:bookmarkStart w:id="8" w:name="_Toc452920374"/>
-      <w:r>
-        <w:t>Description des acteurs</w:t>
-      </w:r>
-      <w:bookmarkEnd w:id="8"/>
     </w:p>
     <w:p/>
     <w:p>
@@ -5313,11 +5776,11 @@
       <w:pPr>
         <w:pStyle w:val="Titre3"/>
       </w:pPr>
-      <w:bookmarkStart w:id="9" w:name="_Toc452920375"/>
+      <w:bookmarkStart w:id="8" w:name="_Toc452920375"/>
       <w:r>
         <w:t>Description des cas d’utilisation</w:t>
       </w:r>
-      <w:bookmarkEnd w:id="9"/>
+      <w:bookmarkEnd w:id="8"/>
     </w:p>
     <w:p/>
     <w:p>
@@ -6393,17 +6856,35 @@
     <w:p/>
     <w:p>
       <w:r>
-        <w:t>Acteur(s) : Client authentifé</w:t>
-      </w:r>
-    </w:p>
-    <w:p>
-      <w:r>
-        <w:t>Description : Un client authentifé peut créer une discussion publique</w:t>
-      </w:r>
-    </w:p>
-    <w:p>
-      <w:r>
-        <w:t>Pré-requis : Authentification</w:t>
+        <w:t xml:space="preserve">Acteur(s) : Client </w:t>
+      </w:r>
+      <w:proofErr w:type="spellStart"/>
+      <w:r>
+        <w:t>authentifé</w:t>
+      </w:r>
+      <w:proofErr w:type="spellEnd"/>
+    </w:p>
+    <w:p>
+      <w:r>
+        <w:t xml:space="preserve">Description : Un client </w:t>
+      </w:r>
+      <w:proofErr w:type="spellStart"/>
+      <w:r>
+        <w:t>authentifé</w:t>
+      </w:r>
+      <w:proofErr w:type="spellEnd"/>
+      <w:r>
+        <w:t xml:space="preserve"> peut créer une discussion publique</w:t>
+      </w:r>
+    </w:p>
+    <w:p>
+      <w:proofErr w:type="spellStart"/>
+      <w:r>
+        <w:t>Pré-requis</w:t>
+      </w:r>
+      <w:proofErr w:type="spellEnd"/>
+      <w:r>
+        <w:t xml:space="preserve"> : Authentification</w:t>
       </w:r>
     </w:p>
     <w:p>
@@ -6506,17 +6987,35 @@
     <w:p/>
     <w:p>
       <w:r>
-        <w:t>Acteur(s) : Client authentifé</w:t>
-      </w:r>
-    </w:p>
-    <w:p>
-      <w:r>
-        <w:t>Description : Un client authentifé peut créer une discussion privée avec un autre utilisateur</w:t>
-      </w:r>
-    </w:p>
-    <w:p>
-      <w:r>
-        <w:t>Pré-requis : Authentification</w:t>
+        <w:t xml:space="preserve">Acteur(s) : Client </w:t>
+      </w:r>
+      <w:proofErr w:type="spellStart"/>
+      <w:r>
+        <w:t>authentifé</w:t>
+      </w:r>
+      <w:proofErr w:type="spellEnd"/>
+    </w:p>
+    <w:p>
+      <w:r>
+        <w:t xml:space="preserve">Description : Un client </w:t>
+      </w:r>
+      <w:proofErr w:type="spellStart"/>
+      <w:r>
+        <w:t>authentifé</w:t>
+      </w:r>
+      <w:proofErr w:type="spellEnd"/>
+      <w:r>
+        <w:t xml:space="preserve"> peut créer une discussion privée avec un autre utilisateur</w:t>
+      </w:r>
+    </w:p>
+    <w:p>
+      <w:proofErr w:type="spellStart"/>
+      <w:r>
+        <w:t>Pré-requis</w:t>
+      </w:r>
+      <w:proofErr w:type="spellEnd"/>
+      <w:r>
+        <w:t xml:space="preserve"> : Authentification</w:t>
       </w:r>
     </w:p>
     <w:p>
@@ -7101,9 +7600,11 @@
         <w:tab/>
         <w:t xml:space="preserve">Un autre utilisateur membre du groupe nous y a </w:t>
       </w:r>
+      <w:proofErr w:type="gramStart"/>
       <w:r>
         <w:t>invité</w:t>
       </w:r>
+      <w:proofErr w:type="gramEnd"/>
     </w:p>
     <w:p>
       <w:r>
@@ -7659,7 +8160,7 @@
       <w:pPr>
         <w:pStyle w:val="Titre2"/>
       </w:pPr>
-      <w:bookmarkStart w:id="10" w:name="_Toc452920376"/>
+      <w:bookmarkStart w:id="9" w:name="_Toc452920376"/>
       <w:r>
         <w:t>Modèle</w:t>
       </w:r>
@@ -7669,21 +8170,21 @@
       <w:r>
         <w:t xml:space="preserve"> de domaine</w:t>
       </w:r>
+      <w:bookmarkEnd w:id="9"/>
+    </w:p>
+    <w:p/>
+    <w:p>
+      <w:pPr>
+        <w:pStyle w:val="Titre3"/>
+      </w:pPr>
+      <w:bookmarkStart w:id="10" w:name="_Toc452920377"/>
+      <w:r>
+        <w:t>C</w:t>
+      </w:r>
+      <w:r>
+        <w:t>lient</w:t>
+      </w:r>
       <w:bookmarkEnd w:id="10"/>
-    </w:p>
-    <w:p/>
-    <w:p>
-      <w:pPr>
-        <w:pStyle w:val="Titre3"/>
-      </w:pPr>
-      <w:bookmarkStart w:id="11" w:name="_Toc452920377"/>
-      <w:r>
-        <w:t>C</w:t>
-      </w:r>
-      <w:r>
-        <w:t>lient</w:t>
-      </w:r>
-      <w:bookmarkEnd w:id="11"/>
     </w:p>
     <w:p/>
     <w:p>
@@ -7699,7 +8200,7 @@
         <w:drawing>
           <wp:inline distT="0" distB="0" distL="0" distR="0" wp14:anchorId="0B56E648" wp14:editId="1FCD1E84">
             <wp:extent cx="5248275" cy="4324350"/>
-            <wp:effectExtent l="76200" t="76200" r="9525" b="0"/>
+            <wp:effectExtent l="0" t="0" r="0" b="0"/>
             <wp:docPr id="6" name="Image 6"/>
             <wp:cNvGraphicFramePr>
               <a:graphicFrameLocks xmlns:a="http://schemas.openxmlformats.org/drawingml/2006/main" noChangeAspect="1"/>
@@ -7712,7 +8213,7 @@
                     <pic:cNvPicPr/>
                   </pic:nvPicPr>
                   <pic:blipFill>
-                    <a:blip r:embed="rId9">
+                    <a:blip r:embed="rId10">
                       <a:extLst>
                         <a:ext uri="{28A0092B-C50C-407E-A947-70E740481C1C}">
                           <a14:useLocalDpi xmlns:a14="http://schemas.microsoft.com/office/drawing/2010/main" val="0"/>
@@ -7731,16 +8232,10 @@
                     <a:prstGeom prst="rect">
                       <a:avLst/>
                     </a:prstGeom>
+                    <a:noFill/>
                     <a:ln>
                       <a:noFill/>
                     </a:ln>
-                    <a:effectLst>
-                      <a:outerShdw blurRad="292100" dist="139700" dir="2700000" algn="tl" rotWithShape="0">
-                        <a:srgbClr val="333333">
-                          <a:alpha val="65000"/>
-                        </a:srgbClr>
-                      </a:outerShdw>
-                    </a:effectLst>
                   </pic:spPr>
                 </pic:pic>
               </a:graphicData>
@@ -7757,24 +8252,14 @@
       <w:r>
         <w:t xml:space="preserve">Figure </w:t>
       </w:r>
-      <w:r>
-        <w:fldChar w:fldCharType="begin"/>
-      </w:r>
-      <w:r>
-        <w:instrText xml:space="preserve"> SEQ Figure \* ARABIC </w:instrText>
-      </w:r>
-      <w:r>
-        <w:fldChar w:fldCharType="separate"/>
-      </w:r>
-      <w:r>
-        <w:rPr>
-          <w:noProof/>
-        </w:rPr>
-        <w:t>2</w:t>
-      </w:r>
-      <w:r>
-        <w:fldChar w:fldCharType="end"/>
-      </w:r>
+      <w:fldSimple w:instr=" SEQ Figure \* ARABIC ">
+        <w:r>
+          <w:rPr>
+            <w:noProof/>
+          </w:rPr>
+          <w:t>3</w:t>
+        </w:r>
+      </w:fldSimple>
       <w:r>
         <w:t xml:space="preserve"> : Modèle de domaine client</w:t>
       </w:r>
@@ -7789,14 +8274,14 @@
       <w:pPr>
         <w:pStyle w:val="Titre3"/>
       </w:pPr>
-      <w:bookmarkStart w:id="12" w:name="_Toc452920378"/>
+      <w:bookmarkStart w:id="11" w:name="_Toc452920378"/>
       <w:r>
         <w:t>S</w:t>
       </w:r>
       <w:r>
         <w:t>erveur</w:t>
       </w:r>
-      <w:bookmarkEnd w:id="12"/>
+      <w:bookmarkEnd w:id="11"/>
     </w:p>
     <w:p/>
     <w:p>
@@ -7825,7 +8310,7 @@
                     <pic:cNvPicPr/>
                   </pic:nvPicPr>
                   <pic:blipFill>
-                    <a:blip r:embed="rId10">
+                    <a:blip r:embed="rId11">
                       <a:extLst>
                         <a:ext uri="{28A0092B-C50C-407E-A947-70E740481C1C}">
                           <a14:useLocalDpi xmlns:a14="http://schemas.microsoft.com/office/drawing/2010/main" val="0"/>
@@ -7870,24 +8355,14 @@
       <w:r>
         <w:t xml:space="preserve">Figure </w:t>
       </w:r>
-      <w:r>
-        <w:fldChar w:fldCharType="begin"/>
-      </w:r>
-      <w:r>
-        <w:instrText xml:space="preserve"> SEQ Figure \* ARABIC </w:instrText>
-      </w:r>
-      <w:r>
-        <w:fldChar w:fldCharType="separate"/>
-      </w:r>
-      <w:r>
-        <w:rPr>
-          <w:noProof/>
-        </w:rPr>
-        <w:t>3</w:t>
-      </w:r>
-      <w:r>
-        <w:fldChar w:fldCharType="end"/>
-      </w:r>
+      <w:fldSimple w:instr=" SEQ Figure \* ARABIC ">
+        <w:r>
+          <w:rPr>
+            <w:noProof/>
+          </w:rPr>
+          <w:t>4</w:t>
+        </w:r>
+      </w:fldSimple>
       <w:r>
         <w:t xml:space="preserve"> : Modèle de domaine serveur</w:t>
       </w:r>
@@ -7902,50 +8377,58 @@
       <w:pPr>
         <w:pStyle w:val="Titre2"/>
       </w:pPr>
-      <w:bookmarkStart w:id="13" w:name="_Toc452920379"/>
+      <w:bookmarkStart w:id="12" w:name="_Toc452920379"/>
       <w:r>
         <w:t>Base de données</w:t>
       </w:r>
+      <w:bookmarkEnd w:id="12"/>
+    </w:p>
+    <w:p/>
+    <w:p>
+      <w:pPr>
+        <w:jc w:val="both"/>
+      </w:pPr>
+      <w:r>
+        <w:t>La base de données définit des utilisateurs qui peuvent être membre de conversations. Les conversations privées seront différenciées des conversations de groupe par l’attribut type dans conversation.</w:t>
+      </w:r>
+    </w:p>
+    <w:p>
+      <w:pPr>
+        <w:jc w:val="both"/>
+      </w:pPr>
+      <w:r>
+        <w:t xml:space="preserve">Une conversation contient plusieurs messages qui sont liés à un utilisateur  et les messages peuvent être reportés. Seuls les administrateurs de groupes (membre dont l’attribut admin est à </w:t>
+      </w:r>
+      <w:proofErr w:type="spellStart"/>
+      <w:r>
+        <w:t>true</w:t>
+      </w:r>
+      <w:proofErr w:type="spellEnd"/>
+      <w:r>
+        <w:t>) pourront voir les messages reportés.</w:t>
+      </w:r>
+    </w:p>
+    <w:p>
+      <w:pPr>
+        <w:jc w:val="both"/>
+      </w:pPr>
+      <w:r>
+        <w:t>Un utilisateur peut en bloquer un autre via l’association block.</w:t>
+      </w:r>
+    </w:p>
+    <w:p/>
+    <w:p>
+      <w:pPr>
+        <w:pStyle w:val="Titre3"/>
+      </w:pPr>
+      <w:bookmarkStart w:id="13" w:name="_Toc452920380"/>
+      <w:r>
+        <w:t>M</w:t>
+      </w:r>
+      <w:r>
+        <w:t>odèle conceptuel (entité-associations)</w:t>
+      </w:r>
       <w:bookmarkEnd w:id="13"/>
-    </w:p>
-    <w:p/>
-    <w:p>
-      <w:pPr>
-        <w:jc w:val="both"/>
-      </w:pPr>
-      <w:r>
-        <w:t>La base de données définit des utilisateurs qui peuvent être membre de conversations. Les conversations privées seront différenciées des conversations de groupe par l’attribut type dans conversation.</w:t>
-      </w:r>
-    </w:p>
-    <w:p>
-      <w:pPr>
-        <w:jc w:val="both"/>
-      </w:pPr>
-      <w:r>
-        <w:t>Une conversation contient plusieurs messages qui sont liés à un utilisateur  et les messages peuvent être reportés. Seuls les administrateurs de groupes (membre dont l’attribut admin est à true) pourront voir les messages reportés.</w:t>
-      </w:r>
-    </w:p>
-    <w:p>
-      <w:pPr>
-        <w:jc w:val="both"/>
-      </w:pPr>
-      <w:r>
-        <w:t>Un utilisateur peut en bloquer un autre via l’association block.</w:t>
-      </w:r>
-    </w:p>
-    <w:p/>
-    <w:p>
-      <w:pPr>
-        <w:pStyle w:val="Titre3"/>
-      </w:pPr>
-      <w:bookmarkStart w:id="14" w:name="_Toc452920380"/>
-      <w:r>
-        <w:t>M</w:t>
-      </w:r>
-      <w:r>
-        <w:t>odèle conceptuel (entité-associations)</w:t>
-      </w:r>
-      <w:bookmarkEnd w:id="14"/>
     </w:p>
     <w:p/>
     <w:p>
@@ -7961,7 +8444,7 @@
         <w:drawing>
           <wp:inline distT="0" distB="0" distL="0" distR="0">
             <wp:extent cx="5162550" cy="3609975"/>
-            <wp:effectExtent l="76200" t="0" r="0" b="9525"/>
+            <wp:effectExtent l="0" t="0" r="0" b="0"/>
             <wp:docPr id="8" name="Image 8"/>
             <wp:cNvGraphicFramePr>
               <a:graphicFrameLocks xmlns:a="http://schemas.openxmlformats.org/drawingml/2006/main" noChangeAspect="1"/>
@@ -7974,7 +8457,7 @@
                     <pic:cNvPicPr/>
                   </pic:nvPicPr>
                   <pic:blipFill>
-                    <a:blip r:embed="rId11">
+                    <a:blip r:embed="rId12">
                       <a:extLst>
                         <a:ext uri="{28A0092B-C50C-407E-A947-70E740481C1C}">
                           <a14:useLocalDpi xmlns:a14="http://schemas.microsoft.com/office/drawing/2010/main" val="0"/>
@@ -7993,16 +8476,10 @@
                     <a:prstGeom prst="rect">
                       <a:avLst/>
                     </a:prstGeom>
+                    <a:noFill/>
                     <a:ln>
                       <a:noFill/>
                     </a:ln>
-                    <a:effectLst>
-                      <a:outerShdw blurRad="292100" dist="139700" dir="2700000" algn="tl" rotWithShape="0">
-                        <a:srgbClr val="333333">
-                          <a:alpha val="65000"/>
-                        </a:srgbClr>
-                      </a:outerShdw>
-                    </a:effectLst>
                   </pic:spPr>
                 </pic:pic>
               </a:graphicData>
@@ -8019,24 +8496,14 @@
       <w:r>
         <w:t xml:space="preserve">Figure </w:t>
       </w:r>
-      <w:r>
-        <w:fldChar w:fldCharType="begin"/>
-      </w:r>
-      <w:r>
-        <w:instrText xml:space="preserve"> SEQ Figure \* ARABIC </w:instrText>
-      </w:r>
-      <w:r>
-        <w:fldChar w:fldCharType="separate"/>
-      </w:r>
-      <w:r>
-        <w:rPr>
-          <w:noProof/>
-        </w:rPr>
-        <w:t>4</w:t>
-      </w:r>
-      <w:r>
-        <w:fldChar w:fldCharType="end"/>
-      </w:r>
+      <w:fldSimple w:instr=" SEQ Figure \* ARABIC ">
+        <w:r>
+          <w:rPr>
+            <w:noProof/>
+          </w:rPr>
+          <w:t>5</w:t>
+        </w:r>
+      </w:fldSimple>
       <w:r>
         <w:t xml:space="preserve"> : Modèle conceptuel de la base de données</w:t>
       </w:r>
@@ -8051,22 +8518,22 @@
       <w:pPr>
         <w:pStyle w:val="Titre1"/>
       </w:pPr>
-      <w:bookmarkStart w:id="15" w:name="_Toc452920381"/>
+      <w:bookmarkStart w:id="14" w:name="_Toc452920381"/>
       <w:r>
         <w:t>Conception du projet</w:t>
       </w:r>
+      <w:bookmarkEnd w:id="14"/>
+    </w:p>
+    <w:p/>
+    <w:p>
+      <w:pPr>
+        <w:pStyle w:val="Titre2"/>
+      </w:pPr>
+      <w:bookmarkStart w:id="15" w:name="_Toc452920382"/>
+      <w:r>
+        <w:t>Protocole d’échange entre le client et le serveur</w:t>
+      </w:r>
       <w:bookmarkEnd w:id="15"/>
-    </w:p>
-    <w:p/>
-    <w:p>
-      <w:pPr>
-        <w:pStyle w:val="Titre2"/>
-      </w:pPr>
-      <w:bookmarkStart w:id="16" w:name="_Toc452920382"/>
-      <w:r>
-        <w:t>Protocole d’échange entre le client et le serveur</w:t>
-      </w:r>
-      <w:bookmarkEnd w:id="16"/>
     </w:p>
     <w:p/>
     <w:p>
@@ -8354,21 +8821,31 @@
       <w:pPr>
         <w:pStyle w:val="Titre2"/>
       </w:pPr>
-      <w:bookmarkStart w:id="17" w:name="_Toc452920383"/>
-      <w:r>
-        <w:t>Diagrammes de classes du serveur et du client ( à commenter et justifier : MVC, autres, ..)</w:t>
-      </w:r>
+      <w:bookmarkStart w:id="16" w:name="_Toc452920383"/>
+      <w:r>
+        <w:t xml:space="preserve">Diagrammes de classes du serveur et du client </w:t>
+      </w:r>
+      <w:proofErr w:type="gramStart"/>
+      <w:r>
+        <w:t>( à</w:t>
+      </w:r>
+      <w:proofErr w:type="gramEnd"/>
+      <w:r>
+        <w:t xml:space="preserve"> commenter et justifier : MVC, autres, ..)</w:t>
+      </w:r>
+      <w:bookmarkEnd w:id="16"/>
+    </w:p>
+    <w:p/>
+    <w:p>
+      <w:pPr>
+        <w:pStyle w:val="Titre2"/>
+      </w:pPr>
+      <w:bookmarkStart w:id="17" w:name="_Toc452920384"/>
+      <w:r>
+        <w:t>Si Base de données : modèles conceptuel &amp; relationnel</w:t>
+      </w:r>
+      <w:bookmarkStart w:id="18" w:name="_GoBack"/>
       <w:bookmarkEnd w:id="17"/>
-    </w:p>
-    <w:p/>
-    <w:p>
-      <w:pPr>
-        <w:pStyle w:val="Titre2"/>
-      </w:pPr>
-      <w:bookmarkStart w:id="18" w:name="_Toc452920384"/>
-      <w:r>
-        <w:t>Si Base de données : modèles conceptuel &amp; relationnel</w:t>
-      </w:r>
       <w:bookmarkEnd w:id="18"/>
     </w:p>
     <w:p>
@@ -8422,7 +8899,7 @@
                     <pic:cNvPicPr/>
                   </pic:nvPicPr>
                   <pic:blipFill rotWithShape="1">
-                    <a:blip r:embed="rId12" cstate="print">
+                    <a:blip r:embed="rId13" cstate="print">
                       <a:extLst>
                         <a:ext uri="{28A0092B-C50C-407E-A947-70E740481C1C}">
                           <a14:useLocalDpi xmlns:a14="http://schemas.microsoft.com/office/drawing/2010/main" val="0"/>
@@ -8464,24 +8941,14 @@
       <w:r>
         <w:t xml:space="preserve">Figure </w:t>
       </w:r>
-      <w:r>
-        <w:fldChar w:fldCharType="begin"/>
-      </w:r>
-      <w:r>
-        <w:instrText xml:space="preserve"> SEQ Figure \* ARABIC </w:instrText>
-      </w:r>
-      <w:r>
-        <w:fldChar w:fldCharType="separate"/>
-      </w:r>
-      <w:r>
-        <w:rPr>
-          <w:noProof/>
-        </w:rPr>
-        <w:t>5</w:t>
-      </w:r>
-      <w:r>
-        <w:fldChar w:fldCharType="end"/>
-      </w:r>
+      <w:fldSimple w:instr=" SEQ Figure \* ARABIC ">
+        <w:r>
+          <w:rPr>
+            <w:noProof/>
+          </w:rPr>
+          <w:t>6</w:t>
+        </w:r>
+      </w:fldSimple>
       <w:r>
         <w:t xml:space="preserve"> : Concept d'interface pour la fenêtre</w:t>
       </w:r>
@@ -8534,7 +9001,7 @@
                     <pic:cNvPicPr/>
                   </pic:nvPicPr>
                   <pic:blipFill rotWithShape="1">
-                    <a:blip r:embed="rId13" cstate="print">
+                    <a:blip r:embed="rId14" cstate="print">
                       <a:extLst>
                         <a:ext uri="{28A0092B-C50C-407E-A947-70E740481C1C}">
                           <a14:useLocalDpi xmlns:a14="http://schemas.microsoft.com/office/drawing/2010/main" val="0"/>
@@ -8576,24 +9043,14 @@
       <w:r>
         <w:t xml:space="preserve">Figure </w:t>
       </w:r>
-      <w:r>
-        <w:fldChar w:fldCharType="begin"/>
-      </w:r>
-      <w:r>
-        <w:instrText xml:space="preserve"> SEQ Figure \* ARABIC </w:instrText>
-      </w:r>
-      <w:r>
-        <w:fldChar w:fldCharType="separate"/>
-      </w:r>
-      <w:r>
-        <w:rPr>
-          <w:noProof/>
-        </w:rPr>
-        <w:t>6</w:t>
-      </w:r>
-      <w:r>
-        <w:fldChar w:fldCharType="end"/>
-      </w:r>
+      <w:fldSimple w:instr=" SEQ Figure \* ARABIC ">
+        <w:r>
+          <w:rPr>
+            <w:noProof/>
+          </w:rPr>
+          <w:t>7</w:t>
+        </w:r>
+      </w:fldSimple>
       <w:r>
         <w:t xml:space="preserve"> : Concept d'interface pour l'écran principal</w:t>
       </w:r>
@@ -8633,7 +9090,7 @@
                     <pic:cNvPicPr/>
                   </pic:nvPicPr>
                   <pic:blipFill rotWithShape="1">
-                    <a:blip r:embed="rId14" cstate="print">
+                    <a:blip r:embed="rId15" cstate="print">
                       <a:extLst>
                         <a:ext uri="{28A0092B-C50C-407E-A947-70E740481C1C}">
                           <a14:useLocalDpi xmlns:a14="http://schemas.microsoft.com/office/drawing/2010/main" val="0"/>
@@ -8675,24 +9132,14 @@
       <w:r>
         <w:t xml:space="preserve">Figure </w:t>
       </w:r>
-      <w:r>
-        <w:fldChar w:fldCharType="begin"/>
-      </w:r>
-      <w:r>
-        <w:instrText xml:space="preserve"> SEQ Figure \* ARABIC </w:instrText>
-      </w:r>
-      <w:r>
-        <w:fldChar w:fldCharType="separate"/>
-      </w:r>
-      <w:r>
-        <w:rPr>
-          <w:noProof/>
-        </w:rPr>
-        <w:t>7</w:t>
-      </w:r>
-      <w:r>
-        <w:fldChar w:fldCharType="end"/>
-      </w:r>
+      <w:fldSimple w:instr=" SEQ Figure \* ARABIC ">
+        <w:r>
+          <w:rPr>
+            <w:noProof/>
+          </w:rPr>
+          <w:t>8</w:t>
+        </w:r>
+      </w:fldSimple>
       <w:r>
         <w:t xml:space="preserve"> : Concept d'interface pour la fenêtre de discussion</w:t>
       </w:r>
@@ -8732,7 +9179,7 @@
                     <pic:cNvPicPr/>
                   </pic:nvPicPr>
                   <pic:blipFill rotWithShape="1">
-                    <a:blip r:embed="rId15" cstate="print">
+                    <a:blip r:embed="rId16" cstate="print">
                       <a:extLst>
                         <a:ext uri="{28A0092B-C50C-407E-A947-70E740481C1C}">
                           <a14:useLocalDpi xmlns:a14="http://schemas.microsoft.com/office/drawing/2010/main" val="0"/>
@@ -8774,24 +9221,14 @@
       <w:r>
         <w:t xml:space="preserve">Figure </w:t>
       </w:r>
-      <w:r>
-        <w:fldChar w:fldCharType="begin"/>
-      </w:r>
-      <w:r>
-        <w:instrText xml:space="preserve"> SEQ Figure \* ARABIC </w:instrText>
-      </w:r>
-      <w:r>
-        <w:fldChar w:fldCharType="separate"/>
-      </w:r>
-      <w:r>
-        <w:rPr>
-          <w:noProof/>
-        </w:rPr>
-        <w:t>8</w:t>
-      </w:r>
-      <w:r>
-        <w:fldChar w:fldCharType="end"/>
-      </w:r>
+      <w:fldSimple w:instr=" SEQ Figure \* ARABIC ">
+        <w:r>
+          <w:rPr>
+            <w:noProof/>
+          </w:rPr>
+          <w:t>9</w:t>
+        </w:r>
+      </w:fldSimple>
       <w:r>
         <w:t xml:space="preserve"> : Concept d'interface pour la fenêtre de gestion de groupe</w:t>
       </w:r>
@@ -8853,55 +9290,42 @@
         <w:t>Problèmes éventuels rencontrés et solutions apportées</w:t>
       </w:r>
       <w:bookmarkEnd w:id="23"/>
+      <w:r>
+        <w:br w:type="page"/>
+      </w:r>
     </w:p>
     <w:p/>
     <w:p>
       <w:pPr>
+        <w:pStyle w:val="Titre1"/>
+      </w:pPr>
+      <w:bookmarkStart w:id="24" w:name="_Toc452920391"/>
+      <w:r>
+        <w:t>Gestion du projet</w:t>
+      </w:r>
+      <w:bookmarkEnd w:id="24"/>
+    </w:p>
+    <w:p/>
+    <w:p>
+      <w:pPr>
         <w:pStyle w:val="Titre2"/>
       </w:pPr>
-      <w:bookmarkStart w:id="24" w:name="_Toc452920390"/>
-      <w:r>
-        <w:t>etc..</w:t>
-      </w:r>
-      <w:bookmarkEnd w:id="24"/>
-    </w:p>
-    <w:p>
-      <w:r>
-        <w:br w:type="page"/>
-      </w:r>
+      <w:bookmarkStart w:id="25" w:name="_Toc452920392"/>
+      <w:r>
+        <w:t>Rôle des participants au sein du groupe de développement</w:t>
+      </w:r>
+      <w:bookmarkEnd w:id="25"/>
     </w:p>
     <w:p/>
     <w:p>
       <w:pPr>
-        <w:pStyle w:val="Titre1"/>
-      </w:pPr>
-      <w:bookmarkStart w:id="25" w:name="_Toc452920391"/>
-      <w:r>
-        <w:t>Gestion du projet</w:t>
-      </w:r>
-      <w:bookmarkEnd w:id="25"/>
-    </w:p>
-    <w:p/>
-    <w:p>
-      <w:pPr>
-        <w:pStyle w:val="Titre2"/>
-      </w:pPr>
-      <w:bookmarkStart w:id="26" w:name="_Toc452920392"/>
-      <w:r>
-        <w:t>Rôle des participants au sein du groupe de développement</w:t>
+        <w:pStyle w:val="Titre3"/>
+      </w:pPr>
+      <w:bookmarkStart w:id="26" w:name="_Toc452920393"/>
+      <w:r>
+        <w:t>Représentant des utilisateurs</w:t>
       </w:r>
       <w:bookmarkEnd w:id="26"/>
-    </w:p>
-    <w:p/>
-    <w:p>
-      <w:pPr>
-        <w:pStyle w:val="Titre3"/>
-      </w:pPr>
-      <w:bookmarkStart w:id="27" w:name="_Toc452920393"/>
-      <w:r>
-        <w:t>Représentant des utilisateurs</w:t>
-      </w:r>
-      <w:bookmarkEnd w:id="27"/>
       <w:r>
         <w:tab/>
       </w:r>
@@ -8976,11 +9400,11 @@
       <w:pPr>
         <w:pStyle w:val="Titre3"/>
       </w:pPr>
-      <w:bookmarkStart w:id="28" w:name="_Toc452920394"/>
+      <w:bookmarkStart w:id="27" w:name="_Toc452920394"/>
       <w:r>
         <w:t>Chef de projet</w:t>
       </w:r>
-      <w:bookmarkEnd w:id="28"/>
+      <w:bookmarkEnd w:id="27"/>
     </w:p>
     <w:p/>
     <w:p>
@@ -9030,11 +9454,11 @@
       <w:pPr>
         <w:pStyle w:val="Titre3"/>
       </w:pPr>
-      <w:bookmarkStart w:id="29" w:name="_Toc452920395"/>
+      <w:bookmarkStart w:id="28" w:name="_Toc452920395"/>
       <w:r>
         <w:t>Analyste</w:t>
       </w:r>
-      <w:bookmarkEnd w:id="29"/>
+      <w:bookmarkEnd w:id="28"/>
     </w:p>
     <w:p/>
     <w:p>
@@ -9047,8 +9471,16 @@
         <w:rPr>
           <w:b/>
         </w:rPr>
-        <w:t>Antoine Drabble</w:t>
-      </w:r>
+        <w:t xml:space="preserve">Antoine </w:t>
+      </w:r>
+      <w:proofErr w:type="spellStart"/>
+      <w:r>
+        <w:rPr>
+          <w:b/>
+        </w:rPr>
+        <w:t>Drabble</w:t>
+      </w:r>
+      <w:proofErr w:type="spellEnd"/>
       <w:r>
         <w:rPr>
           <w:b/>
@@ -9096,11 +9528,16 @@
       <w:pPr>
         <w:pStyle w:val="Titre3"/>
       </w:pPr>
-      <w:bookmarkStart w:id="30" w:name="_Toc452920396"/>
-      <w:r>
-        <w:t>Software architect</w:t>
-      </w:r>
-      <w:bookmarkEnd w:id="30"/>
+      <w:bookmarkStart w:id="29" w:name="_Toc452920396"/>
+      <w:r>
+        <w:t xml:space="preserve">Software </w:t>
+      </w:r>
+      <w:proofErr w:type="spellStart"/>
+      <w:r>
+        <w:t>architect</w:t>
+      </w:r>
+      <w:bookmarkEnd w:id="29"/>
+      <w:proofErr w:type="spellEnd"/>
     </w:p>
     <w:p/>
     <w:p>
@@ -9161,14 +9598,14 @@
       <w:pPr>
         <w:pStyle w:val="Titre3"/>
       </w:pPr>
-      <w:bookmarkStart w:id="31" w:name="_Toc452920397"/>
+      <w:bookmarkStart w:id="30" w:name="_Toc452920397"/>
       <w:r>
         <w:t>Programmeur</w:t>
       </w:r>
       <w:r>
         <w:t>s</w:t>
       </w:r>
-      <w:bookmarkEnd w:id="31"/>
+      <w:bookmarkEnd w:id="30"/>
     </w:p>
     <w:p/>
     <w:p>
@@ -9193,12 +9630,20 @@
         <w:rPr>
           <w:b/>
         </w:rPr>
-        <w:t>Antoine Drabble</w:t>
-      </w:r>
+        <w:t xml:space="preserve">Antoine </w:t>
+      </w:r>
+      <w:proofErr w:type="spellStart"/>
       <w:r>
         <w:rPr>
           <w:b/>
         </w:rPr>
+        <w:t>Drabble</w:t>
+      </w:r>
+      <w:proofErr w:type="spellEnd"/>
+      <w:r>
+        <w:rPr>
+          <w:b/>
+        </w:rPr>
         <w:t xml:space="preserve"> &amp;</w:t>
       </w:r>
       <w:r>
@@ -9211,8 +9656,16 @@
         <w:rPr>
           <w:b/>
         </w:rPr>
-        <w:t>Guillaume Serneels</w:t>
-      </w:r>
+        <w:t xml:space="preserve">Guillaume </w:t>
+      </w:r>
+      <w:proofErr w:type="spellStart"/>
+      <w:r>
+        <w:rPr>
+          <w:b/>
+        </w:rPr>
+        <w:t>Serneels</w:t>
+      </w:r>
+      <w:proofErr w:type="spellEnd"/>
       <w:r>
         <w:rPr>
           <w:b/>
@@ -9291,11 +9744,11 @@
       <w:pPr>
         <w:pStyle w:val="Titre3"/>
       </w:pPr>
-      <w:bookmarkStart w:id="32" w:name="_Toc452920398"/>
+      <w:bookmarkStart w:id="31" w:name="_Toc452920398"/>
       <w:r>
         <w:t>Responsable des tests</w:t>
       </w:r>
-      <w:bookmarkEnd w:id="32"/>
+      <w:bookmarkEnd w:id="31"/>
     </w:p>
     <w:p/>
     <w:p>
@@ -9308,8 +9761,16 @@
         <w:rPr>
           <w:b/>
         </w:rPr>
-        <w:t>Guillaume Serneels</w:t>
-      </w:r>
+        <w:t xml:space="preserve">Guillaume </w:t>
+      </w:r>
+      <w:proofErr w:type="spellStart"/>
+      <w:r>
+        <w:rPr>
+          <w:b/>
+        </w:rPr>
+        <w:t>Serneels</w:t>
+      </w:r>
+      <w:proofErr w:type="spellEnd"/>
       <w:r>
         <w:rPr>
           <w:b/>
@@ -9385,11 +9846,11 @@
       <w:pPr>
         <w:pStyle w:val="Titre3"/>
       </w:pPr>
-      <w:bookmarkStart w:id="33" w:name="_Toc452920399"/>
+      <w:bookmarkStart w:id="32" w:name="_Toc452920399"/>
       <w:r>
         <w:t>Responsable de la configuration</w:t>
       </w:r>
-      <w:bookmarkEnd w:id="33"/>
+      <w:bookmarkEnd w:id="32"/>
     </w:p>
     <w:p/>
     <w:p>
@@ -9530,7 +9991,7 @@
       <w:pPr>
         <w:pStyle w:val="Titre2"/>
       </w:pPr>
-      <w:bookmarkStart w:id="34" w:name="_Toc452920400"/>
+      <w:bookmarkStart w:id="33" w:name="_Toc452920400"/>
       <w:r>
         <w:t>Plan d</w:t>
       </w:r>
@@ -9540,20 +10001,20 @@
       <w:r>
         <w:t>itérations initial</w:t>
       </w:r>
+      <w:bookmarkEnd w:id="33"/>
+    </w:p>
+    <w:p/>
+    <w:p>
+      <w:pPr>
+        <w:pStyle w:val="Titre3"/>
+      </w:pPr>
+      <w:bookmarkStart w:id="34" w:name="_Toc326492374"/>
+      <w:bookmarkStart w:id="35" w:name="_Toc452920401"/>
+      <w:r>
+        <w:t>Itération 1</w:t>
+      </w:r>
       <w:bookmarkEnd w:id="34"/>
-    </w:p>
-    <w:p/>
-    <w:p>
-      <w:pPr>
-        <w:pStyle w:val="Titre3"/>
-      </w:pPr>
-      <w:bookmarkStart w:id="35" w:name="_Toc326492374"/>
-      <w:bookmarkStart w:id="36" w:name="_Toc452920401"/>
-      <w:r>
-        <w:t>Itération 1</w:t>
-      </w:r>
       <w:bookmarkEnd w:id="35"/>
-      <w:bookmarkEnd w:id="36"/>
     </w:p>
     <w:p/>
     <w:p>
@@ -10422,18 +10883,18 @@
       </w:r>
     </w:p>
     <w:p>
-      <w:bookmarkStart w:id="37" w:name="_Toc326492375"/>
+      <w:bookmarkStart w:id="36" w:name="_Toc326492375"/>
     </w:p>
     <w:p>
       <w:pPr>
         <w:pStyle w:val="Titre3"/>
       </w:pPr>
-      <w:bookmarkStart w:id="38" w:name="_Toc452920402"/>
+      <w:bookmarkStart w:id="37" w:name="_Toc452920402"/>
       <w:r>
         <w:t>Itération 2</w:t>
       </w:r>
+      <w:bookmarkEnd w:id="36"/>
       <w:bookmarkEnd w:id="37"/>
-      <w:bookmarkEnd w:id="38"/>
     </w:p>
     <w:p/>
     <w:p>
@@ -11367,13 +11828,13 @@
       <w:pPr>
         <w:pStyle w:val="Titre3"/>
       </w:pPr>
-      <w:bookmarkStart w:id="39" w:name="_Toc326492376"/>
-      <w:bookmarkStart w:id="40" w:name="_Toc452920403"/>
+      <w:bookmarkStart w:id="38" w:name="_Toc326492376"/>
+      <w:bookmarkStart w:id="39" w:name="_Toc452920403"/>
       <w:r>
         <w:t>Itération 3</w:t>
       </w:r>
+      <w:bookmarkEnd w:id="38"/>
       <w:bookmarkEnd w:id="39"/>
-      <w:bookmarkEnd w:id="40"/>
     </w:p>
     <w:p/>
     <w:p>
@@ -11987,18 +12448,18 @@
       </w:r>
     </w:p>
     <w:p>
-      <w:bookmarkStart w:id="41" w:name="_Toc326492377"/>
+      <w:bookmarkStart w:id="40" w:name="_Toc326492377"/>
     </w:p>
     <w:p>
       <w:pPr>
         <w:pStyle w:val="Titre3"/>
       </w:pPr>
-      <w:bookmarkStart w:id="42" w:name="_Toc452920404"/>
+      <w:bookmarkStart w:id="41" w:name="_Toc452920404"/>
       <w:r>
         <w:t>Itération 4</w:t>
       </w:r>
+      <w:bookmarkEnd w:id="40"/>
       <w:bookmarkEnd w:id="41"/>
-      <w:bookmarkEnd w:id="42"/>
     </w:p>
     <w:p>
       <w:pPr>
@@ -12645,18 +13106,18 @@
       </w:r>
     </w:p>
     <w:p>
-      <w:bookmarkStart w:id="43" w:name="_Toc326492378"/>
+      <w:bookmarkStart w:id="42" w:name="_Toc326492378"/>
     </w:p>
     <w:p>
       <w:pPr>
         <w:pStyle w:val="Titre3"/>
       </w:pPr>
-      <w:bookmarkStart w:id="44" w:name="_Toc452920405"/>
+      <w:bookmarkStart w:id="43" w:name="_Toc452920405"/>
       <w:r>
         <w:t>Itération 5</w:t>
       </w:r>
+      <w:bookmarkEnd w:id="42"/>
       <w:bookmarkEnd w:id="43"/>
-      <w:bookmarkEnd w:id="44"/>
     </w:p>
     <w:p/>
     <w:p>
@@ -13250,18 +13711,18 @@
       </w:r>
     </w:p>
     <w:p>
-      <w:bookmarkStart w:id="45" w:name="_Toc326492379"/>
+      <w:bookmarkStart w:id="44" w:name="_Toc326492379"/>
     </w:p>
     <w:p>
       <w:pPr>
         <w:pStyle w:val="Titre3"/>
       </w:pPr>
-      <w:bookmarkStart w:id="46" w:name="_Toc452920406"/>
+      <w:bookmarkStart w:id="45" w:name="_Toc452920406"/>
       <w:r>
         <w:t>Itération 6</w:t>
       </w:r>
+      <w:bookmarkEnd w:id="44"/>
       <w:bookmarkEnd w:id="45"/>
-      <w:bookmarkEnd w:id="46"/>
     </w:p>
     <w:p>
       <w:pPr>
@@ -13881,19 +14342,50 @@
       <w:pPr>
         <w:pStyle w:val="Titre2"/>
       </w:pPr>
-      <w:bookmarkStart w:id="47" w:name="_Toc452920407"/>
+      <w:bookmarkStart w:id="46" w:name="_Toc452920407"/>
       <w:r>
         <w:t>Bilan des</w:t>
       </w:r>
       <w:r>
         <w:t xml:space="preserve"> itérations</w:t>
       </w:r>
+      <w:bookmarkEnd w:id="46"/>
+    </w:p>
+    <w:p/>
+    <w:p>
+      <w:r>
+        <w:br w:type="page"/>
+      </w:r>
+    </w:p>
+    <w:p/>
+    <w:p>
+      <w:pPr>
+        <w:pStyle w:val="Titre2"/>
+      </w:pPr>
+      <w:bookmarkStart w:id="47" w:name="_Toc452920408"/>
+      <w:r>
+        <w:t>Stratégie de tests</w:t>
+      </w:r>
       <w:bookmarkEnd w:id="47"/>
     </w:p>
     <w:p/>
     <w:p>
-      <w:bookmarkStart w:id="48" w:name="_GoBack"/>
+      <w:pPr>
+        <w:pStyle w:val="Titre2"/>
+      </w:pPr>
+      <w:bookmarkStart w:id="48" w:name="_Toc452920409"/>
+      <w:r>
+        <w:t>Stratégie d’</w:t>
+      </w:r>
+      <w:r>
+        <w:t>intégration</w:t>
+      </w:r>
+      <w:r>
+        <w:t xml:space="preserve"> du code de chaque participant (GIT)</w:t>
+      </w:r>
       <w:bookmarkEnd w:id="48"/>
+    </w:p>
+    <w:p>
       <w:r>
         <w:br w:type="page"/>
       </w:r>
@@ -13901,30 +14393,35 @@
     <w:p/>
     <w:p>
       <w:pPr>
+        <w:pStyle w:val="Titre1"/>
+      </w:pPr>
+      <w:bookmarkStart w:id="49" w:name="_Toc452920410"/>
+      <w:r>
+        <w:t>Etat des lieux</w:t>
+      </w:r>
+      <w:bookmarkEnd w:id="49"/>
+    </w:p>
+    <w:p/>
+    <w:p>
+      <w:pPr>
         <w:pStyle w:val="Titre2"/>
       </w:pPr>
-      <w:bookmarkStart w:id="49" w:name="_Toc452920408"/>
-      <w:r>
-        <w:t>Stratégie de tests</w:t>
-      </w:r>
-      <w:bookmarkEnd w:id="49"/>
+      <w:bookmarkStart w:id="50" w:name="_Toc452920411"/>
+      <w:r>
+        <w:t>Ce qui fonctionne (résultats des tests)</w:t>
+      </w:r>
+      <w:bookmarkEnd w:id="50"/>
     </w:p>
     <w:p/>
     <w:p>
       <w:pPr>
         <w:pStyle w:val="Titre2"/>
       </w:pPr>
-      <w:bookmarkStart w:id="50" w:name="_Toc452920409"/>
-      <w:r>
-        <w:t>Stratégie d’</w:t>
-      </w:r>
-      <w:r>
-        <w:t>intégration</w:t>
-      </w:r>
-      <w:r>
-        <w:t xml:space="preserve"> du code de chaque participant (GIT)</w:t>
-      </w:r>
-      <w:bookmarkEnd w:id="50"/>
+      <w:bookmarkStart w:id="51" w:name="_Toc452920412"/>
+      <w:r>
+        <w:t>Ce qu’il resterait à développer (en proposant une planification)</w:t>
+      </w:r>
+      <w:bookmarkEnd w:id="51"/>
     </w:p>
     <w:p>
       <w:r>
@@ -13936,33 +14433,35 @@
       <w:pPr>
         <w:pStyle w:val="Titre1"/>
       </w:pPr>
-      <w:bookmarkStart w:id="51" w:name="_Toc452920410"/>
-      <w:r>
-        <w:t>Etat des lieux</w:t>
-      </w:r>
-      <w:bookmarkEnd w:id="51"/>
+      <w:bookmarkStart w:id="52" w:name="_Toc452920413"/>
+      <w:proofErr w:type="spellStart"/>
+      <w:r>
+        <w:t>Auto-critique</w:t>
+      </w:r>
+      <w:bookmarkEnd w:id="52"/>
+      <w:proofErr w:type="spellEnd"/>
     </w:p>
     <w:p/>
     <w:p>
       <w:pPr>
         <w:pStyle w:val="Titre2"/>
       </w:pPr>
-      <w:bookmarkStart w:id="52" w:name="_Toc452920411"/>
-      <w:r>
-        <w:t>Ce qui fonctionne (résultats des tests)</w:t>
-      </w:r>
-      <w:bookmarkEnd w:id="52"/>
+      <w:bookmarkStart w:id="53" w:name="_Toc452920414"/>
+      <w:r>
+        <w:t>Relativement à votre solution technique, votre gestion de projet, votre plan d’itération</w:t>
+      </w:r>
+      <w:bookmarkEnd w:id="53"/>
     </w:p>
     <w:p/>
     <w:p>
       <w:pPr>
         <w:pStyle w:val="Titre2"/>
       </w:pPr>
-      <w:bookmarkStart w:id="53" w:name="_Toc452920412"/>
-      <w:r>
-        <w:t>Ce qu’il resterait à développer (en proposant une planification)</w:t>
-      </w:r>
-      <w:bookmarkEnd w:id="53"/>
+      <w:bookmarkStart w:id="54" w:name="_Toc452920415"/>
+      <w:r>
+        <w:t>Ce que vous auriez pu améliorer et comment</w:t>
+      </w:r>
+      <w:bookmarkEnd w:id="54"/>
     </w:p>
     <w:p>
       <w:r>
@@ -13974,76 +14473,38 @@
       <w:pPr>
         <w:pStyle w:val="Titre1"/>
       </w:pPr>
-      <w:bookmarkStart w:id="54" w:name="_Toc452920413"/>
-      <w:r>
-        <w:t>Auto-critique</w:t>
-      </w:r>
-      <w:bookmarkEnd w:id="54"/>
+      <w:bookmarkStart w:id="55" w:name="_Toc452920416"/>
+      <w:r>
+        <w:t>Conclusion</w:t>
+      </w:r>
+      <w:bookmarkEnd w:id="55"/>
+    </w:p>
+    <w:p>
+      <w:r>
+        <w:br w:type="page"/>
+      </w:r>
     </w:p>
     <w:p/>
     <w:p>
       <w:pPr>
+        <w:pStyle w:val="Titre1"/>
+      </w:pPr>
+      <w:bookmarkStart w:id="56" w:name="_Toc452920417"/>
+      <w:r>
+        <w:t>Annexe</w:t>
+      </w:r>
+      <w:bookmarkEnd w:id="56"/>
+    </w:p>
+    <w:p/>
+    <w:p>
+      <w:pPr>
         <w:pStyle w:val="Titre2"/>
       </w:pPr>
-      <w:bookmarkStart w:id="55" w:name="_Toc452920414"/>
-      <w:r>
-        <w:t>Relativement à votre solution technique, votre gestion de projet, votre plan d’itération</w:t>
-      </w:r>
-      <w:bookmarkEnd w:id="55"/>
-    </w:p>
-    <w:p/>
-    <w:p>
-      <w:pPr>
-        <w:pStyle w:val="Titre2"/>
-      </w:pPr>
-      <w:bookmarkStart w:id="56" w:name="_Toc452920415"/>
-      <w:r>
-        <w:t>Ce que vous auriez pu améliorer et comment</w:t>
-      </w:r>
-      <w:bookmarkEnd w:id="56"/>
-    </w:p>
-    <w:p>
-      <w:r>
-        <w:br w:type="page"/>
-      </w:r>
-    </w:p>
-    <w:p/>
-    <w:p>
-      <w:pPr>
-        <w:pStyle w:val="Titre1"/>
-      </w:pPr>
-      <w:bookmarkStart w:id="57" w:name="_Toc452920416"/>
-      <w:r>
-        <w:t>Conclusion</w:t>
+      <w:bookmarkStart w:id="57" w:name="_Toc452920418"/>
+      <w:r>
+        <w:t>Table des illustrations</w:t>
       </w:r>
       <w:bookmarkEnd w:id="57"/>
-    </w:p>
-    <w:p>
-      <w:r>
-        <w:br w:type="page"/>
-      </w:r>
-    </w:p>
-    <w:p/>
-    <w:p>
-      <w:pPr>
-        <w:pStyle w:val="Titre1"/>
-      </w:pPr>
-      <w:bookmarkStart w:id="58" w:name="_Toc452920417"/>
-      <w:r>
-        <w:t>Annexe</w:t>
-      </w:r>
-      <w:bookmarkEnd w:id="58"/>
-    </w:p>
-    <w:p/>
-    <w:p>
-      <w:pPr>
-        <w:pStyle w:val="Titre2"/>
-      </w:pPr>
-      <w:bookmarkStart w:id="59" w:name="_Toc452920418"/>
-      <w:r>
-        <w:t>Table des illustrations</w:t>
-      </w:r>
-      <w:bookmarkEnd w:id="59"/>
     </w:p>
     <w:p/>
     <w:p>
@@ -14136,46 +14597,51 @@
       <w:pPr>
         <w:pStyle w:val="Titre2"/>
       </w:pPr>
-      <w:bookmarkStart w:id="60" w:name="_Toc452920419"/>
+      <w:bookmarkStart w:id="58" w:name="_Toc452920419"/>
       <w:r>
         <w:t>M</w:t>
       </w:r>
       <w:r>
         <w:t>anuel d’utilisation</w:t>
       </w:r>
+      <w:bookmarkEnd w:id="58"/>
+    </w:p>
+    <w:p/>
+    <w:p>
+      <w:pPr>
+        <w:pStyle w:val="Titre3"/>
+      </w:pPr>
+      <w:bookmarkStart w:id="59" w:name="_Toc452920420"/>
+      <w:r>
+        <w:t>Installation</w:t>
+      </w:r>
+      <w:bookmarkEnd w:id="59"/>
+    </w:p>
+    <w:p/>
+    <w:p>
+      <w:pPr>
+        <w:pStyle w:val="Titre3"/>
+      </w:pPr>
+      <w:bookmarkStart w:id="60" w:name="_Toc452920421"/>
+      <w:r>
+        <w:t>Utilisation</w:t>
+      </w:r>
       <w:bookmarkEnd w:id="60"/>
     </w:p>
     <w:p/>
     <w:p>
-      <w:pPr>
-        <w:pStyle w:val="Titre3"/>
-      </w:pPr>
-      <w:bookmarkStart w:id="61" w:name="_Toc452920420"/>
-      <w:r>
-        <w:t>Installation</w:t>
-      </w:r>
-      <w:bookmarkEnd w:id="61"/>
-    </w:p>
-    <w:p/>
-    <w:p>
-      <w:pPr>
-        <w:pStyle w:val="Titre3"/>
-      </w:pPr>
-      <w:bookmarkStart w:id="62" w:name="_Toc452920421"/>
-      <w:r>
-        <w:t>Utilisation</w:t>
-      </w:r>
-      <w:bookmarkEnd w:id="62"/>
-    </w:p>
-    <w:p/>
-    <w:p>
-      <w:r>
-        <w:t>Todo : captures d’écran</w:t>
+      <w:proofErr w:type="spellStart"/>
+      <w:r>
+        <w:t>Todo</w:t>
+      </w:r>
+      <w:proofErr w:type="spellEnd"/>
+      <w:r>
+        <w:t> : captures d’écran</w:t>
       </w:r>
     </w:p>
     <w:sectPr>
-      <w:headerReference w:type="default" r:id="rId16"/>
-      <w:footerReference w:type="default" r:id="rId17"/>
+      <w:headerReference w:type="default" r:id="rId17"/>
+      <w:footerReference w:type="default" r:id="rId18"/>
       <w:pgSz w:w="11906" w:h="16838"/>
       <w:pgMar w:top="1417" w:right="1417" w:bottom="1417" w:left="1417" w:header="708" w:footer="708" w:gutter="0"/>
       <w:pgNumType w:start="0"/>
@@ -14242,7 +14708,7 @@
             <w:noProof/>
             <w:lang w:val="fr-FR"/>
           </w:rPr>
-          <w:t>33</w:t>
+          <w:t>23</w:t>
         </w:r>
         <w:r>
           <w:fldChar w:fldCharType="end"/>
@@ -21442,7 +21908,7 @@
 </file>
 
 <file path=customXml/itemProps1.xml><?xml version="1.0" encoding="utf-8"?>
-<ds:datastoreItem xmlns:ds="http://schemas.openxmlformats.org/officeDocument/2006/customXml" ds:itemID="{0668C849-B82D-4096-9656-8EE14C180BFB}">
+<ds:datastoreItem xmlns:ds="http://schemas.openxmlformats.org/officeDocument/2006/customXml" ds:itemID="{D84B623F-AACA-414B-AAC2-4232825A09AF}">
   <ds:schemaRefs>
     <ds:schemaRef ds:uri="http://schemas.openxmlformats.org/officeDocument/2006/bibliography"/>
   </ds:schemaRefs>

</xml_diff>

<commit_message>
Mise à jour du rapport final
</commit_message>
<xml_diff>
--- a/doc/rapport final/Rapport final.docx
+++ b/doc/rapport final/Rapport final.docx
@@ -1,6 +1,6 @@
 
 <file path=word/document.xml><?xml version="1.0" encoding="utf-8"?>
-<w:document xmlns:wpc="http://schemas.microsoft.com/office/word/2010/wordprocessingCanvas" xmlns:mc="http://schemas.openxmlformats.org/markup-compatibility/2006" xmlns:o="urn:schemas-microsoft-com:office:office" xmlns:r="http://schemas.openxmlformats.org/officeDocument/2006/relationships" xmlns:m="http://schemas.openxmlformats.org/officeDocument/2006/math" xmlns:v="urn:schemas-microsoft-com:vml" xmlns:wp14="http://schemas.microsoft.com/office/word/2010/wordprocessingDrawing" xmlns:wp="http://schemas.openxmlformats.org/drawingml/2006/wordprocessingDrawing" xmlns:w10="urn:schemas-microsoft-com:office:word" xmlns:w="http://schemas.openxmlformats.org/wordprocessingml/2006/main" xmlns:w14="http://schemas.microsoft.com/office/word/2010/wordml" xmlns:w15="http://schemas.microsoft.com/office/word/2012/wordml" xmlns:wpg="http://schemas.microsoft.com/office/word/2010/wordprocessingGroup" xmlns:wpi="http://schemas.microsoft.com/office/word/2010/wordprocessingInk" xmlns:wne="http://schemas.microsoft.com/office/word/2006/wordml" xmlns:wps="http://schemas.microsoft.com/office/word/2010/wordprocessingShape" mc:Ignorable="w14 w15 wp14">
+<w:document xmlns:wpc="http://schemas.microsoft.com/office/word/2010/wordprocessingCanvas" xmlns:cx="http://schemas.microsoft.com/office/drawing/2014/chartex" xmlns:cx1="http://schemas.microsoft.com/office/drawing/2015/9/8/chartex" xmlns:mc="http://schemas.openxmlformats.org/markup-compatibility/2006" xmlns:o="urn:schemas-microsoft-com:office:office" xmlns:r="http://schemas.openxmlformats.org/officeDocument/2006/relationships" xmlns:m="http://schemas.openxmlformats.org/officeDocument/2006/math" xmlns:v="urn:schemas-microsoft-com:vml" xmlns:wp14="http://schemas.microsoft.com/office/word/2010/wordprocessingDrawing" xmlns:wp="http://schemas.openxmlformats.org/drawingml/2006/wordprocessingDrawing" xmlns:w10="urn:schemas-microsoft-com:office:word" xmlns:w="http://schemas.openxmlformats.org/wordprocessingml/2006/main" xmlns:w14="http://schemas.microsoft.com/office/word/2010/wordml" xmlns:w15="http://schemas.microsoft.com/office/word/2012/wordml" xmlns:w16se="http://schemas.microsoft.com/office/word/2015/wordml/symex" xmlns:wpg="http://schemas.microsoft.com/office/word/2010/wordprocessingGroup" xmlns:wpi="http://schemas.microsoft.com/office/word/2010/wordprocessingInk" xmlns:wne="http://schemas.microsoft.com/office/word/2006/wordml" xmlns:wps="http://schemas.microsoft.com/office/word/2010/wordprocessingShape" mc:Ignorable="w14 w15 w16se wp14">
   <w:body>
     <w:sdt>
       <w:sdtPr>
@@ -711,8 +711,8 @@
               <mc:Fallback>
                 <w:pict>
                   <v:group w14:anchorId="0F53E3E7" id="Groupe 48" o:spid="_x0000_s1026" style="position:absolute;margin-left:0;margin-top:0;width:540pt;height:10in;z-index:-251657216;mso-width-percent:882;mso-height-percent:909;mso-position-horizontal:center;mso-position-horizontal-relative:page;mso-position-vertical:center;mso-position-vertical-relative:page;mso-width-percent:882;mso-height-percent:909" coordsize="68580,91440" o:gfxdata="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">
-                    <v:group id="Groupe 49" o:spid="_x0000_s1027" style="position:absolute;width:68580;height:91440" coordsize="68580,91440" o:gfxdata="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">
-                      <v:rect id="Rectangle 54" o:spid="_x0000_s1028" style="position:absolute;width:68580;height:91440;visibility:visible;mso-wrap-style:square;v-text-anchor:top" o:gfxdata="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" fillcolor="#485870 [3122]" stroked="f" strokeweight="1pt">
+                    <v:group id="Groupe 49" o:spid="_x0000_s1027" style="position:absolute;width:68580;height:91440" coordsize="68580,91440" o:gfxdata="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">
+                      <v:rect id="Rectangle 54" o:spid="_x0000_s1028" style="position:absolute;width:68580;height:91440;visibility:visible;mso-wrap-style:square;v-text-anchor:top" o:gfxdata="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" fillcolor="#485870 [3122]" stroked="f" strokeweight="1pt">
                         <v:fill color2="#3d4b5f [2882]" angle="348" colors="0 #88acbb;6554f #88acbb" focus="100%" type="gradient"/>
                         <v:textbox inset="54pt,54pt,1in,5in">
                           <w:txbxContent>
@@ -729,20 +729,20 @@
                           </w:txbxContent>
                         </v:textbox>
                       </v:rect>
-                      <v:group id="Groupe 2" o:spid="_x0000_s1029" style="position:absolute;left:25241;width:43291;height:44910" coordsize="43291,44910" o:gfxdata="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">
-                        <v:shape id="Forme libre 56" o:spid="_x0000_s1030" style="position:absolute;left:15017;width:28274;height:28352;visibility:visible;mso-wrap-style:square;v-text-anchor:top" coordsize="1781,1786" o:gfxdata="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" path="m4,1786l,1782,1776,r5,5l4,1786xe" filled="f" stroked="f">
+                      <v:group id="Groupe 2" o:spid="_x0000_s1029" style="position:absolute;left:25241;width:43291;height:44910" coordsize="43291,44910" o:gfxdata="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">
+                        <v:shape id="Forme libre 56" o:spid="_x0000_s1030" style="position:absolute;left:15017;width:28274;height:28352;visibility:visible;mso-wrap-style:square;v-text-anchor:top" coordsize="1781,1786" o:gfxdata="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" path="m4,1786l,1782,1776,r5,5l4,1786xe" filled="f" stroked="f">
                           <v:path arrowok="t" o:connecttype="custom" o:connectlocs="6350,2835275;0,2828925;2819400,0;2827338,7938;6350,2835275" o:connectangles="0,0,0,0,0"/>
                         </v:shape>
-                        <v:shape id="Forme libre 57" o:spid="_x0000_s1031" style="position:absolute;left:7826;top:2270;width:35465;height:35464;visibility:visible;mso-wrap-style:square;v-text-anchor:top" coordsize="2234,2234" o:gfxdata="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" path="m5,2234l,2229,2229,r5,5l5,2234xe" filled="f" stroked="f">
+                        <v:shape id="Forme libre 57" o:spid="_x0000_s1031" style="position:absolute;left:7826;top:2270;width:35465;height:35464;visibility:visible;mso-wrap-style:square;v-text-anchor:top" coordsize="2234,2234" o:gfxdata="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" path="m5,2234l,2229,2229,r5,5l5,2234xe" filled="f" stroked="f">
                           <v:path arrowok="t" o:connecttype="custom" o:connectlocs="7938,3546475;0,3538538;3538538,0;3546475,7938;7938,3546475" o:connectangles="0,0,0,0,0"/>
                         </v:shape>
-                        <v:shape id="Forme libre 58" o:spid="_x0000_s1032" style="position:absolute;left:8413;top:1095;width:34878;height:34877;visibility:visible;mso-wrap-style:square;v-text-anchor:top" coordsize="2197,2197" o:gfxdata="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" path="m9,2197l,2193,2188,r9,10l9,2197xe" filled="f" stroked="f">
+                        <v:shape id="Forme libre 58" o:spid="_x0000_s1032" style="position:absolute;left:8413;top:1095;width:34878;height:34877;visibility:visible;mso-wrap-style:square;v-text-anchor:top" coordsize="2197,2197" o:gfxdata="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" path="m9,2197l,2193,2188,r9,10l9,2197xe" filled="f" stroked="f">
                           <v:path arrowok="t" o:connecttype="custom" o:connectlocs="14288,3487738;0,3481388;3473450,0;3487738,15875;14288,3487738" o:connectangles="0,0,0,0,0"/>
                         </v:shape>
-                        <v:shape id="Forme libre 59" o:spid="_x0000_s1033" style="position:absolute;left:12160;top:4984;width:31131;height:31211;visibility:visible;mso-wrap-style:square;v-text-anchor:top" coordsize="1961,1966" o:gfxdata="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" path="m9,1966l,1957,1952,r9,9l9,1966xe" filled="f" stroked="f">
+                        <v:shape id="Forme libre 59" o:spid="_x0000_s1033" style="position:absolute;left:12160;top:4984;width:31131;height:31211;visibility:visible;mso-wrap-style:square;v-text-anchor:top" coordsize="1961,1966" o:gfxdata="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" path="m9,1966l,1957,1952,r9,9l9,1966xe" filled="f" stroked="f">
                           <v:path arrowok="t" o:connecttype="custom" o:connectlocs="14288,3121025;0,3106738;3098800,0;3113088,14288;14288,3121025" o:connectangles="0,0,0,0,0"/>
                         </v:shape>
-                        <v:shape id="Forme libre 60" o:spid="_x0000_s1034" style="position:absolute;top:1539;width:43291;height:43371;visibility:visible;mso-wrap-style:square;v-text-anchor:top" coordsize="2727,2732" o:gfxdata="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" path="m,2732r,-4l2722,r5,5l,2732xe" filled="f" stroked="f">
+                        <v:shape id="Forme libre 60" o:spid="_x0000_s1034" style="position:absolute;top:1539;width:43291;height:43371;visibility:visible;mso-wrap-style:square;v-text-anchor:top" coordsize="2727,2732" o:gfxdata="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" path="m,2732r,-4l2722,r5,5l,2732xe" filled="f" stroked="f">
                           <v:path arrowok="t" o:connecttype="custom" o:connectlocs="0,4337050;0,4330700;4321175,0;4329113,7938;0,4337050" o:connectangles="0,0,0,0,0"/>
                         </v:shape>
                       </v:group>
@@ -751,7 +751,7 @@
                       <v:stroke joinstyle="miter"/>
                       <v:path gradientshapeok="t" o:connecttype="rect"/>
                     </v:shapetype>
-                    <v:shape id="Zone de texte 61" o:spid="_x0000_s1035" type="#_x0000_t202" style="position:absolute;left:95;top:24193;width:68434;height:37898;visibility:visible;mso-wrap-style:square;v-text-anchor:bottom" o:gfxdata="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" filled="f" stroked="f" strokeweight=".5pt">
+                    <v:shape id="Zone de texte 61" o:spid="_x0000_s1035" type="#_x0000_t202" style="position:absolute;left:95;top:24193;width:68434;height:37898;visibility:visible;mso-wrap-style:square;v-text-anchor:bottom" o:gfxdata="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" filled="f" stroked="f" strokeweight=".5pt">
                       <v:textbox inset="54pt,0,1in,0">
                         <w:txbxContent>
                           <w:sdt>
@@ -5496,51 +5496,41 @@
         <w:t>ou</w:t>
       </w:r>
       <w:r>
-        <w:t xml:space="preserve"> </w:t>
+        <w:t xml:space="preserve"> Telegram.</w:t>
+      </w:r>
+    </w:p>
+    <w:p>
+      <w:pPr>
+        <w:jc w:val="both"/>
+      </w:pPr>
+      <w:r>
+        <w:t xml:space="preserve">Cette </w:t>
+      </w:r>
+      <w:r>
+        <w:t>application s’appellera « </w:t>
       </w:r>
       <w:proofErr w:type="spellStart"/>
       <w:r>
-        <w:t>Telegram</w:t>
+        <w:t>Keep</w:t>
       </w:r>
       <w:proofErr w:type="spellEnd"/>
       <w:r>
-        <w:t>.</w:t>
-      </w:r>
-    </w:p>
-    <w:p>
-      <w:pPr>
-        <w:jc w:val="both"/>
-      </w:pPr>
-      <w:r>
-        <w:t xml:space="preserve">Cette </w:t>
-      </w:r>
-      <w:r>
-        <w:t>application s’appellera « </w:t>
+        <w:t xml:space="preserve"> in </w:t>
       </w:r>
       <w:proofErr w:type="spellStart"/>
       <w:r>
-        <w:t>Keep</w:t>
+        <w:t>t</w:t>
+      </w:r>
+      <w:r>
+        <w:t>ouch</w:t>
       </w:r>
       <w:proofErr w:type="spellEnd"/>
       <w:r>
-        <w:t xml:space="preserve"> in </w:t>
-      </w:r>
-      <w:proofErr w:type="spellStart"/>
-      <w:r>
-        <w:t>t</w:t>
-      </w:r>
-      <w:r>
-        <w:t>ouch</w:t>
-      </w:r>
-      <w:proofErr w:type="spellEnd"/>
-      <w:r>
         <w:t> », et proposera</w:t>
       </w:r>
       <w:r>
         <w:t xml:space="preserve"> dans sa première version toutes les fonctionnalités permettant une communication rapide et conviviale : possibilité de trouver ses amis et de rester en contact avec eux, discussion avec un ou plusieurs contacts via des groupes, discussions publiques ouvertes à tout le monde, etc.</w:t>
       </w:r>
-      <w:bookmarkStart w:id="1" w:name="_GoBack"/>
-      <w:bookmarkEnd w:id="1"/>
     </w:p>
     <w:p>
       <w:pPr>
@@ -5657,7 +5647,7 @@
         <w:pStyle w:val="Lgende"/>
         <w:jc w:val="center"/>
       </w:pPr>
-      <w:bookmarkStart w:id="2" w:name="_Toc453266485"/>
+      <w:bookmarkStart w:id="1" w:name="_Toc453266485"/>
       <w:r>
         <w:t xml:space="preserve">Figure </w:t>
       </w:r>
@@ -5682,37 +5672,37 @@
       <w:r>
         <w:t xml:space="preserve"> : Logo de l'application</w:t>
       </w:r>
+      <w:bookmarkEnd w:id="1"/>
+    </w:p>
+    <w:p>
+      <w:pPr>
+        <w:jc w:val="both"/>
+      </w:pPr>
+      <w:r>
+        <w:br w:type="page"/>
+      </w:r>
+    </w:p>
+    <w:p/>
+    <w:p>
+      <w:pPr>
+        <w:pStyle w:val="Titre1"/>
+      </w:pPr>
+      <w:bookmarkStart w:id="2" w:name="_Toc453267353"/>
+      <w:r>
+        <w:t>Analyse</w:t>
+      </w:r>
       <w:bookmarkEnd w:id="2"/>
     </w:p>
-    <w:p>
-      <w:pPr>
-        <w:jc w:val="both"/>
-      </w:pPr>
-      <w:r>
-        <w:br w:type="page"/>
-      </w:r>
-    </w:p>
     <w:p/>
     <w:p>
       <w:pPr>
-        <w:pStyle w:val="Titre1"/>
-      </w:pPr>
-      <w:bookmarkStart w:id="3" w:name="_Toc453267353"/>
-      <w:r>
-        <w:t>Analyse</w:t>
+        <w:pStyle w:val="Titre2"/>
+      </w:pPr>
+      <w:bookmarkStart w:id="3" w:name="_Toc453267354"/>
+      <w:r>
+        <w:t>Fonctionnalités</w:t>
       </w:r>
       <w:bookmarkEnd w:id="3"/>
-    </w:p>
-    <w:p/>
-    <w:p>
-      <w:pPr>
-        <w:pStyle w:val="Titre2"/>
-      </w:pPr>
-      <w:bookmarkStart w:id="4" w:name="_Toc453267354"/>
-      <w:r>
-        <w:t>Fonctionnalités</w:t>
-      </w:r>
-      <w:bookmarkEnd w:id="4"/>
     </w:p>
     <w:p/>
     <w:p>
@@ -6050,72 +6040,72 @@
       <w:pPr>
         <w:pStyle w:val="Titre2"/>
       </w:pPr>
-      <w:bookmarkStart w:id="5" w:name="_Toc453267355"/>
+      <w:bookmarkStart w:id="4" w:name="_Toc453267355"/>
       <w:r>
         <w:t xml:space="preserve">Partage des responsabilités entre le serveur et le </w:t>
       </w:r>
       <w:r>
         <w:t>client</w:t>
       </w:r>
+      <w:bookmarkEnd w:id="4"/>
+    </w:p>
+    <w:p/>
+    <w:p>
+      <w:pPr>
+        <w:jc w:val="both"/>
+      </w:pPr>
+      <w:r>
+        <w:t>Le serveur s’occupe de gérer l’ensemble des opérations, le client n’est qu’une vue des données du système. Il affiche les informations que l’utilisateur demande et transmet les actions qu’il souhaite effectuer. Le serveur s’assure qu’il en ait l’autorisation.</w:t>
+      </w:r>
+    </w:p>
+    <w:p>
+      <w:pPr>
+        <w:jc w:val="both"/>
+      </w:pPr>
+      <w:r>
+        <w:t>Le serveur fonctionne en permanence. Le client peut à tout moment s’y connecter en démarrant l’application et en fournissant ses informations de conne</w:t>
+      </w:r>
+      <w:r>
+        <w:t>xion</w:t>
+      </w:r>
+      <w:r>
+        <w:t xml:space="preserve"> (nom d’utilisateur et mot de passe). </w:t>
+      </w:r>
+    </w:p>
+    <w:p>
+      <w:pPr>
+        <w:jc w:val="both"/>
+      </w:pPr>
+      <w:r>
+        <w:t>Si l’application n’est pas lancée, l’utilisateur est considéré comme déconnecté. Après la première connexion, le client maintient un cookie (</w:t>
+      </w:r>
+      <w:proofErr w:type="spellStart"/>
+      <w:r>
+        <w:t>token</w:t>
+      </w:r>
+      <w:proofErr w:type="spellEnd"/>
+      <w:r>
+        <w:t>) de session lui permettant de se reconnecter rapidement</w:t>
+      </w:r>
+      <w:r>
+        <w:t>.</w:t>
+      </w:r>
+    </w:p>
+    <w:p>
+      <w:r>
+        <w:br w:type="page"/>
+      </w:r>
+    </w:p>
+    <w:p/>
+    <w:p>
+      <w:pPr>
+        <w:pStyle w:val="Titre2"/>
+      </w:pPr>
+      <w:bookmarkStart w:id="5" w:name="_Toc453267356"/>
+      <w:r>
+        <w:t>Un diagramme d’activité général</w:t>
+      </w:r>
       <w:bookmarkEnd w:id="5"/>
-    </w:p>
-    <w:p/>
-    <w:p>
-      <w:pPr>
-        <w:jc w:val="both"/>
-      </w:pPr>
-      <w:r>
-        <w:t>Le serveur s’occupe de gérer l’ensemble des opérations, le client n’est qu’une vue des données du système. Il affiche les informations que l’utilisateur demande et transmet les actions qu’il souhaite effectuer. Le serveur s’assure qu’il en ait l’autorisation.</w:t>
-      </w:r>
-    </w:p>
-    <w:p>
-      <w:pPr>
-        <w:jc w:val="both"/>
-      </w:pPr>
-      <w:r>
-        <w:t>Le serveur fonctionne en permanence. Le client peut à tout moment s’y connecter en démarrant l’application et en fournissant ses informations de conne</w:t>
-      </w:r>
-      <w:r>
-        <w:t>xion</w:t>
-      </w:r>
-      <w:r>
-        <w:t xml:space="preserve"> (nom d’utilisateur et mot de passe). </w:t>
-      </w:r>
-    </w:p>
-    <w:p>
-      <w:pPr>
-        <w:jc w:val="both"/>
-      </w:pPr>
-      <w:r>
-        <w:t>Si l’application n’est pas lancée, l’utilisateur est considéré comme déconnecté. Après la première connexion, le client maintient un cookie (</w:t>
-      </w:r>
-      <w:proofErr w:type="spellStart"/>
-      <w:r>
-        <w:t>token</w:t>
-      </w:r>
-      <w:proofErr w:type="spellEnd"/>
-      <w:r>
-        <w:t>) de session lui permettant de se reconnecter rapidement</w:t>
-      </w:r>
-      <w:r>
-        <w:t>.</w:t>
-      </w:r>
-    </w:p>
-    <w:p>
-      <w:r>
-        <w:br w:type="page"/>
-      </w:r>
-    </w:p>
-    <w:p/>
-    <w:p>
-      <w:pPr>
-        <w:pStyle w:val="Titre2"/>
-      </w:pPr>
-      <w:bookmarkStart w:id="6" w:name="_Toc453267356"/>
-      <w:r>
-        <w:t>Un diagramme d’activité général</w:t>
-      </w:r>
-      <w:bookmarkEnd w:id="6"/>
     </w:p>
     <w:p/>
     <w:p>
@@ -6181,7 +6171,7 @@
         <w:pStyle w:val="Lgende"/>
         <w:jc w:val="center"/>
       </w:pPr>
-      <w:bookmarkStart w:id="7" w:name="_Toc453266486"/>
+      <w:bookmarkStart w:id="6" w:name="_Toc453266486"/>
       <w:r>
         <w:t xml:space="preserve">Figure </w:t>
       </w:r>
@@ -6209,41 +6199,41 @@
       <w:r>
         <w:t xml:space="preserve"> : Diagramme d'activité général</w:t>
       </w:r>
+      <w:bookmarkEnd w:id="6"/>
+    </w:p>
+    <w:p/>
+    <w:p>
+      <w:pPr>
+        <w:jc w:val="both"/>
+      </w:pPr>
+      <w:r>
+        <w:t>Le client permettra aux utilisateurs d’accéder à de nombreuses fonctionnalités. Seules les principales ont été mentionnées sur ce diagramme afin de ne pas le surcharger.</w:t>
+      </w:r>
+      <w:r>
+        <w:br w:type="page"/>
+      </w:r>
+    </w:p>
+    <w:p/>
+    <w:p>
+      <w:pPr>
+        <w:pStyle w:val="Titre2"/>
+      </w:pPr>
+      <w:bookmarkStart w:id="7" w:name="_Toc453267357"/>
+      <w:r>
+        <w:t>Cas d’utilisation</w:t>
+      </w:r>
       <w:bookmarkEnd w:id="7"/>
     </w:p>
     <w:p/>
     <w:p>
       <w:pPr>
-        <w:jc w:val="both"/>
-      </w:pPr>
-      <w:r>
-        <w:t>Le client permettra aux utilisateurs d’accéder à de nombreuses fonctionnalités. Seules les principales ont été mentionnées sur ce diagramme afin de ne pas le surcharger.</w:t>
-      </w:r>
-      <w:r>
-        <w:br w:type="page"/>
-      </w:r>
-    </w:p>
-    <w:p/>
-    <w:p>
-      <w:pPr>
-        <w:pStyle w:val="Titre2"/>
-      </w:pPr>
-      <w:bookmarkStart w:id="8" w:name="_Toc453267357"/>
-      <w:r>
-        <w:t>Cas d’utilisation</w:t>
+        <w:pStyle w:val="Titre3"/>
+      </w:pPr>
+      <w:bookmarkStart w:id="8" w:name="_Toc453267358"/>
+      <w:r>
+        <w:t>Diagramme général de contexte</w:t>
       </w:r>
       <w:bookmarkEnd w:id="8"/>
-    </w:p>
-    <w:p/>
-    <w:p>
-      <w:pPr>
-        <w:pStyle w:val="Titre3"/>
-      </w:pPr>
-      <w:bookmarkStart w:id="9" w:name="_Toc453267358"/>
-      <w:r>
-        <w:t>Diagramme général de contexte</w:t>
-      </w:r>
-      <w:bookmarkEnd w:id="9"/>
     </w:p>
     <w:p/>
     <w:p>
@@ -6309,7 +6299,7 @@
         <w:pStyle w:val="Lgende"/>
         <w:jc w:val="center"/>
       </w:pPr>
-      <w:bookmarkStart w:id="10" w:name="_Toc453266487"/>
+      <w:bookmarkStart w:id="9" w:name="_Toc453266487"/>
       <w:r>
         <w:t xml:space="preserve">Figure </w:t>
       </w:r>
@@ -6337,23 +6327,23 @@
       <w:r>
         <w:t xml:space="preserve"> : Diagramme de contexte général</w:t>
       </w:r>
+      <w:bookmarkEnd w:id="9"/>
+    </w:p>
+    <w:p>
+      <w:r>
+        <w:br w:type="page"/>
+      </w:r>
+    </w:p>
+    <w:p/>
+    <w:p>
+      <w:pPr>
+        <w:pStyle w:val="Titre3"/>
+      </w:pPr>
+      <w:bookmarkStart w:id="10" w:name="_Toc453267359"/>
+      <w:r>
+        <w:t>Description des acteurs</w:t>
+      </w:r>
       <w:bookmarkEnd w:id="10"/>
-    </w:p>
-    <w:p>
-      <w:r>
-        <w:br w:type="page"/>
-      </w:r>
-    </w:p>
-    <w:p/>
-    <w:p>
-      <w:pPr>
-        <w:pStyle w:val="Titre3"/>
-      </w:pPr>
-      <w:bookmarkStart w:id="11" w:name="_Toc453267359"/>
-      <w:r>
-        <w:t>Description des acteurs</w:t>
-      </w:r>
-      <w:bookmarkEnd w:id="11"/>
     </w:p>
     <w:p/>
     <w:p>
@@ -6486,11 +6476,11 @@
       <w:pPr>
         <w:pStyle w:val="Titre3"/>
       </w:pPr>
-      <w:bookmarkStart w:id="12" w:name="_Toc453267360"/>
+      <w:bookmarkStart w:id="11" w:name="_Toc453267360"/>
       <w:r>
         <w:t>Description des cas d’utilisation</w:t>
       </w:r>
-      <w:bookmarkEnd w:id="12"/>
+      <w:bookmarkEnd w:id="11"/>
     </w:p>
     <w:p/>
     <w:p>
@@ -8310,11 +8300,9 @@
         <w:tab/>
         <w:t xml:space="preserve">Un autre utilisateur membre du groupe nous y a </w:t>
       </w:r>
-      <w:proofErr w:type="gramStart"/>
       <w:r>
         <w:t>invité</w:t>
       </w:r>
-      <w:proofErr w:type="gramEnd"/>
     </w:p>
     <w:p>
       <w:r>
@@ -8870,7 +8858,7 @@
       <w:pPr>
         <w:pStyle w:val="Titre2"/>
       </w:pPr>
-      <w:bookmarkStart w:id="13" w:name="_Toc453267361"/>
+      <w:bookmarkStart w:id="12" w:name="_Toc453267361"/>
       <w:r>
         <w:t>Modèle</w:t>
       </w:r>
@@ -8880,21 +8868,21 @@
       <w:r>
         <w:t xml:space="preserve"> de domaine</w:t>
       </w:r>
+      <w:bookmarkEnd w:id="12"/>
+    </w:p>
+    <w:p/>
+    <w:p>
+      <w:pPr>
+        <w:pStyle w:val="Titre3"/>
+      </w:pPr>
+      <w:bookmarkStart w:id="13" w:name="_Toc453267362"/>
+      <w:r>
+        <w:t>C</w:t>
+      </w:r>
+      <w:r>
+        <w:t>lient</w:t>
+      </w:r>
       <w:bookmarkEnd w:id="13"/>
-    </w:p>
-    <w:p/>
-    <w:p>
-      <w:pPr>
-        <w:pStyle w:val="Titre3"/>
-      </w:pPr>
-      <w:bookmarkStart w:id="14" w:name="_Toc453267362"/>
-      <w:r>
-        <w:t>C</w:t>
-      </w:r>
-      <w:r>
-        <w:t>lient</w:t>
-      </w:r>
-      <w:bookmarkEnd w:id="14"/>
     </w:p>
     <w:p/>
     <w:p>
@@ -8959,7 +8947,7 @@
         <w:pStyle w:val="Lgende"/>
         <w:jc w:val="center"/>
       </w:pPr>
-      <w:bookmarkStart w:id="15" w:name="_Toc453266488"/>
+      <w:bookmarkStart w:id="14" w:name="_Toc453266488"/>
       <w:r>
         <w:t xml:space="preserve">Figure </w:t>
       </w:r>
@@ -8987,26 +8975,26 @@
       <w:r>
         <w:t xml:space="preserve"> : Modèle de domaine client</w:t>
       </w:r>
+      <w:bookmarkEnd w:id="14"/>
+    </w:p>
+    <w:p>
+      <w:r>
+        <w:br w:type="page"/>
+      </w:r>
+    </w:p>
+    <w:p/>
+    <w:p>
+      <w:pPr>
+        <w:pStyle w:val="Titre3"/>
+      </w:pPr>
+      <w:bookmarkStart w:id="15" w:name="_Toc453267363"/>
+      <w:r>
+        <w:t>S</w:t>
+      </w:r>
+      <w:r>
+        <w:t>erveur</w:t>
+      </w:r>
       <w:bookmarkEnd w:id="15"/>
-    </w:p>
-    <w:p>
-      <w:r>
-        <w:br w:type="page"/>
-      </w:r>
-    </w:p>
-    <w:p/>
-    <w:p>
-      <w:pPr>
-        <w:pStyle w:val="Titre3"/>
-      </w:pPr>
-      <w:bookmarkStart w:id="16" w:name="_Toc453267363"/>
-      <w:r>
-        <w:t>S</w:t>
-      </w:r>
-      <w:r>
-        <w:t>erveur</w:t>
-      </w:r>
-      <w:bookmarkEnd w:id="16"/>
     </w:p>
     <w:p/>
     <w:p>
@@ -9077,7 +9065,7 @@
         <w:pStyle w:val="Lgende"/>
         <w:jc w:val="center"/>
       </w:pPr>
-      <w:bookmarkStart w:id="17" w:name="_Toc453266489"/>
+      <w:bookmarkStart w:id="16" w:name="_Toc453266489"/>
       <w:r>
         <w:t xml:space="preserve">Figure </w:t>
       </w:r>
@@ -9105,70 +9093,70 @@
       <w:r>
         <w:t xml:space="preserve"> : Modèle de domaine serveur</w:t>
       </w:r>
+      <w:bookmarkEnd w:id="16"/>
+    </w:p>
+    <w:p>
+      <w:r>
+        <w:br w:type="page"/>
+      </w:r>
+    </w:p>
+    <w:p/>
+    <w:p>
+      <w:pPr>
+        <w:pStyle w:val="Titre2"/>
+      </w:pPr>
+      <w:bookmarkStart w:id="17" w:name="_Toc453267364"/>
+      <w:r>
+        <w:t>Base de données</w:t>
+      </w:r>
       <w:bookmarkEnd w:id="17"/>
     </w:p>
-    <w:p>
-      <w:r>
-        <w:br w:type="page"/>
-      </w:r>
-    </w:p>
     <w:p/>
     <w:p>
       <w:pPr>
-        <w:pStyle w:val="Titre2"/>
-      </w:pPr>
-      <w:bookmarkStart w:id="18" w:name="_Toc453267364"/>
-      <w:r>
-        <w:t>Base de données</w:t>
+        <w:jc w:val="both"/>
+      </w:pPr>
+      <w:r>
+        <w:t>La base de données définit des utilisateurs qui peuvent être membre de conversations. Les conversations privées seront différenciées des conversations de groupe par l’attribut type dans conversation.</w:t>
+      </w:r>
+    </w:p>
+    <w:p>
+      <w:pPr>
+        <w:jc w:val="both"/>
+      </w:pPr>
+      <w:r>
+        <w:t xml:space="preserve">Une conversation contient plusieurs messages qui sont liés à un utilisateur  et les messages peuvent être reportés. Seuls les administrateurs de groupes (membre dont l’attribut admin est à </w:t>
+      </w:r>
+      <w:proofErr w:type="spellStart"/>
+      <w:r>
+        <w:t>true</w:t>
+      </w:r>
+      <w:proofErr w:type="spellEnd"/>
+      <w:r>
+        <w:t>) pourront voir les messages reportés.</w:t>
+      </w:r>
+    </w:p>
+    <w:p>
+      <w:pPr>
+        <w:jc w:val="both"/>
+      </w:pPr>
+      <w:r>
+        <w:t>Un utilisateur peut en bloquer un autre via l’association block.</w:t>
+      </w:r>
+    </w:p>
+    <w:p/>
+    <w:p>
+      <w:pPr>
+        <w:pStyle w:val="Titre3"/>
+      </w:pPr>
+      <w:bookmarkStart w:id="18" w:name="_Toc453267365"/>
+      <w:r>
+        <w:t>M</w:t>
+      </w:r>
+      <w:r>
+        <w:t>odèle conceptuel</w:t>
       </w:r>
       <w:bookmarkEnd w:id="18"/>
-    </w:p>
-    <w:p/>
-    <w:p>
-      <w:pPr>
-        <w:jc w:val="both"/>
-      </w:pPr>
-      <w:r>
-        <w:t>La base de données définit des utilisateurs qui peuvent être membre de conversations. Les conversations privées seront différenciées des conversations de groupe par l’attribut type dans conversation.</w:t>
-      </w:r>
-    </w:p>
-    <w:p>
-      <w:pPr>
-        <w:jc w:val="both"/>
-      </w:pPr>
-      <w:r>
-        <w:t xml:space="preserve">Une conversation contient plusieurs messages qui sont liés à un utilisateur  et les messages peuvent être reportés. Seuls les administrateurs de groupes (membre dont l’attribut admin est à </w:t>
-      </w:r>
-      <w:proofErr w:type="spellStart"/>
-      <w:r>
-        <w:t>true</w:t>
-      </w:r>
-      <w:proofErr w:type="spellEnd"/>
-      <w:r>
-        <w:t>) pourront voir les messages reportés.</w:t>
-      </w:r>
-    </w:p>
-    <w:p>
-      <w:pPr>
-        <w:jc w:val="both"/>
-      </w:pPr>
-      <w:r>
-        <w:t>Un utilisateur peut en bloquer un autre via l’association block.</w:t>
-      </w:r>
-    </w:p>
-    <w:p/>
-    <w:p>
-      <w:pPr>
-        <w:pStyle w:val="Titre3"/>
-      </w:pPr>
-      <w:bookmarkStart w:id="19" w:name="_Toc453267365"/>
-      <w:r>
-        <w:t>M</w:t>
-      </w:r>
-      <w:r>
-        <w:t>odèle conceptuel</w:t>
-      </w:r>
-      <w:bookmarkEnd w:id="19"/>
     </w:p>
     <w:p/>
     <w:p>
@@ -9241,7 +9229,7 @@
         <w:pStyle w:val="Lgende"/>
         <w:jc w:val="center"/>
       </w:pPr>
-      <w:bookmarkStart w:id="20" w:name="_Toc453266490"/>
+      <w:bookmarkStart w:id="19" w:name="_Toc453266490"/>
       <w:r>
         <w:t xml:space="preserve">Figure </w:t>
       </w:r>
@@ -9269,34 +9257,34 @@
       <w:r>
         <w:t xml:space="preserve"> : Modèle conceptuel de la base de données</w:t>
       </w:r>
+      <w:bookmarkEnd w:id="19"/>
+    </w:p>
+    <w:p>
+      <w:r>
+        <w:br w:type="page"/>
+      </w:r>
+    </w:p>
+    <w:p/>
+    <w:p>
+      <w:pPr>
+        <w:pStyle w:val="Titre1"/>
+      </w:pPr>
+      <w:bookmarkStart w:id="20" w:name="_Toc453267366"/>
+      <w:r>
+        <w:t>Conception du projet</w:t>
+      </w:r>
       <w:bookmarkEnd w:id="20"/>
     </w:p>
-    <w:p>
-      <w:r>
-        <w:br w:type="page"/>
-      </w:r>
-    </w:p>
     <w:p/>
     <w:p>
       <w:pPr>
-        <w:pStyle w:val="Titre1"/>
-      </w:pPr>
-      <w:bookmarkStart w:id="21" w:name="_Toc453267366"/>
-      <w:r>
-        <w:t>Conception du projet</w:t>
+        <w:pStyle w:val="Titre2"/>
+      </w:pPr>
+      <w:bookmarkStart w:id="21" w:name="_Toc453267367"/>
+      <w:r>
+        <w:t>Protocole d’échange entre le client et le serveur</w:t>
       </w:r>
       <w:bookmarkEnd w:id="21"/>
-    </w:p>
-    <w:p/>
-    <w:p>
-      <w:pPr>
-        <w:pStyle w:val="Titre2"/>
-      </w:pPr>
-      <w:bookmarkStart w:id="22" w:name="_Toc453267367"/>
-      <w:r>
-        <w:t>Protocole d’échange entre le client et le serveur</w:t>
-      </w:r>
-      <w:bookmarkEnd w:id="22"/>
     </w:p>
     <w:p/>
     <w:p>
@@ -9584,22 +9572,22 @@
       <w:pPr>
         <w:pStyle w:val="Titre2"/>
       </w:pPr>
-      <w:bookmarkStart w:id="23" w:name="_Toc453267368"/>
+      <w:bookmarkStart w:id="22" w:name="_Toc453267368"/>
       <w:r>
         <w:t>Diagrammes de classes</w:t>
       </w:r>
+      <w:bookmarkEnd w:id="22"/>
+    </w:p>
+    <w:p/>
+    <w:p>
+      <w:pPr>
+        <w:pStyle w:val="Titre3"/>
+      </w:pPr>
+      <w:bookmarkStart w:id="23" w:name="_Toc453267369"/>
+      <w:r>
+        <w:t>Serveur</w:t>
+      </w:r>
       <w:bookmarkEnd w:id="23"/>
-    </w:p>
-    <w:p/>
-    <w:p>
-      <w:pPr>
-        <w:pStyle w:val="Titre3"/>
-      </w:pPr>
-      <w:bookmarkStart w:id="24" w:name="_Toc453267369"/>
-      <w:r>
-        <w:t>Serveur</w:t>
-      </w:r>
-      <w:bookmarkEnd w:id="24"/>
     </w:p>
     <w:p/>
     <w:p>
@@ -9620,14 +9608,14 @@
       <w:pPr>
         <w:pStyle w:val="Titre3"/>
       </w:pPr>
-      <w:bookmarkStart w:id="25" w:name="_Toc453267370"/>
+      <w:bookmarkStart w:id="24" w:name="_Toc453267370"/>
       <w:r>
         <w:t>C</w:t>
       </w:r>
       <w:r>
         <w:t>lient</w:t>
       </w:r>
-      <w:bookmarkEnd w:id="25"/>
+      <w:bookmarkEnd w:id="24"/>
     </w:p>
     <w:p/>
     <w:p>
@@ -9652,25 +9640,25 @@
       <w:pPr>
         <w:pStyle w:val="Titre2"/>
       </w:pPr>
-      <w:bookmarkStart w:id="26" w:name="_Toc453267371"/>
+      <w:bookmarkStart w:id="25" w:name="_Toc453267371"/>
       <w:r>
         <w:t>Base de données</w:t>
       </w:r>
+      <w:bookmarkEnd w:id="25"/>
+    </w:p>
+    <w:p/>
+    <w:p>
+      <w:pPr>
+        <w:pStyle w:val="Titre3"/>
+      </w:pPr>
+      <w:bookmarkStart w:id="26" w:name="_Toc453267372"/>
+      <w:r>
+        <w:t>M</w:t>
+      </w:r>
+      <w:r>
+        <w:t>odèle relationnel</w:t>
+      </w:r>
       <w:bookmarkEnd w:id="26"/>
-    </w:p>
-    <w:p/>
-    <w:p>
-      <w:pPr>
-        <w:pStyle w:val="Titre3"/>
-      </w:pPr>
-      <w:bookmarkStart w:id="27" w:name="_Toc453267372"/>
-      <w:r>
-        <w:t>M</w:t>
-      </w:r>
-      <w:r>
-        <w:t>odèle relationnel</w:t>
-      </w:r>
-      <w:bookmarkEnd w:id="27"/>
     </w:p>
     <w:p/>
     <w:p>
@@ -9693,11 +9681,11 @@
       <w:pPr>
         <w:pStyle w:val="Titre2"/>
       </w:pPr>
-      <w:bookmarkStart w:id="28" w:name="_Toc453267373"/>
+      <w:bookmarkStart w:id="27" w:name="_Toc453267373"/>
       <w:r>
         <w:t>Ebauches des interfaces utilisateurs</w:t>
       </w:r>
-      <w:bookmarkEnd w:id="28"/>
+      <w:bookmarkEnd w:id="27"/>
     </w:p>
     <w:p/>
     <w:p>
@@ -9780,7 +9768,7 @@
         <w:pStyle w:val="Lgende"/>
         <w:jc w:val="center"/>
       </w:pPr>
-      <w:bookmarkStart w:id="29" w:name="_Toc453266491"/>
+      <w:bookmarkStart w:id="28" w:name="_Toc453266491"/>
       <w:r>
         <w:t xml:space="preserve">Figure </w:t>
       </w:r>
@@ -9814,7 +9802,7 @@
         </w:rPr>
         <w:t xml:space="preserve"> de login</w:t>
       </w:r>
-      <w:bookmarkEnd w:id="29"/>
+      <w:bookmarkEnd w:id="28"/>
     </w:p>
     <w:p>
       <w:pPr>
@@ -9897,7 +9885,7 @@
         <w:pStyle w:val="Lgende"/>
         <w:jc w:val="center"/>
       </w:pPr>
-      <w:bookmarkStart w:id="30" w:name="_Toc453266492"/>
+      <w:bookmarkStart w:id="29" w:name="_Toc453266492"/>
       <w:r>
         <w:t xml:space="preserve">Figure </w:t>
       </w:r>
@@ -9925,7 +9913,7 @@
       <w:r>
         <w:t xml:space="preserve"> : Concept d'interface pour l'écran principal</w:t>
       </w:r>
-      <w:bookmarkEnd w:id="30"/>
+      <w:bookmarkEnd w:id="29"/>
     </w:p>
     <w:p>
       <w:pPr>
@@ -10001,7 +9989,7 @@
         <w:pStyle w:val="Lgende"/>
         <w:jc w:val="center"/>
       </w:pPr>
-      <w:bookmarkStart w:id="31" w:name="_Toc453266493"/>
+      <w:bookmarkStart w:id="30" w:name="_Toc453266493"/>
       <w:r>
         <w:t xml:space="preserve">Figure </w:t>
       </w:r>
@@ -10029,7 +10017,7 @@
       <w:r>
         <w:t xml:space="preserve"> : Concept d'interface pour la fenêtre de discussion</w:t>
       </w:r>
-      <w:bookmarkEnd w:id="31"/>
+      <w:bookmarkEnd w:id="30"/>
     </w:p>
     <w:p/>
     <w:p>
@@ -10105,7 +10093,7 @@
         <w:pStyle w:val="Lgende"/>
         <w:jc w:val="center"/>
       </w:pPr>
-      <w:bookmarkStart w:id="32" w:name="_Toc453266494"/>
+      <w:bookmarkStart w:id="31" w:name="_Toc453266494"/>
       <w:r>
         <w:t xml:space="preserve">Figure </w:t>
       </w:r>
@@ -10133,12 +10121,71 @@
       <w:r>
         <w:t xml:space="preserve"> : Concept d'interface pour la fenêtre de gestion de groupe</w:t>
       </w:r>
+      <w:bookmarkEnd w:id="31"/>
+    </w:p>
+    <w:p>
+      <w:pPr>
+        <w:jc w:val="center"/>
+      </w:pPr>
+      <w:r>
+        <w:br w:type="page"/>
+      </w:r>
+    </w:p>
+    <w:p/>
+    <w:p>
+      <w:pPr>
+        <w:pStyle w:val="Titre1"/>
+      </w:pPr>
+      <w:bookmarkStart w:id="32" w:name="_Toc453267374"/>
+      <w:r>
+        <w:t>Implémentation du projet</w:t>
+      </w:r>
       <w:bookmarkEnd w:id="32"/>
     </w:p>
-    <w:p>
-      <w:pPr>
-        <w:jc w:val="center"/>
-      </w:pPr>
+    <w:p/>
+    <w:p>
+      <w:pPr>
+        <w:pStyle w:val="Titre2"/>
+      </w:pPr>
+      <w:bookmarkStart w:id="33" w:name="_Toc453267375"/>
+      <w:r>
+        <w:t>T</w:t>
+      </w:r>
+      <w:r>
+        <w:t>echnologies utilisées</w:t>
+      </w:r>
+      <w:bookmarkEnd w:id="33"/>
+    </w:p>
+    <w:p/>
+    <w:p>
+      <w:proofErr w:type="spellStart"/>
+      <w:r>
+        <w:t>Todo</w:t>
+      </w:r>
+      <w:proofErr w:type="spellEnd"/>
+      <w:r>
+        <w:t> : justification</w:t>
+      </w:r>
+      <w:r>
+        <w:t>, langages, bibliothèques spécifiques</w:t>
+      </w:r>
+      <w:r>
+        <w:t xml:space="preserve">, </w:t>
+      </w:r>
+      <w:r>
+        <w:t>leur intérêt, leur utilisation, etc.</w:t>
+      </w:r>
+    </w:p>
+    <w:p/>
+    <w:p>
+      <w:pPr>
+        <w:pStyle w:val="Titre2"/>
+      </w:pPr>
+      <w:bookmarkStart w:id="34" w:name="_Toc453267376"/>
+      <w:r>
+        <w:t>Problèmes éventuels rencontrés et solutions apportées</w:t>
+      </w:r>
+      <w:bookmarkEnd w:id="34"/>
       <w:r>
         <w:br w:type="page"/>
       </w:r>
@@ -10148,92 +10195,33 @@
       <w:pPr>
         <w:pStyle w:val="Titre1"/>
       </w:pPr>
-      <w:bookmarkStart w:id="33" w:name="_Toc453267374"/>
-      <w:r>
-        <w:t>Implémentation du projet</w:t>
-      </w:r>
-      <w:bookmarkEnd w:id="33"/>
+      <w:bookmarkStart w:id="35" w:name="_Toc453267377"/>
+      <w:r>
+        <w:t>Gestion du projet</w:t>
+      </w:r>
+      <w:bookmarkEnd w:id="35"/>
     </w:p>
     <w:p/>
     <w:p>
       <w:pPr>
         <w:pStyle w:val="Titre2"/>
       </w:pPr>
-      <w:bookmarkStart w:id="34" w:name="_Toc453267375"/>
-      <w:r>
-        <w:t>T</w:t>
-      </w:r>
-      <w:r>
-        <w:t>echnologies utilisées</w:t>
-      </w:r>
-      <w:bookmarkEnd w:id="34"/>
+      <w:bookmarkStart w:id="36" w:name="_Toc453267378"/>
+      <w:r>
+        <w:t>Rôle des participants</w:t>
+      </w:r>
+      <w:bookmarkEnd w:id="36"/>
     </w:p>
     <w:p/>
     <w:p>
-      <w:proofErr w:type="spellStart"/>
-      <w:r>
-        <w:t>Todo</w:t>
-      </w:r>
-      <w:proofErr w:type="spellEnd"/>
-      <w:r>
-        <w:t> : justification</w:t>
-      </w:r>
-      <w:r>
-        <w:t>, langages, bibliothèques spécifiques</w:t>
-      </w:r>
-      <w:r>
-        <w:t xml:space="preserve">, </w:t>
-      </w:r>
-      <w:r>
-        <w:t>leur intérêt, leur utilisation, etc.</w:t>
-      </w:r>
-    </w:p>
-    <w:p/>
-    <w:p>
-      <w:pPr>
-        <w:pStyle w:val="Titre2"/>
-      </w:pPr>
-      <w:bookmarkStart w:id="35" w:name="_Toc453267376"/>
-      <w:r>
-        <w:t>Problèmes éventuels rencontrés et solutions apportées</w:t>
-      </w:r>
-      <w:bookmarkEnd w:id="35"/>
-      <w:r>
-        <w:br w:type="page"/>
-      </w:r>
-    </w:p>
-    <w:p/>
-    <w:p>
-      <w:pPr>
-        <w:pStyle w:val="Titre1"/>
-      </w:pPr>
-      <w:bookmarkStart w:id="36" w:name="_Toc453267377"/>
-      <w:r>
-        <w:t>Gestion du projet</w:t>
-      </w:r>
-      <w:bookmarkEnd w:id="36"/>
-    </w:p>
-    <w:p/>
-    <w:p>
-      <w:pPr>
-        <w:pStyle w:val="Titre2"/>
-      </w:pPr>
-      <w:bookmarkStart w:id="37" w:name="_Toc453267378"/>
-      <w:r>
-        <w:t>Rôle des participants au sein du groupe de développement</w:t>
+      <w:pPr>
+        <w:pStyle w:val="Titre3"/>
+      </w:pPr>
+      <w:bookmarkStart w:id="37" w:name="_Toc453267379"/>
+      <w:r>
+        <w:t>Représentant des utilisateurs</w:t>
       </w:r>
       <w:bookmarkEnd w:id="37"/>
-    </w:p>
-    <w:p/>
-    <w:p>
-      <w:pPr>
-        <w:pStyle w:val="Titre3"/>
-      </w:pPr>
-      <w:bookmarkStart w:id="38" w:name="_Toc453267379"/>
-      <w:r>
-        <w:t>Représentant des utilisateurs</w:t>
-      </w:r>
-      <w:bookmarkEnd w:id="38"/>
       <w:r>
         <w:tab/>
       </w:r>
@@ -10308,11 +10296,11 @@
       <w:pPr>
         <w:pStyle w:val="Titre3"/>
       </w:pPr>
-      <w:bookmarkStart w:id="39" w:name="_Toc453267380"/>
+      <w:bookmarkStart w:id="38" w:name="_Toc453267380"/>
       <w:r>
         <w:t>Chef de projet</w:t>
       </w:r>
-      <w:bookmarkEnd w:id="39"/>
+      <w:bookmarkEnd w:id="38"/>
     </w:p>
     <w:p/>
     <w:p>
@@ -10362,11 +10350,11 @@
       <w:pPr>
         <w:pStyle w:val="Titre3"/>
       </w:pPr>
-      <w:bookmarkStart w:id="40" w:name="_Toc453267381"/>
+      <w:bookmarkStart w:id="39" w:name="_Toc453267381"/>
       <w:r>
         <w:t>Analyste</w:t>
       </w:r>
-      <w:bookmarkEnd w:id="40"/>
+      <w:bookmarkEnd w:id="39"/>
     </w:p>
     <w:p/>
     <w:p>
@@ -10436,7 +10424,7 @@
       <w:pPr>
         <w:pStyle w:val="Titre3"/>
       </w:pPr>
-      <w:bookmarkStart w:id="41" w:name="_Toc453267382"/>
+      <w:bookmarkStart w:id="40" w:name="_Toc453267382"/>
       <w:r>
         <w:t xml:space="preserve">Software </w:t>
       </w:r>
@@ -10444,7 +10432,7 @@
       <w:r>
         <w:t>architect</w:t>
       </w:r>
-      <w:bookmarkEnd w:id="41"/>
+      <w:bookmarkEnd w:id="40"/>
       <w:proofErr w:type="spellEnd"/>
     </w:p>
     <w:p/>
@@ -10506,14 +10494,14 @@
       <w:pPr>
         <w:pStyle w:val="Titre3"/>
       </w:pPr>
-      <w:bookmarkStart w:id="42" w:name="_Toc453267383"/>
+      <w:bookmarkStart w:id="41" w:name="_Toc453267383"/>
       <w:r>
         <w:t>Programmeur</w:t>
       </w:r>
       <w:r>
         <w:t>s</w:t>
       </w:r>
-      <w:bookmarkEnd w:id="42"/>
+      <w:bookmarkEnd w:id="41"/>
     </w:p>
     <w:p/>
     <w:p>
@@ -10652,11 +10640,11 @@
       <w:pPr>
         <w:pStyle w:val="Titre3"/>
       </w:pPr>
-      <w:bookmarkStart w:id="43" w:name="_Toc453267384"/>
+      <w:bookmarkStart w:id="42" w:name="_Toc453267384"/>
       <w:r>
         <w:t>Responsable des tests</w:t>
       </w:r>
-      <w:bookmarkEnd w:id="43"/>
+      <w:bookmarkEnd w:id="42"/>
     </w:p>
     <w:p/>
     <w:p>
@@ -10754,11 +10742,11 @@
       <w:pPr>
         <w:pStyle w:val="Titre3"/>
       </w:pPr>
-      <w:bookmarkStart w:id="44" w:name="_Toc453267385"/>
+      <w:bookmarkStart w:id="43" w:name="_Toc453267385"/>
       <w:r>
         <w:t>Responsable de la configuration</w:t>
       </w:r>
-      <w:bookmarkEnd w:id="44"/>
+      <w:bookmarkEnd w:id="43"/>
     </w:p>
     <w:p/>
     <w:p>
@@ -10899,7 +10887,7 @@
       <w:pPr>
         <w:pStyle w:val="Titre2"/>
       </w:pPr>
-      <w:bookmarkStart w:id="45" w:name="_Toc453267386"/>
+      <w:bookmarkStart w:id="44" w:name="_Toc453267386"/>
       <w:r>
         <w:t>Plan d</w:t>
       </w:r>
@@ -10909,20 +10897,20 @@
       <w:r>
         <w:t>itérations initial</w:t>
       </w:r>
+      <w:bookmarkEnd w:id="44"/>
+    </w:p>
+    <w:p/>
+    <w:p>
+      <w:pPr>
+        <w:pStyle w:val="Titre3"/>
+      </w:pPr>
+      <w:bookmarkStart w:id="45" w:name="_Toc326492374"/>
+      <w:bookmarkStart w:id="46" w:name="_Toc453267387"/>
+      <w:r>
+        <w:t>Itération 1</w:t>
+      </w:r>
       <w:bookmarkEnd w:id="45"/>
-    </w:p>
-    <w:p/>
-    <w:p>
-      <w:pPr>
-        <w:pStyle w:val="Titre3"/>
-      </w:pPr>
-      <w:bookmarkStart w:id="46" w:name="_Toc326492374"/>
-      <w:bookmarkStart w:id="47" w:name="_Toc453267387"/>
-      <w:r>
-        <w:t>Itération 1</w:t>
-      </w:r>
       <w:bookmarkEnd w:id="46"/>
-      <w:bookmarkEnd w:id="47"/>
     </w:p>
     <w:p/>
     <w:p>
@@ -11791,18 +11779,18 @@
       </w:r>
     </w:p>
     <w:p>
-      <w:bookmarkStart w:id="48" w:name="_Toc326492375"/>
+      <w:bookmarkStart w:id="47" w:name="_Toc326492375"/>
     </w:p>
     <w:p>
       <w:pPr>
         <w:pStyle w:val="Titre3"/>
       </w:pPr>
-      <w:bookmarkStart w:id="49" w:name="_Toc453267388"/>
+      <w:bookmarkStart w:id="48" w:name="_Toc453267388"/>
       <w:r>
         <w:t>Itération 2</w:t>
       </w:r>
+      <w:bookmarkEnd w:id="47"/>
       <w:bookmarkEnd w:id="48"/>
-      <w:bookmarkEnd w:id="49"/>
     </w:p>
     <w:p/>
     <w:p>
@@ -12736,13 +12724,13 @@
       <w:pPr>
         <w:pStyle w:val="Titre3"/>
       </w:pPr>
-      <w:bookmarkStart w:id="50" w:name="_Toc326492376"/>
-      <w:bookmarkStart w:id="51" w:name="_Toc453267389"/>
+      <w:bookmarkStart w:id="49" w:name="_Toc326492376"/>
+      <w:bookmarkStart w:id="50" w:name="_Toc453267389"/>
       <w:r>
         <w:t>Itération 3</w:t>
       </w:r>
+      <w:bookmarkEnd w:id="49"/>
       <w:bookmarkEnd w:id="50"/>
-      <w:bookmarkEnd w:id="51"/>
     </w:p>
     <w:p/>
     <w:p>
@@ -13356,18 +13344,18 @@
       </w:r>
     </w:p>
     <w:p>
-      <w:bookmarkStart w:id="52" w:name="_Toc326492377"/>
+      <w:bookmarkStart w:id="51" w:name="_Toc326492377"/>
     </w:p>
     <w:p>
       <w:pPr>
         <w:pStyle w:val="Titre3"/>
       </w:pPr>
-      <w:bookmarkStart w:id="53" w:name="_Toc453267390"/>
+      <w:bookmarkStart w:id="52" w:name="_Toc453267390"/>
       <w:r>
         <w:t>Itération 4</w:t>
       </w:r>
+      <w:bookmarkEnd w:id="51"/>
       <w:bookmarkEnd w:id="52"/>
-      <w:bookmarkEnd w:id="53"/>
     </w:p>
     <w:p>
       <w:pPr>
@@ -14014,18 +14002,18 @@
       </w:r>
     </w:p>
     <w:p>
-      <w:bookmarkStart w:id="54" w:name="_Toc326492378"/>
+      <w:bookmarkStart w:id="53" w:name="_Toc326492378"/>
     </w:p>
     <w:p>
       <w:pPr>
         <w:pStyle w:val="Titre3"/>
       </w:pPr>
-      <w:bookmarkStart w:id="55" w:name="_Toc453267391"/>
+      <w:bookmarkStart w:id="54" w:name="_Toc453267391"/>
       <w:r>
         <w:t>Itération 5</w:t>
       </w:r>
+      <w:bookmarkEnd w:id="53"/>
       <w:bookmarkEnd w:id="54"/>
-      <w:bookmarkEnd w:id="55"/>
     </w:p>
     <w:p/>
     <w:p>
@@ -14619,18 +14607,18 @@
       </w:r>
     </w:p>
     <w:p>
-      <w:bookmarkStart w:id="56" w:name="_Toc326492379"/>
+      <w:bookmarkStart w:id="55" w:name="_Toc326492379"/>
     </w:p>
     <w:p>
       <w:pPr>
         <w:pStyle w:val="Titre3"/>
       </w:pPr>
-      <w:bookmarkStart w:id="57" w:name="_Toc453267392"/>
+      <w:bookmarkStart w:id="56" w:name="_Toc453267392"/>
       <w:r>
         <w:t>Itération 6</w:t>
       </w:r>
+      <w:bookmarkEnd w:id="55"/>
       <w:bookmarkEnd w:id="56"/>
-      <w:bookmarkEnd w:id="57"/>
     </w:p>
     <w:p>
       <w:pPr>
@@ -15250,25 +15238,25 @@
       <w:pPr>
         <w:pStyle w:val="Titre2"/>
       </w:pPr>
-      <w:bookmarkStart w:id="58" w:name="_Toc453267393"/>
+      <w:bookmarkStart w:id="57" w:name="_Toc453267393"/>
       <w:r>
         <w:t>Bilan des</w:t>
       </w:r>
       <w:r>
         <w:t xml:space="preserve"> itérations</w:t>
       </w:r>
+      <w:bookmarkEnd w:id="57"/>
+    </w:p>
+    <w:p/>
+    <w:p>
+      <w:pPr>
+        <w:pStyle w:val="Titre3"/>
+      </w:pPr>
+      <w:bookmarkStart w:id="58" w:name="_Toc453267394"/>
+      <w:r>
+        <w:t>Itération 1</w:t>
+      </w:r>
       <w:bookmarkEnd w:id="58"/>
-    </w:p>
-    <w:p/>
-    <w:p>
-      <w:pPr>
-        <w:pStyle w:val="Titre3"/>
-      </w:pPr>
-      <w:bookmarkStart w:id="59" w:name="_Toc453267394"/>
-      <w:r>
-        <w:t>Itération 1</w:t>
-      </w:r>
-      <w:bookmarkEnd w:id="59"/>
     </w:p>
     <w:p>
       <w:pPr>
@@ -15516,15 +15504,7 @@
       </w:r>
       <w:proofErr w:type="spellEnd"/>
       <w:r>
-        <w:t xml:space="preserve"> </w:t>
-      </w:r>
-      <w:proofErr w:type="spellStart"/>
-      <w:r>
-        <w:t>GitHub</w:t>
-      </w:r>
-      <w:proofErr w:type="spellEnd"/>
-      <w:r>
-        <w:t xml:space="preserve"> pour automatiser le déploiement du serveur permettra d’avoir facilement une version </w:t>
+        <w:t xml:space="preserve"> GitHub pour automatiser le déploiement du serveur permettra d’avoir facilement une version </w:t>
       </w:r>
       <w:r>
         <w:t>« </w:t>
@@ -15714,11 +15694,11 @@
       <w:pPr>
         <w:pStyle w:val="Titre3"/>
       </w:pPr>
-      <w:bookmarkStart w:id="60" w:name="_Toc453267395"/>
+      <w:bookmarkStart w:id="59" w:name="_Toc453267395"/>
       <w:r>
         <w:t>Itération 2</w:t>
       </w:r>
-      <w:bookmarkEnd w:id="60"/>
+      <w:bookmarkEnd w:id="59"/>
     </w:p>
     <w:p>
       <w:pPr>
@@ -16180,11 +16160,11 @@
       <w:pPr>
         <w:pStyle w:val="Titre3"/>
       </w:pPr>
-      <w:bookmarkStart w:id="61" w:name="_Toc453267396"/>
+      <w:bookmarkStart w:id="60" w:name="_Toc453267396"/>
       <w:r>
         <w:t>Itération 3</w:t>
       </w:r>
-      <w:bookmarkEnd w:id="61"/>
+      <w:bookmarkEnd w:id="60"/>
     </w:p>
     <w:p>
       <w:pPr>
@@ -16893,11 +16873,11 @@
       <w:pPr>
         <w:pStyle w:val="Titre3"/>
       </w:pPr>
-      <w:bookmarkStart w:id="62" w:name="_Toc453267397"/>
+      <w:bookmarkStart w:id="61" w:name="_Toc453267397"/>
       <w:r>
         <w:t>Itération 4</w:t>
       </w:r>
-      <w:bookmarkEnd w:id="62"/>
+      <w:bookmarkEnd w:id="61"/>
     </w:p>
     <w:p>
       <w:pPr>
@@ -17485,11 +17465,11 @@
       <w:pPr>
         <w:pStyle w:val="Titre3"/>
       </w:pPr>
-      <w:bookmarkStart w:id="63" w:name="_Toc453267398"/>
+      <w:bookmarkStart w:id="62" w:name="_Toc453267398"/>
       <w:r>
         <w:t>Itération 5</w:t>
       </w:r>
-      <w:bookmarkEnd w:id="63"/>
+      <w:bookmarkEnd w:id="62"/>
     </w:p>
     <w:p>
       <w:pPr>
@@ -18282,68 +18262,386 @@
       <w:pPr>
         <w:pStyle w:val="Titre3"/>
       </w:pPr>
-      <w:bookmarkStart w:id="64" w:name="_Toc453267399"/>
+      <w:bookmarkStart w:id="63" w:name="_Toc453267399"/>
       <w:r>
         <w:t>Itération 6</w:t>
       </w:r>
+      <w:bookmarkEnd w:id="63"/>
+    </w:p>
+    <w:p>
+      <w:pPr>
+        <w:jc w:val="both"/>
+      </w:pPr>
+    </w:p>
+    <w:p>
+      <w:pPr>
+        <w:pStyle w:val="Titre4"/>
+      </w:pPr>
+      <w:r>
+        <w:t>Durée</w:t>
+      </w:r>
+    </w:p>
+    <w:p>
+      <w:r>
+        <w:t>1 semai</w:t>
+      </w:r>
+      <w:r>
+        <w:t>ne</w:t>
+      </w:r>
+    </w:p>
+    <w:p>
+      <w:pPr>
+        <w:pStyle w:val="Titre4"/>
+      </w:pPr>
+      <w:r>
+        <w:t>Date de début</w:t>
+      </w:r>
+    </w:p>
+    <w:p>
+      <w:proofErr w:type="gramStart"/>
+      <w:r>
+        <w:t>mardi</w:t>
+      </w:r>
+      <w:proofErr w:type="gramEnd"/>
+      <w:r>
+        <w:t xml:space="preserve"> 7 juin</w:t>
+      </w:r>
+    </w:p>
+    <w:p>
+      <w:pPr>
+        <w:pStyle w:val="Titre4"/>
+      </w:pPr>
+      <w:r>
+        <w:t>Date de fin</w:t>
+      </w:r>
+    </w:p>
+    <w:p>
+      <w:proofErr w:type="gramStart"/>
+      <w:r>
+        <w:t>lundi</w:t>
+      </w:r>
+      <w:proofErr w:type="gramEnd"/>
+      <w:r>
+        <w:t xml:space="preserve"> 13 juin</w:t>
+      </w:r>
+    </w:p>
+    <w:p>
+      <w:pPr>
+        <w:pStyle w:val="Titre4"/>
+      </w:pPr>
+      <w:r>
+        <w:t>Objectif</w:t>
+      </w:r>
+    </w:p>
+    <w:p/>
+    <w:p>
+      <w:pPr>
+        <w:pStyle w:val="Titre4"/>
+      </w:pPr>
+      <w:r>
+        <w:t>Avancement</w:t>
+      </w:r>
+    </w:p>
+    <w:p/>
+    <w:p>
+      <w:pPr>
+        <w:pStyle w:val="Titre4"/>
+      </w:pPr>
+      <w:r>
+        <w:t>Bilans personnels (heures effectives / heures planifiées)</w:t>
+      </w:r>
+    </w:p>
+    <w:p>
+      <w:pPr>
+        <w:rPr>
+          <w:b/>
+          <w:bCs/>
+        </w:rPr>
+      </w:pPr>
+      <w:r>
+        <w:rPr>
+          <w:b/>
+          <w:bCs/>
+        </w:rPr>
+        <w:t>Antoine (3</w:t>
+      </w:r>
+      <w:r>
+        <w:rPr>
+          <w:b/>
+          <w:bCs/>
+        </w:rPr>
+        <w:t>h</w:t>
+      </w:r>
+      <w:r>
+        <w:rPr>
+          <w:b/>
+          <w:bCs/>
+        </w:rPr>
+        <w:t>/5</w:t>
+      </w:r>
+      <w:r>
+        <w:rPr>
+          <w:b/>
+          <w:bCs/>
+        </w:rPr>
+        <w:t>h</w:t>
+      </w:r>
+      <w:r>
+        <w:rPr>
+          <w:b/>
+          <w:bCs/>
+        </w:rPr>
+        <w:t>)</w:t>
+      </w:r>
+    </w:p>
+    <w:p>
+      <w:pPr>
+        <w:numPr>
+          <w:ilvl w:val="0"/>
+          <w:numId w:val="78"/>
+        </w:numPr>
+      </w:pPr>
+      <w:r>
+        <w:t xml:space="preserve">Ajouter les </w:t>
+      </w:r>
+      <w:r>
+        <w:t>fonctionnalités</w:t>
+      </w:r>
+      <w:r>
+        <w:t xml:space="preserve"> de signalement de message et de blocage d’utilisateur au protocole de communication.</w:t>
+      </w:r>
+    </w:p>
+    <w:p>
+      <w:pPr>
+        <w:numPr>
+          <w:ilvl w:val="1"/>
+          <w:numId w:val="78"/>
+        </w:numPr>
+      </w:pPr>
+      <w:r>
+        <w:t>Ces fonctionnalités ne seront pas intégrées car d'une part nous avons beaucoup trop de travail pour les 2 dernières semaines de cours et d'autre part car il est important de faire le rapport bien.</w:t>
+      </w:r>
+    </w:p>
+    <w:p>
+      <w:pPr>
+        <w:numPr>
+          <w:ilvl w:val="0"/>
+          <w:numId w:val="78"/>
+        </w:numPr>
+      </w:pPr>
+      <w:r>
+        <w:t xml:space="preserve">Terminer la </w:t>
+      </w:r>
+      <w:r>
+        <w:t>première</w:t>
+      </w:r>
+      <w:r>
+        <w:t xml:space="preserve"> version du rapport final</w:t>
+      </w:r>
+      <w:bookmarkStart w:id="64" w:name="_GoBack"/>
       <w:bookmarkEnd w:id="64"/>
     </w:p>
     <w:p>
       <w:pPr>
-        <w:jc w:val="both"/>
-      </w:pPr>
-    </w:p>
-    <w:p>
-      <w:pPr>
-        <w:pStyle w:val="Titre4"/>
-      </w:pPr>
-      <w:r>
-        <w:t>Durée</w:t>
+        <w:numPr>
+          <w:ilvl w:val="1"/>
+          <w:numId w:val="78"/>
+        </w:numPr>
+      </w:pPr>
+      <w:r>
+        <w:t>Nous avons commencé le rapport final</w:t>
+      </w:r>
+    </w:p>
+    <w:p>
+      <w:pPr>
+        <w:rPr>
+          <w:b/>
+          <w:bCs/>
+        </w:rPr>
+      </w:pPr>
+      <w:r>
+        <w:rPr>
+          <w:b/>
+          <w:bCs/>
+        </w:rPr>
+        <w:t>Bastien (TODO/</w:t>
+      </w:r>
+      <w:r>
+        <w:rPr>
+          <w:b/>
+          <w:bCs/>
+        </w:rPr>
+        <w:t>5h</w:t>
+      </w:r>
+      <w:r>
+        <w:rPr>
+          <w:b/>
+          <w:bCs/>
+        </w:rPr>
+        <w:t>)</w:t>
+      </w:r>
+    </w:p>
+    <w:p>
+      <w:pPr>
+        <w:numPr>
+          <w:ilvl w:val="0"/>
+          <w:numId w:val="79"/>
+        </w:numPr>
+      </w:pPr>
+      <w:r>
+        <w:t>TODO</w:t>
+      </w:r>
+    </w:p>
+    <w:p>
+      <w:pPr>
+        <w:rPr>
+          <w:b/>
+          <w:bCs/>
+        </w:rPr>
+      </w:pPr>
+      <w:r>
+        <w:rPr>
+          <w:b/>
+          <w:bCs/>
+        </w:rPr>
+        <w:t>Guillaume (TODO/</w:t>
+      </w:r>
+      <w:r>
+        <w:rPr>
+          <w:b/>
+          <w:bCs/>
+        </w:rPr>
+        <w:t>5h</w:t>
+      </w:r>
+      <w:r>
+        <w:rPr>
+          <w:b/>
+          <w:bCs/>
+        </w:rPr>
+        <w:t>)</w:t>
+      </w:r>
+    </w:p>
+    <w:p>
+      <w:pPr>
+        <w:numPr>
+          <w:ilvl w:val="0"/>
+          <w:numId w:val="80"/>
+        </w:numPr>
+      </w:pPr>
+      <w:r>
+        <w:t>TODO</w:t>
+      </w:r>
+    </w:p>
+    <w:p>
+      <w:pPr>
+        <w:rPr>
+          <w:b/>
+          <w:bCs/>
+        </w:rPr>
+      </w:pPr>
+      <w:r>
+        <w:rPr>
+          <w:b/>
+          <w:bCs/>
+        </w:rPr>
+        <w:t>Amel (TODO/5h</w:t>
+      </w:r>
+      <w:r>
+        <w:rPr>
+          <w:b/>
+          <w:bCs/>
+        </w:rPr>
+        <w:t>)</w:t>
+      </w:r>
+    </w:p>
+    <w:p>
+      <w:pPr>
+        <w:numPr>
+          <w:ilvl w:val="0"/>
+          <w:numId w:val="81"/>
+        </w:numPr>
+      </w:pPr>
+      <w:r>
+        <w:t>Rapport final</w:t>
       </w:r>
     </w:p>
     <w:p/>
     <w:p>
-      <w:pPr>
-        <w:pStyle w:val="Titre4"/>
-      </w:pPr>
-      <w:r>
-        <w:t>Date de début</w:t>
+      <w:r>
+        <w:br w:type="page"/>
       </w:r>
     </w:p>
     <w:p/>
     <w:p>
       <w:pPr>
-        <w:pStyle w:val="Titre4"/>
-      </w:pPr>
-      <w:r>
-        <w:t>Date de fin</w:t>
-      </w:r>
+        <w:pStyle w:val="Titre2"/>
+      </w:pPr>
+      <w:bookmarkStart w:id="65" w:name="_Toc453267400"/>
+      <w:r>
+        <w:t>Stratégie de tests</w:t>
+      </w:r>
+      <w:bookmarkEnd w:id="65"/>
     </w:p>
     <w:p/>
     <w:p>
-      <w:pPr>
-        <w:pStyle w:val="Titre4"/>
-      </w:pPr>
-      <w:r>
-        <w:t>Objectif</w:t>
+      <w:proofErr w:type="spellStart"/>
+      <w:r>
+        <w:t>Todo</w:t>
+      </w:r>
+      <w:proofErr w:type="spellEnd"/>
+      <w:r>
+        <w:t> : Guillaume fait une petite description pour les tests unitaires</w:t>
+      </w:r>
+    </w:p>
+    <w:p>
+      <w:r>
+        <w:br w:type="page"/>
       </w:r>
     </w:p>
     <w:p/>
     <w:p>
       <w:pPr>
-        <w:pStyle w:val="Titre4"/>
-      </w:pPr>
-      <w:r>
-        <w:t>Avancement</w:t>
-      </w:r>
+        <w:pStyle w:val="Titre2"/>
+      </w:pPr>
+      <w:bookmarkStart w:id="66" w:name="_Toc453267401"/>
+      <w:r>
+        <w:t>Stratégie d’</w:t>
+      </w:r>
+      <w:r>
+        <w:t>intégration</w:t>
+      </w:r>
+      <w:r>
+        <w:t xml:space="preserve"> du code</w:t>
+      </w:r>
+      <w:bookmarkEnd w:id="66"/>
     </w:p>
     <w:p/>
     <w:p>
-      <w:pPr>
-        <w:pStyle w:val="Titre4"/>
-      </w:pPr>
-      <w:r>
-        <w:t>Bilans personnels (heures effectives / heures planifiées)</w:t>
+      <w:r>
+        <w:t xml:space="preserve">On a utilisé </w:t>
+      </w:r>
+      <w:r>
+        <w:t>GIT</w:t>
+      </w:r>
+    </w:p>
+    <w:p>
+      <w:r>
+        <w:t>Création de branche pour chaque nouvelle fonctionnalité</w:t>
+      </w:r>
+    </w:p>
+    <w:p>
+      <w:proofErr w:type="spellStart"/>
+      <w:r>
+        <w:t>Commits</w:t>
+      </w:r>
+      <w:proofErr w:type="spellEnd"/>
+      <w:r>
+        <w:t xml:space="preserve"> fréquents</w:t>
+      </w:r>
+    </w:p>
+    <w:p>
+      <w:r>
+        <w:t>Etc.</w:t>
       </w:r>
     </w:p>
     <w:p>
@@ -18354,176 +18652,239 @@
     <w:p/>
     <w:p>
       <w:pPr>
+        <w:pStyle w:val="Titre1"/>
+      </w:pPr>
+      <w:bookmarkStart w:id="67" w:name="_Toc453267402"/>
+      <w:r>
+        <w:t>Etat des lieux</w:t>
+      </w:r>
+      <w:bookmarkEnd w:id="67"/>
+    </w:p>
+    <w:p/>
+    <w:p>
+      <w:pPr>
         <w:pStyle w:val="Titre2"/>
       </w:pPr>
-      <w:bookmarkStart w:id="65" w:name="_Toc453267400"/>
-      <w:r>
-        <w:t>Stratégie de tests</w:t>
-      </w:r>
-      <w:bookmarkEnd w:id="65"/>
+      <w:bookmarkStart w:id="68" w:name="_Toc453267403"/>
+      <w:r>
+        <w:t>Ce qui fonctionne</w:t>
+      </w:r>
+      <w:bookmarkEnd w:id="68"/>
     </w:p>
     <w:p/>
     <w:p>
+      <w:r>
+        <w:t>(</w:t>
+      </w:r>
+      <w:r>
+        <w:t>Résultats</w:t>
+      </w:r>
+      <w:r>
+        <w:t xml:space="preserve"> des tests)</w:t>
+      </w:r>
+    </w:p>
+    <w:p/>
+    <w:p>
+      <w:pPr>
+        <w:pStyle w:val="Titre2"/>
+      </w:pPr>
+      <w:bookmarkStart w:id="69" w:name="_Toc453267404"/>
+      <w:r>
+        <w:t>Ce qu’il resterait à développer</w:t>
+      </w:r>
+      <w:bookmarkEnd w:id="69"/>
+    </w:p>
+    <w:p>
+      <w:r>
+        <w:t xml:space="preserve"> (</w:t>
+      </w:r>
+      <w:proofErr w:type="gramStart"/>
+      <w:r>
+        <w:t>en</w:t>
+      </w:r>
+      <w:proofErr w:type="gramEnd"/>
+      <w:r>
+        <w:t xml:space="preserve"> proposant une planification)</w:t>
+      </w:r>
+    </w:p>
+    <w:p>
+      <w:r>
+        <w:br w:type="page"/>
+      </w:r>
+    </w:p>
+    <w:p/>
+    <w:p>
+      <w:pPr>
+        <w:pStyle w:val="Titre1"/>
+      </w:pPr>
+      <w:bookmarkStart w:id="70" w:name="_Toc453267405"/>
+      <w:r>
+        <w:t>Autocritique</w:t>
+      </w:r>
+      <w:bookmarkEnd w:id="70"/>
+    </w:p>
+    <w:p/>
+    <w:p>
+      <w:pPr>
+        <w:pStyle w:val="Titre2"/>
+      </w:pPr>
+      <w:r>
+        <w:t>Planification</w:t>
+      </w:r>
+    </w:p>
+    <w:p/>
+    <w:p>
+      <w:pPr>
+        <w:jc w:val="both"/>
+      </w:pPr>
+      <w:r>
+        <w:t xml:space="preserve">La charge définie dans le plan d'itération a été sous-évaluée. </w:t>
+      </w:r>
+    </w:p>
+    <w:p>
+      <w:pPr>
+        <w:jc w:val="both"/>
+      </w:pPr>
+      <w:r>
+        <w:t xml:space="preserve">Nous n'avons pas réalisé pendant l'élaboration du plan d'itération qu'à la fin de chaque itération, la fonctionnalité ajoutée devait être complétement implémentée (résolution des bugs, interface complète et finie, temps d'exécution optimisé), testée et </w:t>
+      </w:r>
       <w:proofErr w:type="spellStart"/>
       <w:r>
-        <w:t>Todo</w:t>
+        <w:t>refactorisée</w:t>
       </w:r>
       <w:proofErr w:type="spellEnd"/>
       <w:r>
-        <w:t> : Guillaume fait une petite description pour les tests unitaires</w:t>
-      </w:r>
-    </w:p>
-    <w:p>
-      <w:r>
-        <w:br w:type="page"/>
+        <w:t xml:space="preserve">. </w:t>
+      </w:r>
+    </w:p>
+    <w:p>
+      <w:pPr>
+        <w:jc w:val="both"/>
+      </w:pPr>
+      <w:r>
+        <w:t xml:space="preserve">Nous n'avons pas pris en compte un délai supplémentaire pour les bugs, ou </w:t>
+      </w:r>
+      <w:r>
+        <w:t xml:space="preserve">pour un </w:t>
+      </w:r>
+      <w:r>
+        <w:t>changement de décision. Nous avons par exemple d</w:t>
+      </w:r>
+      <w:r>
+        <w:t>û</w:t>
+      </w:r>
+      <w:r>
+        <w:t xml:space="preserve"> nous adapter et fusionner les deux projets quand l'assistant a fait un</w:t>
+      </w:r>
+      <w:r>
+        <w:t>e</w:t>
+      </w:r>
+      <w:r>
+        <w:t xml:space="preserve"> </w:t>
+      </w:r>
+      <w:proofErr w:type="spellStart"/>
+      <w:r>
+        <w:t>refactor</w:t>
+      </w:r>
+      <w:r>
+        <w:t>isation</w:t>
+      </w:r>
+      <w:proofErr w:type="spellEnd"/>
+      <w:r>
+        <w:t xml:space="preserve"> du code. Ou </w:t>
+      </w:r>
+      <w:r>
+        <w:t>quand nous avons décidé de gérer toutes les mises à jour de l'interface à l'aide d'événement</w:t>
+      </w:r>
+      <w:r>
+        <w:t>s</w:t>
+      </w:r>
+      <w:r>
+        <w:t xml:space="preserve"> envoyé</w:t>
+      </w:r>
+      <w:r>
+        <w:t>s</w:t>
+      </w:r>
+      <w:r>
+        <w:t xml:space="preserve"> par le serveur. Egalement quand des fonctionnalités ne marchaient plus après en avoir ajouté de nouvelles.</w:t>
+      </w:r>
+    </w:p>
+    <w:p>
+      <w:pPr>
+        <w:jc w:val="both"/>
+      </w:pPr>
+      <w:r>
+        <w:t>Nous aurions d</w:t>
+      </w:r>
+      <w:r>
+        <w:t>û</w:t>
+      </w:r>
+      <w:r>
+        <w:t xml:space="preserve"> compter au moins le double de temps nécessaire à chaque itération et également enlev</w:t>
+      </w:r>
+      <w:r>
+        <w:t>er</w:t>
+      </w:r>
+      <w:r>
+        <w:t xml:space="preserve"> une ou deux fonctionnalités (telle que le report de messages).</w:t>
+      </w:r>
+    </w:p>
+    <w:p>
+      <w:pPr>
+        <w:jc w:val="both"/>
+      </w:pPr>
+    </w:p>
+    <w:p>
+      <w:pPr>
+        <w:pStyle w:val="Titre2"/>
+      </w:pPr>
+      <w:r>
+        <w:t>Android</w:t>
       </w:r>
     </w:p>
     <w:p/>
     <w:p>
       <w:pPr>
+        <w:jc w:val="both"/>
+      </w:pPr>
+      <w:r>
+        <w:t>Le temps d'apprentissage a également pris beaucoup de temps, aucun de nous ne connaissait</w:t>
+      </w:r>
+      <w:r>
+        <w:t xml:space="preserve"> réellement</w:t>
+      </w:r>
+      <w:r>
+        <w:t xml:space="preserve"> le </w:t>
+      </w:r>
+      <w:r>
+        <w:t>développement sur Android. N</w:t>
+      </w:r>
+      <w:r>
+        <w:t>ous avons commencé par lire quelques tutoriels</w:t>
+      </w:r>
+      <w:r>
+        <w:t>,</w:t>
+      </w:r>
+      <w:r>
+        <w:t xml:space="preserve"> puis nous avons appris sur le tas en implémentant les fonctionnalités. La vélocité du groupe a donc augment</w:t>
+      </w:r>
+      <w:r>
+        <w:t>é</w:t>
+      </w:r>
+      <w:r>
+        <w:t xml:space="preserve"> au fur et à mesure de la conception de l'application car nous comprenions de mieux en mieux les outils/langages.</w:t>
+      </w:r>
+    </w:p>
+    <w:p/>
+    <w:p>
+      <w:pPr>
         <w:pStyle w:val="Titre2"/>
       </w:pPr>
-      <w:bookmarkStart w:id="66" w:name="_Toc453267401"/>
-      <w:r>
-        <w:t>Stratégie d’</w:t>
-      </w:r>
-      <w:r>
-        <w:t>intégration</w:t>
-      </w:r>
-      <w:r>
-        <w:t xml:space="preserve"> du code</w:t>
-      </w:r>
-      <w:bookmarkEnd w:id="66"/>
-    </w:p>
-    <w:p/>
-    <w:p>
-      <w:r>
-        <w:t xml:space="preserve">On a utilisé </w:t>
-      </w:r>
-      <w:r>
-        <w:t>GIT</w:t>
-      </w:r>
-    </w:p>
-    <w:p>
-      <w:r>
-        <w:t>Création de branche pour chaque nouvelle fonctionnalité</w:t>
-      </w:r>
-    </w:p>
-    <w:p>
-      <w:proofErr w:type="spellStart"/>
-      <w:r>
-        <w:t>Commits</w:t>
-      </w:r>
-      <w:proofErr w:type="spellEnd"/>
-      <w:r>
-        <w:t xml:space="preserve"> fréquents</w:t>
-      </w:r>
-    </w:p>
-    <w:p>
-      <w:r>
-        <w:t>Etc.</w:t>
-      </w:r>
-    </w:p>
-    <w:p>
-      <w:r>
-        <w:br w:type="page"/>
-      </w:r>
-    </w:p>
-    <w:p/>
-    <w:p>
-      <w:pPr>
-        <w:pStyle w:val="Titre1"/>
-      </w:pPr>
-      <w:bookmarkStart w:id="67" w:name="_Toc453267402"/>
-      <w:r>
-        <w:t>Etat des lieux</w:t>
-      </w:r>
-      <w:bookmarkEnd w:id="67"/>
-    </w:p>
-    <w:p/>
-    <w:p>
-      <w:pPr>
-        <w:pStyle w:val="Titre2"/>
-      </w:pPr>
-      <w:bookmarkStart w:id="68" w:name="_Toc453267403"/>
-      <w:r>
-        <w:t>Ce qui fonctionne</w:t>
-      </w:r>
-      <w:bookmarkEnd w:id="68"/>
-    </w:p>
-    <w:p/>
-    <w:p>
-      <w:r>
-        <w:t>(</w:t>
-      </w:r>
-      <w:r>
-        <w:t>Résultats</w:t>
-      </w:r>
-      <w:r>
-        <w:t xml:space="preserve"> des tests)</w:t>
-      </w:r>
-    </w:p>
-    <w:p/>
-    <w:p>
-      <w:pPr>
-        <w:pStyle w:val="Titre2"/>
-      </w:pPr>
-      <w:bookmarkStart w:id="69" w:name="_Toc453267404"/>
-      <w:r>
-        <w:t>Ce qu’il resterait à développer</w:t>
-      </w:r>
-      <w:bookmarkEnd w:id="69"/>
-    </w:p>
-    <w:p>
-      <w:r>
-        <w:t xml:space="preserve"> (</w:t>
-      </w:r>
-      <w:proofErr w:type="gramStart"/>
-      <w:r>
-        <w:t>en</w:t>
-      </w:r>
-      <w:proofErr w:type="gramEnd"/>
-      <w:r>
-        <w:t xml:space="preserve"> proposant une planification)</w:t>
-      </w:r>
-    </w:p>
-    <w:p>
-      <w:r>
-        <w:br w:type="page"/>
-      </w:r>
-    </w:p>
-    <w:p/>
-    <w:p>
-      <w:pPr>
-        <w:pStyle w:val="Titre1"/>
-      </w:pPr>
-      <w:bookmarkStart w:id="70" w:name="_Toc453267405"/>
-      <w:r>
-        <w:t>Autocritique</w:t>
-      </w:r>
-      <w:bookmarkEnd w:id="70"/>
-    </w:p>
-    <w:p/>
-    <w:p>
-      <w:pPr>
-        <w:pStyle w:val="Titre2"/>
-      </w:pPr>
-      <w:bookmarkStart w:id="71" w:name="_Toc453267406"/>
-      <w:r>
-        <w:t>Relativement à votre solution technique, votre gestion de projet, votre plan d’itération</w:t>
+      <w:bookmarkStart w:id="71" w:name="_Toc453267407"/>
+      <w:r>
+        <w:t>Ce que vous auriez pu améliorer et comment</w:t>
       </w:r>
       <w:bookmarkEnd w:id="71"/>
-    </w:p>
-    <w:p/>
-    <w:p>
-      <w:pPr>
-        <w:pStyle w:val="Titre2"/>
-      </w:pPr>
-      <w:bookmarkStart w:id="72" w:name="_Toc453267407"/>
-      <w:r>
-        <w:t>Ce que vous auriez pu améliorer et comment</w:t>
-      </w:r>
-      <w:bookmarkEnd w:id="72"/>
     </w:p>
     <w:p/>
     <w:p>
@@ -18613,42 +18974,42 @@
       <w:pPr>
         <w:pStyle w:val="Titre1"/>
       </w:pPr>
-      <w:bookmarkStart w:id="73" w:name="_Toc453267408"/>
+      <w:bookmarkStart w:id="72" w:name="_Toc453267408"/>
       <w:r>
         <w:t>Conclusion</w:t>
       </w:r>
+      <w:bookmarkEnd w:id="72"/>
+    </w:p>
+    <w:p/>
+    <w:p>
+      <w:r>
+        <w:t>… c’était trop cool</w:t>
+      </w:r>
+      <w:r>
+        <w:br w:type="page"/>
+      </w:r>
+    </w:p>
+    <w:p/>
+    <w:p>
+      <w:pPr>
+        <w:pStyle w:val="Titre1"/>
+      </w:pPr>
+      <w:bookmarkStart w:id="73" w:name="_Toc453267409"/>
+      <w:r>
+        <w:t>Annexe</w:t>
+      </w:r>
       <w:bookmarkEnd w:id="73"/>
     </w:p>
     <w:p/>
     <w:p>
-      <w:r>
-        <w:t>… c’était trop cool</w:t>
-      </w:r>
-      <w:r>
-        <w:br w:type="page"/>
-      </w:r>
-    </w:p>
-    <w:p/>
-    <w:p>
-      <w:pPr>
-        <w:pStyle w:val="Titre1"/>
-      </w:pPr>
-      <w:bookmarkStart w:id="74" w:name="_Toc453267409"/>
-      <w:r>
-        <w:t>Annexe</w:t>
+      <w:pPr>
+        <w:pStyle w:val="Titre2"/>
+      </w:pPr>
+      <w:bookmarkStart w:id="74" w:name="_Toc453267410"/>
+      <w:r>
+        <w:t>Table des illustrations</w:t>
       </w:r>
       <w:bookmarkEnd w:id="74"/>
-    </w:p>
-    <w:p/>
-    <w:p>
-      <w:pPr>
-        <w:pStyle w:val="Titre2"/>
-      </w:pPr>
-      <w:bookmarkStart w:id="75" w:name="_Toc453267410"/>
-      <w:r>
-        <w:t>Table des illustrations</w:t>
-      </w:r>
-      <w:bookmarkEnd w:id="75"/>
     </w:p>
     <w:p/>
     <w:p>
@@ -19373,42 +19734,42 @@
       <w:pPr>
         <w:pStyle w:val="Titre2"/>
       </w:pPr>
-      <w:bookmarkStart w:id="76" w:name="_Toc453267411"/>
+      <w:bookmarkStart w:id="75" w:name="_Toc453267411"/>
       <w:r>
         <w:t>M</w:t>
       </w:r>
       <w:r>
         <w:t>anuel d’utilisation</w:t>
       </w:r>
+      <w:bookmarkEnd w:id="75"/>
+    </w:p>
+    <w:p/>
+    <w:p>
+      <w:pPr>
+        <w:pStyle w:val="Titre3"/>
+      </w:pPr>
+      <w:bookmarkStart w:id="76" w:name="_Toc453267412"/>
+      <w:r>
+        <w:t>Installation</w:t>
+      </w:r>
       <w:bookmarkEnd w:id="76"/>
     </w:p>
     <w:p/>
     <w:p>
+      <w:r>
+        <w:t>Serveur + client</w:t>
+      </w:r>
+    </w:p>
+    <w:p/>
+    <w:p>
       <w:pPr>
         <w:pStyle w:val="Titre3"/>
       </w:pPr>
-      <w:bookmarkStart w:id="77" w:name="_Toc453267412"/>
-      <w:r>
-        <w:t>Installation</w:t>
+      <w:bookmarkStart w:id="77" w:name="_Toc453267413"/>
+      <w:r>
+        <w:t>Utilisation</w:t>
       </w:r>
       <w:bookmarkEnd w:id="77"/>
-    </w:p>
-    <w:p/>
-    <w:p>
-      <w:r>
-        <w:t>Serveur + client</w:t>
-      </w:r>
-    </w:p>
-    <w:p/>
-    <w:p>
-      <w:pPr>
-        <w:pStyle w:val="Titre3"/>
-      </w:pPr>
-      <w:bookmarkStart w:id="78" w:name="_Toc453267413"/>
-      <w:r>
-        <w:t>Utilisation</w:t>
-      </w:r>
-      <w:bookmarkEnd w:id="78"/>
     </w:p>
     <w:p/>
     <w:p>
@@ -19436,7 +19797,7 @@
 </file>
 
 <file path=word/endnotes.xml><?xml version="1.0" encoding="utf-8"?>
-<w:endnotes xmlns:wpc="http://schemas.microsoft.com/office/word/2010/wordprocessingCanvas" xmlns:mc="http://schemas.openxmlformats.org/markup-compatibility/2006" xmlns:o="urn:schemas-microsoft-com:office:office" xmlns:r="http://schemas.openxmlformats.org/officeDocument/2006/relationships" xmlns:m="http://schemas.openxmlformats.org/officeDocument/2006/math" xmlns:v="urn:schemas-microsoft-com:vml" xmlns:wp14="http://schemas.microsoft.com/office/word/2010/wordprocessingDrawing" xmlns:wp="http://schemas.openxmlformats.org/drawingml/2006/wordprocessingDrawing" xmlns:w10="urn:schemas-microsoft-com:office:word" xmlns:w="http://schemas.openxmlformats.org/wordprocessingml/2006/main" xmlns:w14="http://schemas.microsoft.com/office/word/2010/wordml" xmlns:w15="http://schemas.microsoft.com/office/word/2012/wordml" xmlns:wpg="http://schemas.microsoft.com/office/word/2010/wordprocessingGroup" xmlns:wpi="http://schemas.microsoft.com/office/word/2010/wordprocessingInk" xmlns:wne="http://schemas.microsoft.com/office/word/2006/wordml" xmlns:wps="http://schemas.microsoft.com/office/word/2010/wordprocessingShape" mc:Ignorable="w14 w15 wp14">
+<w:endnotes xmlns:wpc="http://schemas.microsoft.com/office/word/2010/wordprocessingCanvas" xmlns:cx="http://schemas.microsoft.com/office/drawing/2014/chartex" xmlns:cx1="http://schemas.microsoft.com/office/drawing/2015/9/8/chartex" xmlns:mc="http://schemas.openxmlformats.org/markup-compatibility/2006" xmlns:o="urn:schemas-microsoft-com:office:office" xmlns:r="http://schemas.openxmlformats.org/officeDocument/2006/relationships" xmlns:m="http://schemas.openxmlformats.org/officeDocument/2006/math" xmlns:v="urn:schemas-microsoft-com:vml" xmlns:wp14="http://schemas.microsoft.com/office/word/2010/wordprocessingDrawing" xmlns:wp="http://schemas.openxmlformats.org/drawingml/2006/wordprocessingDrawing" xmlns:w10="urn:schemas-microsoft-com:office:word" xmlns:w="http://schemas.openxmlformats.org/wordprocessingml/2006/main" xmlns:w14="http://schemas.microsoft.com/office/word/2010/wordml" xmlns:w15="http://schemas.microsoft.com/office/word/2012/wordml" xmlns:w16se="http://schemas.microsoft.com/office/word/2015/wordml/symex" xmlns:wpg="http://schemas.microsoft.com/office/word/2010/wordprocessingGroup" xmlns:wpi="http://schemas.microsoft.com/office/word/2010/wordprocessingInk" xmlns:wne="http://schemas.microsoft.com/office/word/2006/wordml" xmlns:wps="http://schemas.microsoft.com/office/word/2010/wordprocessingShape" mc:Ignorable="w14 w15 w16se wp14">
   <w:endnote w:type="separator" w:id="-1">
     <w:p>
       <w:pPr>
@@ -19461,7 +19822,7 @@
 </file>
 
 <file path=word/footer1.xml><?xml version="1.0" encoding="utf-8"?>
-<w:ftr xmlns:wpc="http://schemas.microsoft.com/office/word/2010/wordprocessingCanvas" xmlns:mc="http://schemas.openxmlformats.org/markup-compatibility/2006" xmlns:o="urn:schemas-microsoft-com:office:office" xmlns:r="http://schemas.openxmlformats.org/officeDocument/2006/relationships" xmlns:m="http://schemas.openxmlformats.org/officeDocument/2006/math" xmlns:v="urn:schemas-microsoft-com:vml" xmlns:wp14="http://schemas.microsoft.com/office/word/2010/wordprocessingDrawing" xmlns:wp="http://schemas.openxmlformats.org/drawingml/2006/wordprocessingDrawing" xmlns:w10="urn:schemas-microsoft-com:office:word" xmlns:w="http://schemas.openxmlformats.org/wordprocessingml/2006/main" xmlns:w14="http://schemas.microsoft.com/office/word/2010/wordml" xmlns:w15="http://schemas.microsoft.com/office/word/2012/wordml" xmlns:wpg="http://schemas.microsoft.com/office/word/2010/wordprocessingGroup" xmlns:wpi="http://schemas.microsoft.com/office/word/2010/wordprocessingInk" xmlns:wne="http://schemas.microsoft.com/office/word/2006/wordml" xmlns:wps="http://schemas.microsoft.com/office/word/2010/wordprocessingShape" mc:Ignorable="w14 w15 wp14">
+<w:ftr xmlns:wpc="http://schemas.microsoft.com/office/word/2010/wordprocessingCanvas" xmlns:cx="http://schemas.microsoft.com/office/drawing/2014/chartex" xmlns:cx1="http://schemas.microsoft.com/office/drawing/2015/9/8/chartex" xmlns:mc="http://schemas.openxmlformats.org/markup-compatibility/2006" xmlns:o="urn:schemas-microsoft-com:office:office" xmlns:r="http://schemas.openxmlformats.org/officeDocument/2006/relationships" xmlns:m="http://schemas.openxmlformats.org/officeDocument/2006/math" xmlns:v="urn:schemas-microsoft-com:vml" xmlns:wp14="http://schemas.microsoft.com/office/word/2010/wordprocessingDrawing" xmlns:wp="http://schemas.openxmlformats.org/drawingml/2006/wordprocessingDrawing" xmlns:w10="urn:schemas-microsoft-com:office:word" xmlns:w="http://schemas.openxmlformats.org/wordprocessingml/2006/main" xmlns:w14="http://schemas.microsoft.com/office/word/2010/wordml" xmlns:w15="http://schemas.microsoft.com/office/word/2012/wordml" xmlns:w16se="http://schemas.microsoft.com/office/word/2015/wordml/symex" xmlns:wpg="http://schemas.microsoft.com/office/word/2010/wordprocessingGroup" xmlns:wpi="http://schemas.microsoft.com/office/word/2010/wordprocessingInk" xmlns:wne="http://schemas.microsoft.com/office/word/2006/wordml" xmlns:wps="http://schemas.microsoft.com/office/word/2010/wordprocessingShape" mc:Ignorable="w14 w15 w16se wp14">
   <w:sdt>
     <w:sdtPr>
       <w:id w:val="1749383500"/>
@@ -19490,7 +19851,7 @@
             <w:noProof/>
             <w:lang w:val="fr-FR"/>
           </w:rPr>
-          <w:t>21</w:t>
+          <w:t>50</w:t>
         </w:r>
         <w:r>
           <w:fldChar w:fldCharType="end"/>
@@ -19507,7 +19868,7 @@
 </file>
 
 <file path=word/footnotes.xml><?xml version="1.0" encoding="utf-8"?>
-<w:footnotes xmlns:wpc="http://schemas.microsoft.com/office/word/2010/wordprocessingCanvas" xmlns:mc="http://schemas.openxmlformats.org/markup-compatibility/2006" xmlns:o="urn:schemas-microsoft-com:office:office" xmlns:r="http://schemas.openxmlformats.org/officeDocument/2006/relationships" xmlns:m="http://schemas.openxmlformats.org/officeDocument/2006/math" xmlns:v="urn:schemas-microsoft-com:vml" xmlns:wp14="http://schemas.microsoft.com/office/word/2010/wordprocessingDrawing" xmlns:wp="http://schemas.openxmlformats.org/drawingml/2006/wordprocessingDrawing" xmlns:w10="urn:schemas-microsoft-com:office:word" xmlns:w="http://schemas.openxmlformats.org/wordprocessingml/2006/main" xmlns:w14="http://schemas.microsoft.com/office/word/2010/wordml" xmlns:w15="http://schemas.microsoft.com/office/word/2012/wordml" xmlns:wpg="http://schemas.microsoft.com/office/word/2010/wordprocessingGroup" xmlns:wpi="http://schemas.microsoft.com/office/word/2010/wordprocessingInk" xmlns:wne="http://schemas.microsoft.com/office/word/2006/wordml" xmlns:wps="http://schemas.microsoft.com/office/word/2010/wordprocessingShape" mc:Ignorable="w14 w15 wp14">
+<w:footnotes xmlns:wpc="http://schemas.microsoft.com/office/word/2010/wordprocessingCanvas" xmlns:cx="http://schemas.microsoft.com/office/drawing/2014/chartex" xmlns:cx1="http://schemas.microsoft.com/office/drawing/2015/9/8/chartex" xmlns:mc="http://schemas.openxmlformats.org/markup-compatibility/2006" xmlns:o="urn:schemas-microsoft-com:office:office" xmlns:r="http://schemas.openxmlformats.org/officeDocument/2006/relationships" xmlns:m="http://schemas.openxmlformats.org/officeDocument/2006/math" xmlns:v="urn:schemas-microsoft-com:vml" xmlns:wp14="http://schemas.microsoft.com/office/word/2010/wordprocessingDrawing" xmlns:wp="http://schemas.openxmlformats.org/drawingml/2006/wordprocessingDrawing" xmlns:w10="urn:schemas-microsoft-com:office:word" xmlns:w="http://schemas.openxmlformats.org/wordprocessingml/2006/main" xmlns:w14="http://schemas.microsoft.com/office/word/2010/wordml" xmlns:w15="http://schemas.microsoft.com/office/word/2012/wordml" xmlns:w16se="http://schemas.microsoft.com/office/word/2015/wordml/symex" xmlns:wpg="http://schemas.microsoft.com/office/word/2010/wordprocessingGroup" xmlns:wpi="http://schemas.microsoft.com/office/word/2010/wordprocessingInk" xmlns:wne="http://schemas.microsoft.com/office/word/2006/wordml" xmlns:wps="http://schemas.microsoft.com/office/word/2010/wordprocessingShape" mc:Ignorable="w14 w15 w16se wp14">
   <w:footnote w:type="separator" w:id="-1">
     <w:p>
       <w:pPr>
@@ -19532,7 +19893,7 @@
 </file>
 
 <file path=word/header1.xml><?xml version="1.0" encoding="utf-8"?>
-<w:hdr xmlns:wpc="http://schemas.microsoft.com/office/word/2010/wordprocessingCanvas" xmlns:mc="http://schemas.openxmlformats.org/markup-compatibility/2006" xmlns:o="urn:schemas-microsoft-com:office:office" xmlns:r="http://schemas.openxmlformats.org/officeDocument/2006/relationships" xmlns:m="http://schemas.openxmlformats.org/officeDocument/2006/math" xmlns:v="urn:schemas-microsoft-com:vml" xmlns:wp14="http://schemas.microsoft.com/office/word/2010/wordprocessingDrawing" xmlns:wp="http://schemas.openxmlformats.org/drawingml/2006/wordprocessingDrawing" xmlns:w10="urn:schemas-microsoft-com:office:word" xmlns:w="http://schemas.openxmlformats.org/wordprocessingml/2006/main" xmlns:w14="http://schemas.microsoft.com/office/word/2010/wordml" xmlns:w15="http://schemas.microsoft.com/office/word/2012/wordml" xmlns:wpg="http://schemas.microsoft.com/office/word/2010/wordprocessingGroup" xmlns:wpi="http://schemas.microsoft.com/office/word/2010/wordprocessingInk" xmlns:wne="http://schemas.microsoft.com/office/word/2006/wordml" xmlns:wps="http://schemas.microsoft.com/office/word/2010/wordprocessingShape" mc:Ignorable="w14 w15 wp14">
+<w:hdr xmlns:wpc="http://schemas.microsoft.com/office/word/2010/wordprocessingCanvas" xmlns:cx="http://schemas.microsoft.com/office/drawing/2014/chartex" xmlns:cx1="http://schemas.microsoft.com/office/drawing/2015/9/8/chartex" xmlns:mc="http://schemas.openxmlformats.org/markup-compatibility/2006" xmlns:o="urn:schemas-microsoft-com:office:office" xmlns:r="http://schemas.openxmlformats.org/officeDocument/2006/relationships" xmlns:m="http://schemas.openxmlformats.org/officeDocument/2006/math" xmlns:v="urn:schemas-microsoft-com:vml" xmlns:wp14="http://schemas.microsoft.com/office/word/2010/wordprocessingDrawing" xmlns:wp="http://schemas.openxmlformats.org/drawingml/2006/wordprocessingDrawing" xmlns:w10="urn:schemas-microsoft-com:office:word" xmlns:w="http://schemas.openxmlformats.org/wordprocessingml/2006/main" xmlns:w14="http://schemas.microsoft.com/office/word/2010/wordml" xmlns:w15="http://schemas.microsoft.com/office/word/2012/wordml" xmlns:w16se="http://schemas.microsoft.com/office/word/2015/wordml/symex" xmlns:wpg="http://schemas.microsoft.com/office/word/2010/wordprocessingGroup" xmlns:wpi="http://schemas.microsoft.com/office/word/2010/wordprocessingInk" xmlns:wne="http://schemas.microsoft.com/office/word/2006/wordml" xmlns:wps="http://schemas.microsoft.com/office/word/2010/wordprocessingShape" mc:Ignorable="w14 w15 w16se wp14">
   <w:p>
     <w:pPr>
       <w:jc w:val="center"/>
@@ -19550,7 +19911,7 @@
 </file>
 
 <file path=word/numbering.xml><?xml version="1.0" encoding="utf-8"?>
-<w:numbering xmlns:wpc="http://schemas.microsoft.com/office/word/2010/wordprocessingCanvas" xmlns:mc="http://schemas.openxmlformats.org/markup-compatibility/2006" xmlns:o="urn:schemas-microsoft-com:office:office" xmlns:r="http://schemas.openxmlformats.org/officeDocument/2006/relationships" xmlns:m="http://schemas.openxmlformats.org/officeDocument/2006/math" xmlns:v="urn:schemas-microsoft-com:vml" xmlns:wp14="http://schemas.microsoft.com/office/word/2010/wordprocessingDrawing" xmlns:wp="http://schemas.openxmlformats.org/drawingml/2006/wordprocessingDrawing" xmlns:w10="urn:schemas-microsoft-com:office:word" xmlns:w="http://schemas.openxmlformats.org/wordprocessingml/2006/main" xmlns:w14="http://schemas.microsoft.com/office/word/2010/wordml" xmlns:w15="http://schemas.microsoft.com/office/word/2012/wordml" xmlns:wpg="http://schemas.microsoft.com/office/word/2010/wordprocessingGroup" xmlns:wpi="http://schemas.microsoft.com/office/word/2010/wordprocessingInk" xmlns:wne="http://schemas.microsoft.com/office/word/2006/wordml" xmlns:wps="http://schemas.microsoft.com/office/word/2010/wordprocessingShape" mc:Ignorable="w14 w15 wp14">
+<w:numbering xmlns:wpc="http://schemas.microsoft.com/office/word/2010/wordprocessingCanvas" xmlns:cx="http://schemas.microsoft.com/office/drawing/2014/chartex" xmlns:cx1="http://schemas.microsoft.com/office/drawing/2015/9/8/chartex" xmlns:mc="http://schemas.openxmlformats.org/markup-compatibility/2006" xmlns:o="urn:schemas-microsoft-com:office:office" xmlns:r="http://schemas.openxmlformats.org/officeDocument/2006/relationships" xmlns:m="http://schemas.openxmlformats.org/officeDocument/2006/math" xmlns:v="urn:schemas-microsoft-com:vml" xmlns:wp14="http://schemas.microsoft.com/office/word/2010/wordprocessingDrawing" xmlns:wp="http://schemas.openxmlformats.org/drawingml/2006/wordprocessingDrawing" xmlns:w10="urn:schemas-microsoft-com:office:word" xmlns:w="http://schemas.openxmlformats.org/wordprocessingml/2006/main" xmlns:w14="http://schemas.microsoft.com/office/word/2010/wordml" xmlns:w15="http://schemas.microsoft.com/office/word/2012/wordml" xmlns:w16se="http://schemas.microsoft.com/office/word/2015/wordml/symex" xmlns:wpg="http://schemas.microsoft.com/office/word/2010/wordprocessingGroup" xmlns:wpi="http://schemas.microsoft.com/office/word/2010/wordprocessingInk" xmlns:wne="http://schemas.microsoft.com/office/word/2006/wordml" xmlns:wps="http://schemas.microsoft.com/office/word/2010/wordprocessingShape" mc:Ignorable="w14 w15 w16se wp14">
   <w:abstractNum w:abstractNumId="0" w15:restartNumberingAfterBreak="0">
     <w:nsid w:val="003E6FDB"/>
     <w:multiLevelType w:val="multilevel"/>
@@ -24695,6 +25056,155 @@
     </w:lvl>
   </w:abstractNum>
   <w:abstractNum w:abstractNumId="43" w15:restartNumberingAfterBreak="0">
+    <w:nsid w:val="49B56F75"/>
+    <w:multiLevelType w:val="multilevel"/>
+    <w:tmpl w:val="509CF03C"/>
+    <w:lvl w:ilvl="0">
+      <w:start w:val="1"/>
+      <w:numFmt w:val="bullet"/>
+      <w:lvlText w:val=""/>
+      <w:lvlJc w:val="left"/>
+      <w:pPr>
+        <w:tabs>
+          <w:tab w:val="num" w:pos="720"/>
+        </w:tabs>
+        <w:ind w:left="720" w:hanging="360"/>
+      </w:pPr>
+      <w:rPr>
+        <w:rFonts w:ascii="Symbol" w:hAnsi="Symbol" w:hint="default"/>
+        <w:sz w:val="20"/>
+      </w:rPr>
+    </w:lvl>
+    <w:lvl w:ilvl="1" w:tentative="1">
+      <w:start w:val="1"/>
+      <w:numFmt w:val="bullet"/>
+      <w:lvlText w:val="o"/>
+      <w:lvlJc w:val="left"/>
+      <w:pPr>
+        <w:tabs>
+          <w:tab w:val="num" w:pos="1440"/>
+        </w:tabs>
+        <w:ind w:left="1440" w:hanging="360"/>
+      </w:pPr>
+      <w:rPr>
+        <w:rFonts w:ascii="Courier New" w:hAnsi="Courier New" w:hint="default"/>
+        <w:sz w:val="20"/>
+      </w:rPr>
+    </w:lvl>
+    <w:lvl w:ilvl="2" w:tentative="1">
+      <w:start w:val="1"/>
+      <w:numFmt w:val="bullet"/>
+      <w:lvlText w:val=""/>
+      <w:lvlJc w:val="left"/>
+      <w:pPr>
+        <w:tabs>
+          <w:tab w:val="num" w:pos="2160"/>
+        </w:tabs>
+        <w:ind w:left="2160" w:hanging="360"/>
+      </w:pPr>
+      <w:rPr>
+        <w:rFonts w:ascii="Wingdings" w:hAnsi="Wingdings" w:hint="default"/>
+        <w:sz w:val="20"/>
+      </w:rPr>
+    </w:lvl>
+    <w:lvl w:ilvl="3" w:tentative="1">
+      <w:start w:val="1"/>
+      <w:numFmt w:val="bullet"/>
+      <w:lvlText w:val=""/>
+      <w:lvlJc w:val="left"/>
+      <w:pPr>
+        <w:tabs>
+          <w:tab w:val="num" w:pos="2880"/>
+        </w:tabs>
+        <w:ind w:left="2880" w:hanging="360"/>
+      </w:pPr>
+      <w:rPr>
+        <w:rFonts w:ascii="Wingdings" w:hAnsi="Wingdings" w:hint="default"/>
+        <w:sz w:val="20"/>
+      </w:rPr>
+    </w:lvl>
+    <w:lvl w:ilvl="4" w:tentative="1">
+      <w:start w:val="1"/>
+      <w:numFmt w:val="bullet"/>
+      <w:lvlText w:val=""/>
+      <w:lvlJc w:val="left"/>
+      <w:pPr>
+        <w:tabs>
+          <w:tab w:val="num" w:pos="3600"/>
+        </w:tabs>
+        <w:ind w:left="3600" w:hanging="360"/>
+      </w:pPr>
+      <w:rPr>
+        <w:rFonts w:ascii="Wingdings" w:hAnsi="Wingdings" w:hint="default"/>
+        <w:sz w:val="20"/>
+      </w:rPr>
+    </w:lvl>
+    <w:lvl w:ilvl="5" w:tentative="1">
+      <w:start w:val="1"/>
+      <w:numFmt w:val="bullet"/>
+      <w:lvlText w:val=""/>
+      <w:lvlJc w:val="left"/>
+      <w:pPr>
+        <w:tabs>
+          <w:tab w:val="num" w:pos="4320"/>
+        </w:tabs>
+        <w:ind w:left="4320" w:hanging="360"/>
+      </w:pPr>
+      <w:rPr>
+        <w:rFonts w:ascii="Wingdings" w:hAnsi="Wingdings" w:hint="default"/>
+        <w:sz w:val="20"/>
+      </w:rPr>
+    </w:lvl>
+    <w:lvl w:ilvl="6" w:tentative="1">
+      <w:start w:val="1"/>
+      <w:numFmt w:val="bullet"/>
+      <w:lvlText w:val=""/>
+      <w:lvlJc w:val="left"/>
+      <w:pPr>
+        <w:tabs>
+          <w:tab w:val="num" w:pos="5040"/>
+        </w:tabs>
+        <w:ind w:left="5040" w:hanging="360"/>
+      </w:pPr>
+      <w:rPr>
+        <w:rFonts w:ascii="Wingdings" w:hAnsi="Wingdings" w:hint="default"/>
+        <w:sz w:val="20"/>
+      </w:rPr>
+    </w:lvl>
+    <w:lvl w:ilvl="7" w:tentative="1">
+      <w:start w:val="1"/>
+      <w:numFmt w:val="bullet"/>
+      <w:lvlText w:val=""/>
+      <w:lvlJc w:val="left"/>
+      <w:pPr>
+        <w:tabs>
+          <w:tab w:val="num" w:pos="5760"/>
+        </w:tabs>
+        <w:ind w:left="5760" w:hanging="360"/>
+      </w:pPr>
+      <w:rPr>
+        <w:rFonts w:ascii="Wingdings" w:hAnsi="Wingdings" w:hint="default"/>
+        <w:sz w:val="20"/>
+      </w:rPr>
+    </w:lvl>
+    <w:lvl w:ilvl="8" w:tentative="1">
+      <w:start w:val="1"/>
+      <w:numFmt w:val="bullet"/>
+      <w:lvlText w:val=""/>
+      <w:lvlJc w:val="left"/>
+      <w:pPr>
+        <w:tabs>
+          <w:tab w:val="num" w:pos="6480"/>
+        </w:tabs>
+        <w:ind w:left="6480" w:hanging="360"/>
+      </w:pPr>
+      <w:rPr>
+        <w:rFonts w:ascii="Wingdings" w:hAnsi="Wingdings" w:hint="default"/>
+        <w:sz w:val="20"/>
+      </w:rPr>
+    </w:lvl>
+  </w:abstractNum>
+  <w:abstractNum w:abstractNumId="44" w15:restartNumberingAfterBreak="0">
     <w:nsid w:val="4C5E0780"/>
     <w:multiLevelType w:val="multilevel"/>
     <w:tmpl w:val="C27A703E"/>
@@ -24843,7 +25353,7 @@
       </w:rPr>
     </w:lvl>
   </w:abstractNum>
-  <w:abstractNum w:abstractNumId="44" w15:restartNumberingAfterBreak="0">
+  <w:abstractNum w:abstractNumId="45" w15:restartNumberingAfterBreak="0">
     <w:nsid w:val="4D97650C"/>
     <w:multiLevelType w:val="multilevel"/>
     <w:tmpl w:val="9C34E8E4"/>
@@ -24992,7 +25502,7 @@
       </w:rPr>
     </w:lvl>
   </w:abstractNum>
-  <w:abstractNum w:abstractNumId="45" w15:restartNumberingAfterBreak="0">
+  <w:abstractNum w:abstractNumId="46" w15:restartNumberingAfterBreak="0">
     <w:nsid w:val="4E8621DF"/>
     <w:multiLevelType w:val="hybridMultilevel"/>
     <w:tmpl w:val="13503612"/>
@@ -25081,7 +25591,7 @@
       </w:pPr>
     </w:lvl>
   </w:abstractNum>
-  <w:abstractNum w:abstractNumId="46" w15:restartNumberingAfterBreak="0">
+  <w:abstractNum w:abstractNumId="47" w15:restartNumberingAfterBreak="0">
     <w:nsid w:val="4F360626"/>
     <w:multiLevelType w:val="hybridMultilevel"/>
     <w:tmpl w:val="092C3B48"/>
@@ -25167,7 +25677,7 @@
       </w:pPr>
     </w:lvl>
   </w:abstractNum>
-  <w:abstractNum w:abstractNumId="47" w15:restartNumberingAfterBreak="0">
+  <w:abstractNum w:abstractNumId="48" w15:restartNumberingAfterBreak="0">
     <w:nsid w:val="538145C1"/>
     <w:multiLevelType w:val="hybridMultilevel"/>
     <w:tmpl w:val="6352A272"/>
@@ -25279,7 +25789,7 @@
       </w:rPr>
     </w:lvl>
   </w:abstractNum>
-  <w:abstractNum w:abstractNumId="48" w15:restartNumberingAfterBreak="0">
+  <w:abstractNum w:abstractNumId="49" w15:restartNumberingAfterBreak="0">
     <w:nsid w:val="54312826"/>
     <w:multiLevelType w:val="hybridMultilevel"/>
     <w:tmpl w:val="EE6A073A"/>
@@ -25368,7 +25878,7 @@
       </w:pPr>
     </w:lvl>
   </w:abstractNum>
-  <w:abstractNum w:abstractNumId="49" w15:restartNumberingAfterBreak="0">
+  <w:abstractNum w:abstractNumId="50" w15:restartNumberingAfterBreak="0">
     <w:nsid w:val="552C368E"/>
     <w:multiLevelType w:val="hybridMultilevel"/>
     <w:tmpl w:val="5A805CE0"/>
@@ -25457,7 +25967,7 @@
       </w:pPr>
     </w:lvl>
   </w:abstractNum>
-  <w:abstractNum w:abstractNumId="50" w15:restartNumberingAfterBreak="0">
+  <w:abstractNum w:abstractNumId="51" w15:restartNumberingAfterBreak="0">
     <w:nsid w:val="55B957F4"/>
     <w:multiLevelType w:val="hybridMultilevel"/>
     <w:tmpl w:val="4CD2AD64"/>
@@ -25546,7 +26056,7 @@
       </w:pPr>
     </w:lvl>
   </w:abstractNum>
-  <w:abstractNum w:abstractNumId="51" w15:restartNumberingAfterBreak="0">
+  <w:abstractNum w:abstractNumId="52" w15:restartNumberingAfterBreak="0">
     <w:nsid w:val="560A0270"/>
     <w:multiLevelType w:val="multilevel"/>
     <w:tmpl w:val="5F2A5C48"/>
@@ -25695,7 +26205,7 @@
       </w:rPr>
     </w:lvl>
   </w:abstractNum>
-  <w:abstractNum w:abstractNumId="52" w15:restartNumberingAfterBreak="0">
+  <w:abstractNum w:abstractNumId="53" w15:restartNumberingAfterBreak="0">
     <w:nsid w:val="560B24BD"/>
     <w:multiLevelType w:val="hybridMultilevel"/>
     <w:tmpl w:val="922AE060"/>
@@ -25784,7 +26294,7 @@
       </w:pPr>
     </w:lvl>
   </w:abstractNum>
-  <w:abstractNum w:abstractNumId="53" w15:restartNumberingAfterBreak="0">
+  <w:abstractNum w:abstractNumId="54" w15:restartNumberingAfterBreak="0">
     <w:nsid w:val="56217CE5"/>
     <w:multiLevelType w:val="multilevel"/>
     <w:tmpl w:val="658E7990"/>
@@ -25933,7 +26443,7 @@
       </w:rPr>
     </w:lvl>
   </w:abstractNum>
-  <w:abstractNum w:abstractNumId="54" w15:restartNumberingAfterBreak="0">
+  <w:abstractNum w:abstractNumId="55" w15:restartNumberingAfterBreak="0">
     <w:nsid w:val="585C12A6"/>
     <w:multiLevelType w:val="hybridMultilevel"/>
     <w:tmpl w:val="86E6C63E"/>
@@ -26022,7 +26532,7 @@
       </w:pPr>
     </w:lvl>
   </w:abstractNum>
-  <w:abstractNum w:abstractNumId="55" w15:restartNumberingAfterBreak="0">
+  <w:abstractNum w:abstractNumId="56" w15:restartNumberingAfterBreak="0">
     <w:nsid w:val="5864453F"/>
     <w:multiLevelType w:val="multilevel"/>
     <w:tmpl w:val="96F264DA"/>
@@ -26171,7 +26681,7 @@
       </w:rPr>
     </w:lvl>
   </w:abstractNum>
-  <w:abstractNum w:abstractNumId="56" w15:restartNumberingAfterBreak="0">
+  <w:abstractNum w:abstractNumId="57" w15:restartNumberingAfterBreak="0">
     <w:nsid w:val="598C1C7D"/>
     <w:multiLevelType w:val="multilevel"/>
     <w:tmpl w:val="3F0AB36C"/>
@@ -26320,7 +26830,156 @@
       </w:rPr>
     </w:lvl>
   </w:abstractNum>
-  <w:abstractNum w:abstractNumId="57" w15:restartNumberingAfterBreak="0">
+  <w:abstractNum w:abstractNumId="58" w15:restartNumberingAfterBreak="0">
+    <w:nsid w:val="5A0965B3"/>
+    <w:multiLevelType w:val="multilevel"/>
+    <w:tmpl w:val="8294D19E"/>
+    <w:lvl w:ilvl="0">
+      <w:start w:val="1"/>
+      <w:numFmt w:val="bullet"/>
+      <w:lvlText w:val=""/>
+      <w:lvlJc w:val="left"/>
+      <w:pPr>
+        <w:tabs>
+          <w:tab w:val="num" w:pos="720"/>
+        </w:tabs>
+        <w:ind w:left="720" w:hanging="360"/>
+      </w:pPr>
+      <w:rPr>
+        <w:rFonts w:ascii="Symbol" w:hAnsi="Symbol" w:hint="default"/>
+        <w:sz w:val="20"/>
+      </w:rPr>
+    </w:lvl>
+    <w:lvl w:ilvl="1" w:tentative="1">
+      <w:start w:val="1"/>
+      <w:numFmt w:val="bullet"/>
+      <w:lvlText w:val="o"/>
+      <w:lvlJc w:val="left"/>
+      <w:pPr>
+        <w:tabs>
+          <w:tab w:val="num" w:pos="1440"/>
+        </w:tabs>
+        <w:ind w:left="1440" w:hanging="360"/>
+      </w:pPr>
+      <w:rPr>
+        <w:rFonts w:ascii="Courier New" w:hAnsi="Courier New" w:hint="default"/>
+        <w:sz w:val="20"/>
+      </w:rPr>
+    </w:lvl>
+    <w:lvl w:ilvl="2" w:tentative="1">
+      <w:start w:val="1"/>
+      <w:numFmt w:val="bullet"/>
+      <w:lvlText w:val=""/>
+      <w:lvlJc w:val="left"/>
+      <w:pPr>
+        <w:tabs>
+          <w:tab w:val="num" w:pos="2160"/>
+        </w:tabs>
+        <w:ind w:left="2160" w:hanging="360"/>
+      </w:pPr>
+      <w:rPr>
+        <w:rFonts w:ascii="Wingdings" w:hAnsi="Wingdings" w:hint="default"/>
+        <w:sz w:val="20"/>
+      </w:rPr>
+    </w:lvl>
+    <w:lvl w:ilvl="3" w:tentative="1">
+      <w:start w:val="1"/>
+      <w:numFmt w:val="bullet"/>
+      <w:lvlText w:val=""/>
+      <w:lvlJc w:val="left"/>
+      <w:pPr>
+        <w:tabs>
+          <w:tab w:val="num" w:pos="2880"/>
+        </w:tabs>
+        <w:ind w:left="2880" w:hanging="360"/>
+      </w:pPr>
+      <w:rPr>
+        <w:rFonts w:ascii="Wingdings" w:hAnsi="Wingdings" w:hint="default"/>
+        <w:sz w:val="20"/>
+      </w:rPr>
+    </w:lvl>
+    <w:lvl w:ilvl="4" w:tentative="1">
+      <w:start w:val="1"/>
+      <w:numFmt w:val="bullet"/>
+      <w:lvlText w:val=""/>
+      <w:lvlJc w:val="left"/>
+      <w:pPr>
+        <w:tabs>
+          <w:tab w:val="num" w:pos="3600"/>
+        </w:tabs>
+        <w:ind w:left="3600" w:hanging="360"/>
+      </w:pPr>
+      <w:rPr>
+        <w:rFonts w:ascii="Wingdings" w:hAnsi="Wingdings" w:hint="default"/>
+        <w:sz w:val="20"/>
+      </w:rPr>
+    </w:lvl>
+    <w:lvl w:ilvl="5" w:tentative="1">
+      <w:start w:val="1"/>
+      <w:numFmt w:val="bullet"/>
+      <w:lvlText w:val=""/>
+      <w:lvlJc w:val="left"/>
+      <w:pPr>
+        <w:tabs>
+          <w:tab w:val="num" w:pos="4320"/>
+        </w:tabs>
+        <w:ind w:left="4320" w:hanging="360"/>
+      </w:pPr>
+      <w:rPr>
+        <w:rFonts w:ascii="Wingdings" w:hAnsi="Wingdings" w:hint="default"/>
+        <w:sz w:val="20"/>
+      </w:rPr>
+    </w:lvl>
+    <w:lvl w:ilvl="6" w:tentative="1">
+      <w:start w:val="1"/>
+      <w:numFmt w:val="bullet"/>
+      <w:lvlText w:val=""/>
+      <w:lvlJc w:val="left"/>
+      <w:pPr>
+        <w:tabs>
+          <w:tab w:val="num" w:pos="5040"/>
+        </w:tabs>
+        <w:ind w:left="5040" w:hanging="360"/>
+      </w:pPr>
+      <w:rPr>
+        <w:rFonts w:ascii="Wingdings" w:hAnsi="Wingdings" w:hint="default"/>
+        <w:sz w:val="20"/>
+      </w:rPr>
+    </w:lvl>
+    <w:lvl w:ilvl="7" w:tentative="1">
+      <w:start w:val="1"/>
+      <w:numFmt w:val="bullet"/>
+      <w:lvlText w:val=""/>
+      <w:lvlJc w:val="left"/>
+      <w:pPr>
+        <w:tabs>
+          <w:tab w:val="num" w:pos="5760"/>
+        </w:tabs>
+        <w:ind w:left="5760" w:hanging="360"/>
+      </w:pPr>
+      <w:rPr>
+        <w:rFonts w:ascii="Wingdings" w:hAnsi="Wingdings" w:hint="default"/>
+        <w:sz w:val="20"/>
+      </w:rPr>
+    </w:lvl>
+    <w:lvl w:ilvl="8" w:tentative="1">
+      <w:start w:val="1"/>
+      <w:numFmt w:val="bullet"/>
+      <w:lvlText w:val=""/>
+      <w:lvlJc w:val="left"/>
+      <w:pPr>
+        <w:tabs>
+          <w:tab w:val="num" w:pos="6480"/>
+        </w:tabs>
+        <w:ind w:left="6480" w:hanging="360"/>
+      </w:pPr>
+      <w:rPr>
+        <w:rFonts w:ascii="Wingdings" w:hAnsi="Wingdings" w:hint="default"/>
+        <w:sz w:val="20"/>
+      </w:rPr>
+    </w:lvl>
+  </w:abstractNum>
+  <w:abstractNum w:abstractNumId="59" w15:restartNumberingAfterBreak="0">
     <w:nsid w:val="5B2845CD"/>
     <w:multiLevelType w:val="hybridMultilevel"/>
     <w:tmpl w:val="2FDED8A2"/>
@@ -26409,7 +27068,7 @@
       </w:pPr>
     </w:lvl>
   </w:abstractNum>
-  <w:abstractNum w:abstractNumId="58" w15:restartNumberingAfterBreak="0">
+  <w:abstractNum w:abstractNumId="60" w15:restartNumberingAfterBreak="0">
     <w:nsid w:val="5B324DBD"/>
     <w:multiLevelType w:val="hybridMultilevel"/>
     <w:tmpl w:val="B302E402"/>
@@ -26498,7 +27157,7 @@
       </w:pPr>
     </w:lvl>
   </w:abstractNum>
-  <w:abstractNum w:abstractNumId="59" w15:restartNumberingAfterBreak="0">
+  <w:abstractNum w:abstractNumId="61" w15:restartNumberingAfterBreak="0">
     <w:nsid w:val="5BBB64D3"/>
     <w:multiLevelType w:val="hybridMultilevel"/>
     <w:tmpl w:val="5CD4C044"/>
@@ -26590,7 +27249,7 @@
       </w:pPr>
     </w:lvl>
   </w:abstractNum>
-  <w:abstractNum w:abstractNumId="60" w15:restartNumberingAfterBreak="0">
+  <w:abstractNum w:abstractNumId="62" w15:restartNumberingAfterBreak="0">
     <w:nsid w:val="5C8943D1"/>
     <w:multiLevelType w:val="hybridMultilevel"/>
     <w:tmpl w:val="9EE6545A"/>
@@ -26702,7 +27361,7 @@
       </w:rPr>
     </w:lvl>
   </w:abstractNum>
-  <w:abstractNum w:abstractNumId="61" w15:restartNumberingAfterBreak="0">
+  <w:abstractNum w:abstractNumId="63" w15:restartNumberingAfterBreak="0">
     <w:nsid w:val="5D901E16"/>
     <w:multiLevelType w:val="hybridMultilevel"/>
     <w:tmpl w:val="A70CECCA"/>
@@ -26791,7 +27450,7 @@
       </w:pPr>
     </w:lvl>
   </w:abstractNum>
-  <w:abstractNum w:abstractNumId="62" w15:restartNumberingAfterBreak="0">
+  <w:abstractNum w:abstractNumId="64" w15:restartNumberingAfterBreak="0">
     <w:nsid w:val="606672D5"/>
     <w:multiLevelType w:val="hybridMultilevel"/>
     <w:tmpl w:val="D7AEADA0"/>
@@ -26880,7 +27539,7 @@
       </w:pPr>
     </w:lvl>
   </w:abstractNum>
-  <w:abstractNum w:abstractNumId="63" w15:restartNumberingAfterBreak="0">
+  <w:abstractNum w:abstractNumId="65" w15:restartNumberingAfterBreak="0">
     <w:nsid w:val="61036E89"/>
     <w:multiLevelType w:val="hybridMultilevel"/>
     <w:tmpl w:val="2F60E5B4"/>
@@ -26969,7 +27628,156 @@
       </w:pPr>
     </w:lvl>
   </w:abstractNum>
-  <w:abstractNum w:abstractNumId="64" w15:restartNumberingAfterBreak="0">
+  <w:abstractNum w:abstractNumId="66" w15:restartNumberingAfterBreak="0">
+    <w:nsid w:val="642D5FFE"/>
+    <w:multiLevelType w:val="multilevel"/>
+    <w:tmpl w:val="D87CC84C"/>
+    <w:lvl w:ilvl="0">
+      <w:start w:val="1"/>
+      <w:numFmt w:val="bullet"/>
+      <w:lvlText w:val=""/>
+      <w:lvlJc w:val="left"/>
+      <w:pPr>
+        <w:tabs>
+          <w:tab w:val="num" w:pos="720"/>
+        </w:tabs>
+        <w:ind w:left="720" w:hanging="360"/>
+      </w:pPr>
+      <w:rPr>
+        <w:rFonts w:ascii="Symbol" w:hAnsi="Symbol" w:hint="default"/>
+        <w:sz w:val="20"/>
+      </w:rPr>
+    </w:lvl>
+    <w:lvl w:ilvl="1" w:tentative="1">
+      <w:start w:val="1"/>
+      <w:numFmt w:val="bullet"/>
+      <w:lvlText w:val="o"/>
+      <w:lvlJc w:val="left"/>
+      <w:pPr>
+        <w:tabs>
+          <w:tab w:val="num" w:pos="1440"/>
+        </w:tabs>
+        <w:ind w:left="1440" w:hanging="360"/>
+      </w:pPr>
+      <w:rPr>
+        <w:rFonts w:ascii="Courier New" w:hAnsi="Courier New" w:hint="default"/>
+        <w:sz w:val="20"/>
+      </w:rPr>
+    </w:lvl>
+    <w:lvl w:ilvl="2" w:tentative="1">
+      <w:start w:val="1"/>
+      <w:numFmt w:val="bullet"/>
+      <w:lvlText w:val=""/>
+      <w:lvlJc w:val="left"/>
+      <w:pPr>
+        <w:tabs>
+          <w:tab w:val="num" w:pos="2160"/>
+        </w:tabs>
+        <w:ind w:left="2160" w:hanging="360"/>
+      </w:pPr>
+      <w:rPr>
+        <w:rFonts w:ascii="Wingdings" w:hAnsi="Wingdings" w:hint="default"/>
+        <w:sz w:val="20"/>
+      </w:rPr>
+    </w:lvl>
+    <w:lvl w:ilvl="3" w:tentative="1">
+      <w:start w:val="1"/>
+      <w:numFmt w:val="bullet"/>
+      <w:lvlText w:val=""/>
+      <w:lvlJc w:val="left"/>
+      <w:pPr>
+        <w:tabs>
+          <w:tab w:val="num" w:pos="2880"/>
+        </w:tabs>
+        <w:ind w:left="2880" w:hanging="360"/>
+      </w:pPr>
+      <w:rPr>
+        <w:rFonts w:ascii="Wingdings" w:hAnsi="Wingdings" w:hint="default"/>
+        <w:sz w:val="20"/>
+      </w:rPr>
+    </w:lvl>
+    <w:lvl w:ilvl="4" w:tentative="1">
+      <w:start w:val="1"/>
+      <w:numFmt w:val="bullet"/>
+      <w:lvlText w:val=""/>
+      <w:lvlJc w:val="left"/>
+      <w:pPr>
+        <w:tabs>
+          <w:tab w:val="num" w:pos="3600"/>
+        </w:tabs>
+        <w:ind w:left="3600" w:hanging="360"/>
+      </w:pPr>
+      <w:rPr>
+        <w:rFonts w:ascii="Wingdings" w:hAnsi="Wingdings" w:hint="default"/>
+        <w:sz w:val="20"/>
+      </w:rPr>
+    </w:lvl>
+    <w:lvl w:ilvl="5" w:tentative="1">
+      <w:start w:val="1"/>
+      <w:numFmt w:val="bullet"/>
+      <w:lvlText w:val=""/>
+      <w:lvlJc w:val="left"/>
+      <w:pPr>
+        <w:tabs>
+          <w:tab w:val="num" w:pos="4320"/>
+        </w:tabs>
+        <w:ind w:left="4320" w:hanging="360"/>
+      </w:pPr>
+      <w:rPr>
+        <w:rFonts w:ascii="Wingdings" w:hAnsi="Wingdings" w:hint="default"/>
+        <w:sz w:val="20"/>
+      </w:rPr>
+    </w:lvl>
+    <w:lvl w:ilvl="6" w:tentative="1">
+      <w:start w:val="1"/>
+      <w:numFmt w:val="bullet"/>
+      <w:lvlText w:val=""/>
+      <w:lvlJc w:val="left"/>
+      <w:pPr>
+        <w:tabs>
+          <w:tab w:val="num" w:pos="5040"/>
+        </w:tabs>
+        <w:ind w:left="5040" w:hanging="360"/>
+      </w:pPr>
+      <w:rPr>
+        <w:rFonts w:ascii="Wingdings" w:hAnsi="Wingdings" w:hint="default"/>
+        <w:sz w:val="20"/>
+      </w:rPr>
+    </w:lvl>
+    <w:lvl w:ilvl="7" w:tentative="1">
+      <w:start w:val="1"/>
+      <w:numFmt w:val="bullet"/>
+      <w:lvlText w:val=""/>
+      <w:lvlJc w:val="left"/>
+      <w:pPr>
+        <w:tabs>
+          <w:tab w:val="num" w:pos="5760"/>
+        </w:tabs>
+        <w:ind w:left="5760" w:hanging="360"/>
+      </w:pPr>
+      <w:rPr>
+        <w:rFonts w:ascii="Wingdings" w:hAnsi="Wingdings" w:hint="default"/>
+        <w:sz w:val="20"/>
+      </w:rPr>
+    </w:lvl>
+    <w:lvl w:ilvl="8" w:tentative="1">
+      <w:start w:val="1"/>
+      <w:numFmt w:val="bullet"/>
+      <w:lvlText w:val=""/>
+      <w:lvlJc w:val="left"/>
+      <w:pPr>
+        <w:tabs>
+          <w:tab w:val="num" w:pos="6480"/>
+        </w:tabs>
+        <w:ind w:left="6480" w:hanging="360"/>
+      </w:pPr>
+      <w:rPr>
+        <w:rFonts w:ascii="Wingdings" w:hAnsi="Wingdings" w:hint="default"/>
+        <w:sz w:val="20"/>
+      </w:rPr>
+    </w:lvl>
+  </w:abstractNum>
+  <w:abstractNum w:abstractNumId="67" w15:restartNumberingAfterBreak="0">
     <w:nsid w:val="65FB0C1E"/>
     <w:multiLevelType w:val="hybridMultilevel"/>
     <w:tmpl w:val="2B92F2EA"/>
@@ -27081,7 +27889,7 @@
       </w:rPr>
     </w:lvl>
   </w:abstractNum>
-  <w:abstractNum w:abstractNumId="65" w15:restartNumberingAfterBreak="0">
+  <w:abstractNum w:abstractNumId="68" w15:restartNumberingAfterBreak="0">
     <w:nsid w:val="66896C07"/>
     <w:multiLevelType w:val="hybridMultilevel"/>
     <w:tmpl w:val="BEF65F78"/>
@@ -27170,7 +27978,7 @@
       </w:pPr>
     </w:lvl>
   </w:abstractNum>
-  <w:abstractNum w:abstractNumId="66" w15:restartNumberingAfterBreak="0">
+  <w:abstractNum w:abstractNumId="69" w15:restartNumberingAfterBreak="0">
     <w:nsid w:val="68C9390E"/>
     <w:multiLevelType w:val="hybridMultilevel"/>
     <w:tmpl w:val="4858C54C"/>
@@ -27259,7 +28067,7 @@
       </w:pPr>
     </w:lvl>
   </w:abstractNum>
-  <w:abstractNum w:abstractNumId="67" w15:restartNumberingAfterBreak="0">
+  <w:abstractNum w:abstractNumId="70" w15:restartNumberingAfterBreak="0">
     <w:nsid w:val="690F3874"/>
     <w:multiLevelType w:val="multilevel"/>
     <w:tmpl w:val="9C34E8E4"/>
@@ -27408,7 +28216,7 @@
       </w:rPr>
     </w:lvl>
   </w:abstractNum>
-  <w:abstractNum w:abstractNumId="68" w15:restartNumberingAfterBreak="0">
+  <w:abstractNum w:abstractNumId="71" w15:restartNumberingAfterBreak="0">
     <w:nsid w:val="693C6C93"/>
     <w:multiLevelType w:val="hybridMultilevel"/>
     <w:tmpl w:val="0CECFB38"/>
@@ -27497,7 +28305,7 @@
       </w:pPr>
     </w:lvl>
   </w:abstractNum>
-  <w:abstractNum w:abstractNumId="69" w15:restartNumberingAfterBreak="0">
+  <w:abstractNum w:abstractNumId="72" w15:restartNumberingAfterBreak="0">
     <w:nsid w:val="69471F7A"/>
     <w:multiLevelType w:val="multilevel"/>
     <w:tmpl w:val="AA4E0F20"/>
@@ -27646,7 +28454,156 @@
       </w:rPr>
     </w:lvl>
   </w:abstractNum>
-  <w:abstractNum w:abstractNumId="70" w15:restartNumberingAfterBreak="0">
+  <w:abstractNum w:abstractNumId="73" w15:restartNumberingAfterBreak="0">
+    <w:nsid w:val="6F416C6F"/>
+    <w:multiLevelType w:val="multilevel"/>
+    <w:tmpl w:val="3E5EE9F4"/>
+    <w:lvl w:ilvl="0">
+      <w:start w:val="1"/>
+      <w:numFmt w:val="bullet"/>
+      <w:lvlText w:val=""/>
+      <w:lvlJc w:val="left"/>
+      <w:pPr>
+        <w:tabs>
+          <w:tab w:val="num" w:pos="720"/>
+        </w:tabs>
+        <w:ind w:left="720" w:hanging="360"/>
+      </w:pPr>
+      <w:rPr>
+        <w:rFonts w:ascii="Symbol" w:hAnsi="Symbol" w:hint="default"/>
+        <w:sz w:val="20"/>
+      </w:rPr>
+    </w:lvl>
+    <w:lvl w:ilvl="1">
+      <w:start w:val="1"/>
+      <w:numFmt w:val="bullet"/>
+      <w:lvlText w:val="o"/>
+      <w:lvlJc w:val="left"/>
+      <w:pPr>
+        <w:tabs>
+          <w:tab w:val="num" w:pos="1440"/>
+        </w:tabs>
+        <w:ind w:left="1440" w:hanging="360"/>
+      </w:pPr>
+      <w:rPr>
+        <w:rFonts w:ascii="Courier New" w:hAnsi="Courier New" w:hint="default"/>
+        <w:sz w:val="20"/>
+      </w:rPr>
+    </w:lvl>
+    <w:lvl w:ilvl="2" w:tentative="1">
+      <w:start w:val="1"/>
+      <w:numFmt w:val="bullet"/>
+      <w:lvlText w:val=""/>
+      <w:lvlJc w:val="left"/>
+      <w:pPr>
+        <w:tabs>
+          <w:tab w:val="num" w:pos="2160"/>
+        </w:tabs>
+        <w:ind w:left="2160" w:hanging="360"/>
+      </w:pPr>
+      <w:rPr>
+        <w:rFonts w:ascii="Wingdings" w:hAnsi="Wingdings" w:hint="default"/>
+        <w:sz w:val="20"/>
+      </w:rPr>
+    </w:lvl>
+    <w:lvl w:ilvl="3" w:tentative="1">
+      <w:start w:val="1"/>
+      <w:numFmt w:val="bullet"/>
+      <w:lvlText w:val=""/>
+      <w:lvlJc w:val="left"/>
+      <w:pPr>
+        <w:tabs>
+          <w:tab w:val="num" w:pos="2880"/>
+        </w:tabs>
+        <w:ind w:left="2880" w:hanging="360"/>
+      </w:pPr>
+      <w:rPr>
+        <w:rFonts w:ascii="Wingdings" w:hAnsi="Wingdings" w:hint="default"/>
+        <w:sz w:val="20"/>
+      </w:rPr>
+    </w:lvl>
+    <w:lvl w:ilvl="4" w:tentative="1">
+      <w:start w:val="1"/>
+      <w:numFmt w:val="bullet"/>
+      <w:lvlText w:val=""/>
+      <w:lvlJc w:val="left"/>
+      <w:pPr>
+        <w:tabs>
+          <w:tab w:val="num" w:pos="3600"/>
+        </w:tabs>
+        <w:ind w:left="3600" w:hanging="360"/>
+      </w:pPr>
+      <w:rPr>
+        <w:rFonts w:ascii="Wingdings" w:hAnsi="Wingdings" w:hint="default"/>
+        <w:sz w:val="20"/>
+      </w:rPr>
+    </w:lvl>
+    <w:lvl w:ilvl="5" w:tentative="1">
+      <w:start w:val="1"/>
+      <w:numFmt w:val="bullet"/>
+      <w:lvlText w:val=""/>
+      <w:lvlJc w:val="left"/>
+      <w:pPr>
+        <w:tabs>
+          <w:tab w:val="num" w:pos="4320"/>
+        </w:tabs>
+        <w:ind w:left="4320" w:hanging="360"/>
+      </w:pPr>
+      <w:rPr>
+        <w:rFonts w:ascii="Wingdings" w:hAnsi="Wingdings" w:hint="default"/>
+        <w:sz w:val="20"/>
+      </w:rPr>
+    </w:lvl>
+    <w:lvl w:ilvl="6" w:tentative="1">
+      <w:start w:val="1"/>
+      <w:numFmt w:val="bullet"/>
+      <w:lvlText w:val=""/>
+      <w:lvlJc w:val="left"/>
+      <w:pPr>
+        <w:tabs>
+          <w:tab w:val="num" w:pos="5040"/>
+        </w:tabs>
+        <w:ind w:left="5040" w:hanging="360"/>
+      </w:pPr>
+      <w:rPr>
+        <w:rFonts w:ascii="Wingdings" w:hAnsi="Wingdings" w:hint="default"/>
+        <w:sz w:val="20"/>
+      </w:rPr>
+    </w:lvl>
+    <w:lvl w:ilvl="7" w:tentative="1">
+      <w:start w:val="1"/>
+      <w:numFmt w:val="bullet"/>
+      <w:lvlText w:val=""/>
+      <w:lvlJc w:val="left"/>
+      <w:pPr>
+        <w:tabs>
+          <w:tab w:val="num" w:pos="5760"/>
+        </w:tabs>
+        <w:ind w:left="5760" w:hanging="360"/>
+      </w:pPr>
+      <w:rPr>
+        <w:rFonts w:ascii="Wingdings" w:hAnsi="Wingdings" w:hint="default"/>
+        <w:sz w:val="20"/>
+      </w:rPr>
+    </w:lvl>
+    <w:lvl w:ilvl="8" w:tentative="1">
+      <w:start w:val="1"/>
+      <w:numFmt w:val="bullet"/>
+      <w:lvlText w:val=""/>
+      <w:lvlJc w:val="left"/>
+      <w:pPr>
+        <w:tabs>
+          <w:tab w:val="num" w:pos="6480"/>
+        </w:tabs>
+        <w:ind w:left="6480" w:hanging="360"/>
+      </w:pPr>
+      <w:rPr>
+        <w:rFonts w:ascii="Wingdings" w:hAnsi="Wingdings" w:hint="default"/>
+        <w:sz w:val="20"/>
+      </w:rPr>
+    </w:lvl>
+  </w:abstractNum>
+  <w:abstractNum w:abstractNumId="74" w15:restartNumberingAfterBreak="0">
     <w:nsid w:val="72DF1283"/>
     <w:multiLevelType w:val="hybridMultilevel"/>
     <w:tmpl w:val="AF9A55C0"/>
@@ -27735,7 +28692,7 @@
       </w:pPr>
     </w:lvl>
   </w:abstractNum>
-  <w:abstractNum w:abstractNumId="71" w15:restartNumberingAfterBreak="0">
+  <w:abstractNum w:abstractNumId="75" w15:restartNumberingAfterBreak="0">
     <w:nsid w:val="7773573F"/>
     <w:multiLevelType w:val="multilevel"/>
     <w:tmpl w:val="9C34E8E4"/>
@@ -27884,7 +28841,7 @@
       </w:rPr>
     </w:lvl>
   </w:abstractNum>
-  <w:abstractNum w:abstractNumId="72" w15:restartNumberingAfterBreak="0">
+  <w:abstractNum w:abstractNumId="76" w15:restartNumberingAfterBreak="0">
     <w:nsid w:val="786F0230"/>
     <w:multiLevelType w:val="hybridMultilevel"/>
     <w:tmpl w:val="26D40F2E"/>
@@ -27996,7 +28953,7 @@
       </w:rPr>
     </w:lvl>
   </w:abstractNum>
-  <w:abstractNum w:abstractNumId="73" w15:restartNumberingAfterBreak="0">
+  <w:abstractNum w:abstractNumId="77" w15:restartNumberingAfterBreak="0">
     <w:nsid w:val="7A02789F"/>
     <w:multiLevelType w:val="hybridMultilevel"/>
     <w:tmpl w:val="4CD2AD64"/>
@@ -28085,7 +29042,7 @@
       </w:pPr>
     </w:lvl>
   </w:abstractNum>
-  <w:abstractNum w:abstractNumId="74" w15:restartNumberingAfterBreak="0">
+  <w:abstractNum w:abstractNumId="78" w15:restartNumberingAfterBreak="0">
     <w:nsid w:val="7AF85DA0"/>
     <w:multiLevelType w:val="multilevel"/>
     <w:tmpl w:val="22E63B44"/>
@@ -28234,7 +29191,7 @@
       </w:rPr>
     </w:lvl>
   </w:abstractNum>
-  <w:abstractNum w:abstractNumId="75" w15:restartNumberingAfterBreak="0">
+  <w:abstractNum w:abstractNumId="79" w15:restartNumberingAfterBreak="0">
     <w:nsid w:val="7B676892"/>
     <w:multiLevelType w:val="multilevel"/>
     <w:tmpl w:val="9C34E8E4"/>
@@ -28383,7 +29340,7 @@
       </w:rPr>
     </w:lvl>
   </w:abstractNum>
-  <w:abstractNum w:abstractNumId="76" w15:restartNumberingAfterBreak="0">
+  <w:abstractNum w:abstractNumId="80" w15:restartNumberingAfterBreak="0">
     <w:nsid w:val="7C6B6F0F"/>
     <w:multiLevelType w:val="hybridMultilevel"/>
     <w:tmpl w:val="DC623742"/>
@@ -28473,13 +29430,13 @@
     </w:lvl>
   </w:abstractNum>
   <w:num w:numId="1">
-    <w:abstractNumId w:val="47"/>
+    <w:abstractNumId w:val="48"/>
   </w:num>
   <w:num w:numId="2">
-    <w:abstractNumId w:val="52"/>
+    <w:abstractNumId w:val="53"/>
   </w:num>
   <w:num w:numId="3">
-    <w:abstractNumId w:val="46"/>
+    <w:abstractNumId w:val="47"/>
   </w:num>
   <w:num w:numId="4">
     <w:abstractNumId w:val="35"/>
@@ -28488,40 +29445,40 @@
     <w:abstractNumId w:val="19"/>
   </w:num>
   <w:num w:numId="6">
-    <w:abstractNumId w:val="61"/>
+    <w:abstractNumId w:val="63"/>
   </w:num>
   <w:num w:numId="7">
     <w:abstractNumId w:val="17"/>
   </w:num>
   <w:num w:numId="8">
-    <w:abstractNumId w:val="49"/>
+    <w:abstractNumId w:val="50"/>
   </w:num>
   <w:num w:numId="9">
-    <w:abstractNumId w:val="66"/>
+    <w:abstractNumId w:val="69"/>
   </w:num>
   <w:num w:numId="10">
-    <w:abstractNumId w:val="54"/>
+    <w:abstractNumId w:val="55"/>
   </w:num>
   <w:num w:numId="11">
-    <w:abstractNumId w:val="76"/>
+    <w:abstractNumId w:val="80"/>
   </w:num>
   <w:num w:numId="12">
     <w:abstractNumId w:val="29"/>
   </w:num>
   <w:num w:numId="13">
-    <w:abstractNumId w:val="45"/>
+    <w:abstractNumId w:val="46"/>
   </w:num>
   <w:num w:numId="14">
-    <w:abstractNumId w:val="50"/>
+    <w:abstractNumId w:val="51"/>
   </w:num>
   <w:num w:numId="15">
     <w:abstractNumId w:val="38"/>
   </w:num>
   <w:num w:numId="16">
-    <w:abstractNumId w:val="73"/>
+    <w:abstractNumId w:val="77"/>
   </w:num>
   <w:num w:numId="17">
-    <w:abstractNumId w:val="62"/>
+    <w:abstractNumId w:val="64"/>
   </w:num>
   <w:num w:numId="18">
     <w:abstractNumId w:val="33"/>
@@ -28539,16 +29496,16 @@
     <w:abstractNumId w:val="37"/>
   </w:num>
   <w:num w:numId="23">
-    <w:abstractNumId w:val="58"/>
+    <w:abstractNumId w:val="60"/>
   </w:num>
   <w:num w:numId="24">
-    <w:abstractNumId w:val="65"/>
+    <w:abstractNumId w:val="68"/>
   </w:num>
   <w:num w:numId="25">
     <w:abstractNumId w:val="41"/>
   </w:num>
   <w:num w:numId="26">
-    <w:abstractNumId w:val="59"/>
+    <w:abstractNumId w:val="61"/>
   </w:num>
   <w:num w:numId="27">
     <w:abstractNumId w:val="6"/>
@@ -28557,10 +29514,10 @@
     <w:abstractNumId w:val="4"/>
   </w:num>
   <w:num w:numId="29">
-    <w:abstractNumId w:val="48"/>
+    <w:abstractNumId w:val="49"/>
   </w:num>
   <w:num w:numId="30">
-    <w:abstractNumId w:val="57"/>
+    <w:abstractNumId w:val="59"/>
   </w:num>
   <w:num w:numId="31">
     <w:abstractNumId w:val="10"/>
@@ -28569,7 +29526,7 @@
     <w:abstractNumId w:val="9"/>
   </w:num>
   <w:num w:numId="33">
-    <w:abstractNumId w:val="63"/>
+    <w:abstractNumId w:val="65"/>
   </w:num>
   <w:num w:numId="34">
     <w:abstractNumId w:val="7"/>
@@ -28581,13 +29538,13 @@
     <w:abstractNumId w:val="14"/>
   </w:num>
   <w:num w:numId="37">
-    <w:abstractNumId w:val="68"/>
+    <w:abstractNumId w:val="71"/>
   </w:num>
   <w:num w:numId="38">
     <w:abstractNumId w:val="23"/>
   </w:num>
   <w:num w:numId="39">
-    <w:abstractNumId w:val="70"/>
+    <w:abstractNumId w:val="74"/>
   </w:num>
   <w:num w:numId="40">
     <w:abstractNumId w:val="25"/>
@@ -28599,19 +29556,19 @@
     <w:abstractNumId w:val="20"/>
   </w:num>
   <w:num w:numId="43">
-    <w:abstractNumId w:val="60"/>
+    <w:abstractNumId w:val="62"/>
   </w:num>
   <w:num w:numId="44">
+    <w:abstractNumId w:val="76"/>
+  </w:num>
+  <w:num w:numId="45">
+    <w:abstractNumId w:val="67"/>
+  </w:num>
+  <w:num w:numId="46">
     <w:abstractNumId w:val="72"/>
   </w:num>
-  <w:num w:numId="45">
-    <w:abstractNumId w:val="64"/>
-  </w:num>
-  <w:num w:numId="46">
-    <w:abstractNumId w:val="69"/>
-  </w:num>
   <w:num w:numId="47">
-    <w:abstractNumId w:val="55"/>
+    <w:abstractNumId w:val="56"/>
   </w:num>
   <w:num w:numId="48">
     <w:abstractNumId w:val="36"/>
@@ -28620,7 +29577,7 @@
     <w:abstractNumId w:val="34"/>
   </w:num>
   <w:num w:numId="50">
-    <w:abstractNumId w:val="74"/>
+    <w:abstractNumId w:val="78"/>
   </w:num>
   <w:num w:numId="51">
     <w:abstractNumId w:val="12"/>
@@ -28638,16 +29595,16 @@
     <w:abstractNumId w:val="13"/>
   </w:num>
   <w:num w:numId="56">
-    <w:abstractNumId w:val="51"/>
+    <w:abstractNumId w:val="52"/>
   </w:num>
   <w:num w:numId="57">
     <w:abstractNumId w:val="39"/>
   </w:num>
   <w:num w:numId="58">
-    <w:abstractNumId w:val="56"/>
+    <w:abstractNumId w:val="57"/>
   </w:num>
   <w:num w:numId="59">
-    <w:abstractNumId w:val="53"/>
+    <w:abstractNumId w:val="54"/>
   </w:num>
   <w:num w:numId="60">
     <w:abstractNumId w:val="3"/>
@@ -28656,7 +29613,7 @@
     <w:abstractNumId w:val="21"/>
   </w:num>
   <w:num w:numId="62">
-    <w:abstractNumId w:val="43"/>
+    <w:abstractNumId w:val="44"/>
   </w:num>
   <w:num w:numId="63">
     <w:abstractNumId w:val="26"/>
@@ -28671,7 +29628,7 @@
     <w:abstractNumId w:val="5"/>
   </w:num>
   <w:num w:numId="67">
-    <w:abstractNumId w:val="44"/>
+    <w:abstractNumId w:val="45"/>
   </w:num>
   <w:num w:numId="68">
     <w:abstractNumId w:val="16"/>
@@ -28683,10 +29640,10 @@
     <w:abstractNumId w:val="2"/>
   </w:num>
   <w:num w:numId="71">
-    <w:abstractNumId w:val="67"/>
+    <w:abstractNumId w:val="70"/>
   </w:num>
   <w:num w:numId="72">
-    <w:abstractNumId w:val="71"/>
+    <w:abstractNumId w:val="75"/>
   </w:num>
   <w:num w:numId="73">
     <w:abstractNumId w:val="42"/>
@@ -28701,14 +29658,26 @@
     <w:abstractNumId w:val="0"/>
   </w:num>
   <w:num w:numId="77">
-    <w:abstractNumId w:val="75"/>
+    <w:abstractNumId w:val="79"/>
+  </w:num>
+  <w:num w:numId="78">
+    <w:abstractNumId w:val="73"/>
+  </w:num>
+  <w:num w:numId="79">
+    <w:abstractNumId w:val="43"/>
+  </w:num>
+  <w:num w:numId="80">
+    <w:abstractNumId w:val="66"/>
+  </w:num>
+  <w:num w:numId="81">
+    <w:abstractNumId w:val="58"/>
   </w:num>
   <w:numIdMacAtCleanup w:val="77"/>
 </w:numbering>
 </file>
 
 <file path=word/styles.xml><?xml version="1.0" encoding="utf-8"?>
-<w:styles xmlns:mc="http://schemas.openxmlformats.org/markup-compatibility/2006" xmlns:r="http://schemas.openxmlformats.org/officeDocument/2006/relationships" xmlns:w="http://schemas.openxmlformats.org/wordprocessingml/2006/main" xmlns:w14="http://schemas.microsoft.com/office/word/2010/wordml" xmlns:w15="http://schemas.microsoft.com/office/word/2012/wordml" mc:Ignorable="w14 w15">
+<w:styles xmlns:mc="http://schemas.openxmlformats.org/markup-compatibility/2006" xmlns:r="http://schemas.openxmlformats.org/officeDocument/2006/relationships" xmlns:w="http://schemas.openxmlformats.org/wordprocessingml/2006/main" xmlns:w14="http://schemas.microsoft.com/office/word/2010/wordml" xmlns:w15="http://schemas.microsoft.com/office/word/2012/wordml" xmlns:w16se="http://schemas.microsoft.com/office/word/2015/wordml/symex" mc:Ignorable="w14 w15 w16se">
   <w:docDefaults>
     <w:rPrDefault>
       <w:rPr>
@@ -29725,7 +30694,7 @@
 </file>
 
 <file path=customXml/itemProps1.xml><?xml version="1.0" encoding="utf-8"?>
-<ds:datastoreItem xmlns:ds="http://schemas.openxmlformats.org/officeDocument/2006/customXml" ds:itemID="{5248501D-4F36-44B7-9C76-F55DB7739E18}">
+<ds:datastoreItem xmlns:ds="http://schemas.openxmlformats.org/officeDocument/2006/customXml" ds:itemID="{92C54EA4-175A-4469-AFD8-95F4D70E5547}">
   <ds:schemaRefs>
     <ds:schemaRef ds:uri="http://schemas.openxmlformats.org/officeDocument/2006/bibliography"/>
   </ds:schemaRefs>

</xml_diff>